<commit_message>
uso del sistema, requerimientos, herramientas
</commit_message>
<xml_diff>
--- a/proyecto.docx
+++ b/proyecto.docx
@@ -4217,7 +4217,19 @@
         <w:rPr>
           <w:rFonts w:ascii="Century Gothic" w:hAnsi="Century Gothic" w:cs="Century Gothic"/>
         </w:rPr>
-        <w:t xml:space="preserve">que control del personal de </w:t>
+        <w:t>e</w:t>
+      </w:r>
+      <w:r>
+        <w:rPr>
+          <w:rFonts w:ascii="Century Gothic" w:hAnsi="Century Gothic" w:cs="Century Gothic"/>
+        </w:rPr>
+        <w:t>l</w:t>
+      </w:r>
+      <w:r>
+        <w:rPr>
+          <w:rFonts w:ascii="Century Gothic" w:hAnsi="Century Gothic" w:cs="Century Gothic"/>
+        </w:rPr>
+        <w:t xml:space="preserve"> control del personal de </w:t>
       </w:r>
       <w:r>
         <w:rPr>
@@ -4247,13 +4259,330 @@
         <w:rPr>
           <w:rFonts w:ascii="Century Gothic" w:hAnsi="Century Gothic" w:cs="Century Gothic"/>
         </w:rPr>
-        <w:t>vayan</w:t>
-      </w:r>
-      <w:r>
-        <w:rPr>
-          <w:rFonts w:ascii="Century Gothic" w:hAnsi="Century Gothic" w:cs="Century Gothic"/>
-        </w:rPr>
-        <w:t xml:space="preserve"> a tener</w:t>
+        <w:t xml:space="preserve">tendrán </w:t>
+      </w:r>
+      <w:r>
+        <w:rPr>
+          <w:rFonts w:ascii="Century Gothic" w:hAnsi="Century Gothic" w:cs="Century Gothic"/>
+        </w:rPr>
+        <w:t xml:space="preserve">un rol </w:t>
+      </w:r>
+      <w:r>
+        <w:rPr>
+          <w:rFonts w:ascii="Century Gothic" w:hAnsi="Century Gothic" w:cs="Century Gothic"/>
+        </w:rPr>
+        <w:t>específico</w:t>
+      </w:r>
+      <w:r>
+        <w:rPr>
+          <w:rFonts w:ascii="Century Gothic" w:hAnsi="Century Gothic" w:cs="Century Gothic"/>
+        </w:rPr>
+        <w:t xml:space="preserve"> (enfermero/a, medico, personal farmacia)</w:t>
+      </w:r>
+      <w:r>
+        <w:rPr>
+          <w:rFonts w:ascii="Century Gothic" w:hAnsi="Century Gothic" w:cs="Century Gothic"/>
+        </w:rPr>
+        <w:t xml:space="preserve"> y según ese rol </w:t>
+      </w:r>
+      <w:r>
+        <w:rPr>
+          <w:rFonts w:ascii="Century Gothic" w:hAnsi="Century Gothic" w:cs="Century Gothic"/>
+        </w:rPr>
+        <w:t xml:space="preserve">podrán realizar </w:t>
+      </w:r>
+      <w:r>
+        <w:rPr>
+          <w:rFonts w:ascii="Century Gothic" w:hAnsi="Century Gothic" w:cs="Century Gothic"/>
+        </w:rPr>
+        <w:t xml:space="preserve">sus actividades correspondientes </w:t>
+      </w:r>
+      <w:r>
+        <w:rPr>
+          <w:rFonts w:ascii="Century Gothic" w:hAnsi="Century Gothic" w:cs="Century Gothic"/>
+        </w:rPr>
+        <w:t xml:space="preserve">dentro del sistema, </w:t>
+      </w:r>
+      <w:r>
+        <w:rPr>
+          <w:rFonts w:ascii="Century Gothic" w:hAnsi="Century Gothic" w:cs="Century Gothic"/>
+        </w:rPr>
+        <w:t xml:space="preserve">teniendo restricciones, </w:t>
+      </w:r>
+      <w:r>
+        <w:rPr>
+          <w:rFonts w:ascii="Century Gothic" w:hAnsi="Century Gothic" w:cs="Century Gothic"/>
+        </w:rPr>
+        <w:t>esto es muy importante ya que</w:t>
+      </w:r>
+      <w:r>
+        <w:rPr>
+          <w:rFonts w:ascii="Century Gothic" w:hAnsi="Century Gothic" w:cs="Century Gothic"/>
+        </w:rPr>
+        <w:t xml:space="preserve"> ayudará a la seguridad del sistema.</w:t>
+      </w:r>
+    </w:p>
+    <w:p>
+      <w:pPr>
+        <w:pStyle w:val="Prrafodelista"/>
+        <w:ind w:left="567"/>
+        <w:rPr>
+          <w:rFonts w:ascii="Century Gothic" w:hAnsi="Century Gothic" w:cs="Century Gothic"/>
+        </w:rPr>
+      </w:pPr>
+    </w:p>
+    <w:p>
+      <w:pPr>
+        <w:pStyle w:val="Prrafodelista"/>
+        <w:ind w:left="567"/>
+        <w:rPr>
+          <w:rFonts w:ascii="Century Gothic" w:hAnsi="Century Gothic" w:cs="Century Gothic"/>
+          <w:u w:val="single"/>
+        </w:rPr>
+      </w:pPr>
+      <w:r>
+        <w:rPr>
+          <w:rFonts w:ascii="Century Gothic" w:hAnsi="Century Gothic" w:cs="Century Gothic"/>
+          <w:u w:val="single"/>
+        </w:rPr>
+        <w:t xml:space="preserve">Actividades según el rol </w:t>
+      </w:r>
+    </w:p>
+    <w:p>
+      <w:pPr>
+        <w:pStyle w:val="Prrafodelista"/>
+        <w:ind w:left="567"/>
+        <w:rPr>
+          <w:rFonts w:ascii="Century Gothic" w:hAnsi="Century Gothic" w:cs="Century Gothic"/>
+        </w:rPr>
+      </w:pPr>
+    </w:p>
+    <w:p>
+      <w:pPr>
+        <w:pStyle w:val="Prrafodelista"/>
+        <w:numPr>
+          <w:ilvl w:val="0"/>
+          <w:numId w:val="11"/>
+        </w:numPr>
+        <w:rPr>
+          <w:rFonts w:ascii="Century Gothic" w:hAnsi="Century Gothic" w:cs="Century Gothic"/>
+        </w:rPr>
+      </w:pPr>
+      <w:r>
+        <w:rPr>
+          <w:rFonts w:ascii="Century Gothic" w:hAnsi="Century Gothic" w:cs="Century Gothic"/>
+        </w:rPr>
+        <w:t xml:space="preserve">Personal de ventanilla: </w:t>
+      </w:r>
+      <w:r>
+        <w:rPr>
+          <w:rFonts w:ascii="Century Gothic" w:hAnsi="Century Gothic" w:cs="Century Gothic"/>
+        </w:rPr>
+        <w:t xml:space="preserve">será el encargado de </w:t>
+      </w:r>
+      <w:r>
+        <w:rPr>
+          <w:rFonts w:ascii="Century Gothic" w:hAnsi="Century Gothic" w:cs="Century Gothic"/>
+        </w:rPr>
+        <w:t>agendar las citas con los médicos</w:t>
+      </w:r>
+      <w:r>
+        <w:rPr>
+          <w:rFonts w:ascii="Century Gothic" w:hAnsi="Century Gothic" w:cs="Century Gothic"/>
+        </w:rPr>
+        <w:t xml:space="preserve">, </w:t>
+      </w:r>
+      <w:r>
+        <w:rPr>
+          <w:rFonts w:ascii="Century Gothic" w:hAnsi="Century Gothic" w:cs="Century Gothic"/>
+        </w:rPr>
+        <w:t xml:space="preserve">registrando en el sistema </w:t>
+      </w:r>
+      <w:r>
+        <w:rPr>
+          <w:rFonts w:ascii="Century Gothic" w:hAnsi="Century Gothic" w:cs="Century Gothic"/>
+        </w:rPr>
+        <w:t xml:space="preserve">los datos como hora de consulta, </w:t>
+      </w:r>
+      <w:r>
+        <w:rPr>
+          <w:rFonts w:ascii="Century Gothic" w:hAnsi="Century Gothic" w:cs="Century Gothic"/>
+        </w:rPr>
+        <w:t xml:space="preserve">el </w:t>
+      </w:r>
+      <w:r>
+        <w:rPr>
+          <w:rFonts w:ascii="Century Gothic" w:hAnsi="Century Gothic" w:cs="Century Gothic"/>
+        </w:rPr>
+        <w:t>medico correspondiente</w:t>
+      </w:r>
+      <w:r>
+        <w:rPr>
+          <w:rFonts w:ascii="Century Gothic" w:hAnsi="Century Gothic" w:cs="Century Gothic"/>
+        </w:rPr>
+        <w:t xml:space="preserve">, </w:t>
+      </w:r>
+      <w:r>
+        <w:rPr>
+          <w:rFonts w:ascii="Century Gothic" w:hAnsi="Century Gothic" w:cs="Century Gothic"/>
+        </w:rPr>
+        <w:t>y los datos de la persona</w:t>
+      </w:r>
+      <w:r>
+        <w:rPr>
+          <w:rFonts w:ascii="Century Gothic" w:hAnsi="Century Gothic" w:cs="Century Gothic"/>
+        </w:rPr>
+        <w:t xml:space="preserve"> que es </w:t>
+      </w:r>
+      <w:r>
+        <w:rPr>
+          <w:rFonts w:ascii="Century Gothic" w:hAnsi="Century Gothic" w:cs="Century Gothic"/>
+        </w:rPr>
+        <w:t>atendida</w:t>
+      </w:r>
+      <w:r>
+        <w:rPr>
+          <w:rFonts w:ascii="Century Gothic" w:hAnsi="Century Gothic" w:cs="Century Gothic"/>
+        </w:rPr>
+        <w:t>.</w:t>
+      </w:r>
+    </w:p>
+    <w:p>
+      <w:pPr>
+        <w:pStyle w:val="Prrafodelista"/>
+        <w:numPr>
+          <w:ilvl w:val="0"/>
+          <w:numId w:val="11"/>
+        </w:numPr>
+        <w:rPr>
+          <w:rFonts w:ascii="Century Gothic" w:hAnsi="Century Gothic" w:cs="Century Gothic"/>
+        </w:rPr>
+      </w:pPr>
+      <w:r>
+        <w:rPr>
+          <w:rFonts w:ascii="Century Gothic" w:hAnsi="Century Gothic" w:cs="Century Gothic"/>
+        </w:rPr>
+        <w:t>Personal de enfermería:</w:t>
+      </w:r>
+      <w:r>
+        <w:rPr>
+          <w:rFonts w:ascii="Century Gothic" w:hAnsi="Century Gothic" w:cs="Century Gothic"/>
+        </w:rPr>
+        <w:t xml:space="preserve"> este tipo de personal será el encargado de </w:t>
+      </w:r>
+      <w:r>
+        <w:rPr>
+          <w:rFonts w:ascii="Century Gothic" w:hAnsi="Century Gothic" w:cs="Century Gothic"/>
+        </w:rPr>
+        <w:t xml:space="preserve">registrar en el sistema </w:t>
+      </w:r>
+      <w:r>
+        <w:rPr>
+          <w:rFonts w:ascii="Century Gothic" w:hAnsi="Century Gothic" w:cs="Century Gothic"/>
+        </w:rPr>
+        <w:t xml:space="preserve">las pre consultas a cada paciente antes de </w:t>
+      </w:r>
+      <w:r>
+        <w:rPr>
+          <w:rFonts w:ascii="Century Gothic" w:hAnsi="Century Gothic" w:cs="Century Gothic"/>
+        </w:rPr>
+        <w:t>consultar</w:t>
+      </w:r>
+      <w:r>
+        <w:rPr>
+          <w:rFonts w:ascii="Century Gothic" w:hAnsi="Century Gothic" w:cs="Century Gothic"/>
+        </w:rPr>
+        <w:t xml:space="preserve"> con el </w:t>
+      </w:r>
+      <w:r>
+        <w:rPr>
+          <w:rFonts w:ascii="Century Gothic" w:hAnsi="Century Gothic" w:cs="Century Gothic"/>
+        </w:rPr>
+        <w:t>médico</w:t>
+      </w:r>
+      <w:r>
+        <w:rPr>
+          <w:rFonts w:ascii="Century Gothic" w:hAnsi="Century Gothic" w:cs="Century Gothic"/>
+        </w:rPr>
+        <w:t>.</w:t>
+      </w:r>
+    </w:p>
+    <w:p>
+      <w:pPr>
+        <w:pStyle w:val="Prrafodelista"/>
+        <w:numPr>
+          <w:ilvl w:val="0"/>
+          <w:numId w:val="11"/>
+        </w:numPr>
+        <w:rPr>
+          <w:rFonts w:ascii="Century Gothic" w:hAnsi="Century Gothic" w:cs="Century Gothic"/>
+        </w:rPr>
+      </w:pPr>
+      <w:r>
+        <w:rPr>
+          <w:rFonts w:ascii="Century Gothic" w:hAnsi="Century Gothic" w:cs="Century Gothic"/>
+        </w:rPr>
+        <w:t xml:space="preserve">Personal de medicina: </w:t>
+      </w:r>
+      <w:r>
+        <w:rPr>
+          <w:rFonts w:ascii="Century Gothic" w:hAnsi="Century Gothic" w:cs="Century Gothic"/>
+        </w:rPr>
+        <w:t>encargado de registra</w:t>
+      </w:r>
+      <w:r>
+        <w:rPr>
+          <w:rFonts w:ascii="Century Gothic" w:hAnsi="Century Gothic" w:cs="Century Gothic"/>
+        </w:rPr>
+        <w:t xml:space="preserve">r las consultas diarias que vayan haciendo a los pacientes, </w:t>
+      </w:r>
+      <w:r>
+        <w:rPr>
+          <w:rFonts w:ascii="Century Gothic" w:hAnsi="Century Gothic" w:cs="Century Gothic"/>
+        </w:rPr>
+        <w:t>también registrando los medicamentos correspondientes</w:t>
+      </w:r>
+      <w:r>
+        <w:rPr>
+          <w:rFonts w:ascii="Century Gothic" w:hAnsi="Century Gothic" w:cs="Century Gothic"/>
+        </w:rPr>
+        <w:t xml:space="preserve"> que serán </w:t>
+      </w:r>
+      <w:r>
+        <w:rPr>
+          <w:rFonts w:ascii="Century Gothic" w:hAnsi="Century Gothic" w:cs="Century Gothic"/>
+        </w:rPr>
+        <w:t>recetados.</w:t>
+      </w:r>
+    </w:p>
+    <w:p>
+      <w:pPr>
+        <w:pStyle w:val="Prrafodelista"/>
+        <w:numPr>
+          <w:ilvl w:val="0"/>
+          <w:numId w:val="11"/>
+        </w:numPr>
+        <w:rPr>
+          <w:rFonts w:ascii="Century Gothic" w:hAnsi="Century Gothic" w:cs="Century Gothic"/>
+        </w:rPr>
+      </w:pPr>
+      <w:r>
+        <w:rPr>
+          <w:rFonts w:ascii="Century Gothic" w:hAnsi="Century Gothic" w:cs="Century Gothic"/>
+        </w:rPr>
+        <w:t xml:space="preserve">Personal de farmacia: </w:t>
+      </w:r>
+      <w:r>
+        <w:rPr>
+          <w:rFonts w:ascii="Century Gothic" w:hAnsi="Century Gothic" w:cs="Century Gothic"/>
+        </w:rPr>
+        <w:t xml:space="preserve">será el encargado de distribuir los medicamentos a los pacientes </w:t>
+      </w:r>
+      <w:r>
+        <w:rPr>
+          <w:rFonts w:ascii="Century Gothic" w:hAnsi="Century Gothic" w:cs="Century Gothic"/>
+        </w:rPr>
+        <w:t>de acuerdo</w:t>
       </w:r>
       <w:r>
         <w:rPr>
@@ -4265,61 +4594,37 @@
         <w:rPr>
           <w:rFonts w:ascii="Century Gothic" w:hAnsi="Century Gothic" w:cs="Century Gothic"/>
         </w:rPr>
-        <w:t xml:space="preserve">un rol </w:t>
-      </w:r>
-      <w:r>
-        <w:rPr>
-          <w:rFonts w:ascii="Century Gothic" w:hAnsi="Century Gothic" w:cs="Century Gothic"/>
-        </w:rPr>
-        <w:t>específico</w:t>
-      </w:r>
-      <w:r>
-        <w:rPr>
-          <w:rFonts w:ascii="Century Gothic" w:hAnsi="Century Gothic" w:cs="Century Gothic"/>
-        </w:rPr>
-        <w:t xml:space="preserve"> (enfermero/a, medico, personal farmacia)</w:t>
-      </w:r>
-      <w:r>
-        <w:rPr>
-          <w:rFonts w:ascii="Century Gothic" w:hAnsi="Century Gothic" w:cs="Century Gothic"/>
-        </w:rPr>
-        <w:t xml:space="preserve"> y según ese rol </w:t>
-      </w:r>
-      <w:r>
-        <w:rPr>
-          <w:rFonts w:ascii="Century Gothic" w:hAnsi="Century Gothic" w:cs="Century Gothic"/>
-        </w:rPr>
-        <w:t xml:space="preserve">podrán realizar </w:t>
-      </w:r>
-      <w:r>
-        <w:rPr>
-          <w:rFonts w:ascii="Century Gothic" w:hAnsi="Century Gothic" w:cs="Century Gothic"/>
-        </w:rPr>
-        <w:t xml:space="preserve">sus actividades correspondientes </w:t>
-      </w:r>
-      <w:r>
-        <w:rPr>
-          <w:rFonts w:ascii="Century Gothic" w:hAnsi="Century Gothic" w:cs="Century Gothic"/>
-        </w:rPr>
-        <w:t xml:space="preserve">dentro del sistema, </w:t>
-      </w:r>
-      <w:r>
-        <w:rPr>
-          <w:rFonts w:ascii="Century Gothic" w:hAnsi="Century Gothic" w:cs="Century Gothic"/>
-        </w:rPr>
-        <w:t xml:space="preserve">teniendo restricciones, </w:t>
-      </w:r>
-      <w:r>
-        <w:rPr>
-          <w:rFonts w:ascii="Century Gothic" w:hAnsi="Century Gothic" w:cs="Century Gothic"/>
-        </w:rPr>
-        <w:t>esto es muy importante ya que</w:t>
-      </w:r>
-      <w:r>
-        <w:rPr>
-          <w:rFonts w:ascii="Century Gothic" w:hAnsi="Century Gothic" w:cs="Century Gothic"/>
-        </w:rPr>
-        <w:t xml:space="preserve"> ayudará a la seguridad del sistema.</w:t>
+        <w:t xml:space="preserve">con la petición del </w:t>
+      </w:r>
+      <w:r>
+        <w:rPr>
+          <w:rFonts w:ascii="Century Gothic" w:hAnsi="Century Gothic" w:cs="Century Gothic"/>
+        </w:rPr>
+        <w:t>médico</w:t>
+      </w:r>
+      <w:r>
+        <w:rPr>
+          <w:rFonts w:ascii="Century Gothic" w:hAnsi="Century Gothic" w:cs="Century Gothic"/>
+        </w:rPr>
+        <w:t>.</w:t>
+      </w:r>
+      <w:r>
+        <w:rPr>
+          <w:rFonts w:ascii="Century Gothic" w:hAnsi="Century Gothic" w:cs="Century Gothic"/>
+        </w:rPr>
+        <w:t xml:space="preserve">  </w:t>
+      </w:r>
+      <w:r>
+        <w:rPr>
+          <w:rFonts w:ascii="Century Gothic" w:hAnsi="Century Gothic" w:cs="Century Gothic"/>
+        </w:rPr>
+        <w:t xml:space="preserve"> </w:t>
+      </w:r>
+      <w:r>
+        <w:rPr>
+          <w:rFonts w:ascii="Century Gothic" w:hAnsi="Century Gothic" w:cs="Century Gothic"/>
+        </w:rPr>
+        <w:t xml:space="preserve"> </w:t>
       </w:r>
     </w:p>
     <w:p>
@@ -4337,16 +4642,9 @@
         <w:ind w:left="567"/>
         <w:rPr>
           <w:rFonts w:ascii="Century Gothic" w:hAnsi="Century Gothic" w:cs="Century Gothic"/>
-          <w:b/>
-        </w:rPr>
-      </w:pPr>
-      <w:r>
-        <w:rPr>
-          <w:rFonts w:ascii="Century Gothic" w:hAnsi="Century Gothic" w:cs="Century Gothic"/>
-          <w:b/>
-        </w:rPr>
-        <w:t>Actividades según el rol</w:t>
-      </w:r>
+          <w:highlight w:val="yellow"/>
+        </w:rPr>
+      </w:pPr>
     </w:p>
     <w:p>
       <w:pPr>
@@ -4357,78 +4655,20 @@
           <w:highlight w:val="yellow"/>
         </w:rPr>
       </w:pPr>
-    </w:p>
-    <w:p>
-      <w:pPr>
-        <w:pStyle w:val="Prrafodelista"/>
-        <w:ind w:left="567"/>
-        <w:rPr>
-          <w:rFonts w:ascii="Century Gothic" w:hAnsi="Century Gothic" w:cs="Century Gothic"/>
-        </w:rPr>
-      </w:pPr>
-    </w:p>
-    <w:p>
-      <w:pPr>
-        <w:pStyle w:val="Prrafodelista"/>
-        <w:ind w:left="567"/>
-        <w:rPr>
-          <w:rFonts w:ascii="Century Gothic" w:hAnsi="Century Gothic" w:cs="Century Gothic"/>
-        </w:rPr>
-      </w:pPr>
-    </w:p>
-    <w:p>
-      <w:pPr>
-        <w:pStyle w:val="Prrafodelista"/>
-        <w:ind w:left="567"/>
-        <w:rPr>
-          <w:rFonts w:ascii="Century Gothic" w:hAnsi="Century Gothic" w:cs="Century Gothic"/>
-        </w:rPr>
-      </w:pPr>
-    </w:p>
-    <w:p>
-      <w:pPr>
-        <w:pStyle w:val="Prrafodelista"/>
-        <w:ind w:left="567"/>
-        <w:rPr>
-          <w:rFonts w:ascii="Century Gothic" w:hAnsi="Century Gothic" w:cs="Century Gothic"/>
-        </w:rPr>
-      </w:pPr>
-    </w:p>
-    <w:p>
-      <w:pPr>
-        <w:pStyle w:val="Prrafodelista"/>
-        <w:ind w:left="567"/>
+      <w:r>
         <w:rPr>
           <w:rFonts w:ascii="Century Gothic" w:hAnsi="Century Gothic" w:cs="Century Gothic"/>
           <w:highlight w:val="yellow"/>
         </w:rPr>
-      </w:pPr>
-    </w:p>
-    <w:p>
-      <w:pPr>
-        <w:pStyle w:val="Prrafodelista"/>
-        <w:ind w:left="567"/>
+        <w:t>Implementación de una página web, esquematizando lo</w:t>
+      </w:r>
+      <w:r>
         <w:rPr>
           <w:rFonts w:ascii="Century Gothic" w:hAnsi="Century Gothic" w:cs="Century Gothic"/>
           <w:highlight w:val="yellow"/>
         </w:rPr>
-      </w:pPr>
-      <w:r>
-        <w:rPr>
-          <w:rFonts w:ascii="Century Gothic" w:hAnsi="Century Gothic" w:cs="Century Gothic"/>
-          <w:highlight w:val="yellow"/>
-        </w:rPr>
-        <w:t>Implementación de una página web, esquematizando lo</w:t>
-      </w:r>
-      <w:r>
-        <w:rPr>
-          <w:rFonts w:ascii="Century Gothic" w:hAnsi="Century Gothic" w:cs="Century Gothic"/>
-          <w:highlight w:val="yellow"/>
-        </w:rPr>
         <w:t xml:space="preserve"> que va a contener la página, deberá estar </w:t>
       </w:r>
-      <w:bookmarkStart w:id="0" w:name="_GoBack"/>
-      <w:bookmarkEnd w:id="0"/>
       <w:r>
         <w:rPr>
           <w:rFonts w:ascii="Century Gothic" w:hAnsi="Century Gothic" w:cs="Century Gothic"/>
@@ -4953,6 +5193,84 @@
           <w:szCs w:val="22"/>
         </w:rPr>
       </w:pPr>
+    </w:p>
+    <w:p>
+      <w:pPr>
+        <w:pStyle w:val="Prrafodelista"/>
+        <w:ind w:left="567"/>
+        <w:jc w:val="center"/>
+        <w:rPr>
+          <w:rFonts w:ascii="Century Gothic" w:hAnsi="Century Gothic" w:cs="Century Gothic"/>
+          <w:color w:val="FF0000"/>
+          <w:sz w:val="22"/>
+          <w:szCs w:val="22"/>
+        </w:rPr>
+      </w:pPr>
+      <w:r>
+        <w:rPr>
+          <w:rFonts w:ascii="Century Gothic" w:hAnsi="Century Gothic" w:cs="Century Gothic"/>
+          <w:noProof/>
+          <w:color w:val="FF0000"/>
+          <w:sz w:val="22"/>
+          <w:szCs w:val="22"/>
+          <w:lang w:val="es-PY" w:eastAsia="es-PY"/>
+        </w:rPr>
+        <w:drawing>
+          <wp:inline distT="0" distB="0" distL="0" distR="0">
+            <wp:extent cx="3023569" cy="1586292"/>
+            <wp:effectExtent l="0" t="0" r="5715" b="0"/>
+            <wp:docPr id="1" name="0 Imagen"/>
+            <wp:cNvGraphicFramePr>
+              <a:graphicFrameLocks xmlns:a="http://schemas.openxmlformats.org/drawingml/2006/main" noChangeAspect="1"/>
+            </wp:cNvGraphicFramePr>
+            <a:graphic xmlns:a="http://schemas.openxmlformats.org/drawingml/2006/main">
+              <a:graphicData uri="http://schemas.openxmlformats.org/drawingml/2006/picture">
+                <pic:pic xmlns:pic="http://schemas.openxmlformats.org/drawingml/2006/picture">
+                  <pic:nvPicPr>
+                    <pic:cNvPr id="0" name="3144.gif"/>
+                    <pic:cNvPicPr/>
+                  </pic:nvPicPr>
+                  <pic:blipFill>
+                    <a:blip r:embed="rId9">
+                      <a:extLst>
+                        <a:ext uri="{28A0092B-C50C-407E-A947-70E740481C1C}">
+                          <a14:useLocalDpi xmlns:a14="http://schemas.microsoft.com/office/drawing/2010/main" val="0"/>
+                        </a:ext>
+                      </a:extLst>
+                    </a:blip>
+                    <a:stretch>
+                      <a:fillRect/>
+                    </a:stretch>
+                  </pic:blipFill>
+                  <pic:spPr>
+                    <a:xfrm>
+                      <a:off x="0" y="0"/>
+                      <a:ext cx="3029630" cy="1589472"/>
+                    </a:xfrm>
+                    <a:prstGeom prst="rect">
+                      <a:avLst/>
+                    </a:prstGeom>
+                  </pic:spPr>
+                </pic:pic>
+              </a:graphicData>
+            </a:graphic>
+          </wp:inline>
+        </w:drawing>
+      </w:r>
+    </w:p>
+    <w:p>
+      <w:pPr>
+        <w:pStyle w:val="Prrafodelista"/>
+        <w:ind w:left="567"/>
+        <w:rPr>
+          <w:rFonts w:ascii="Century Gothic" w:hAnsi="Century Gothic" w:cs="Century Gothic"/>
+          <w:color w:val="FF0000"/>
+          <w:sz w:val="22"/>
+          <w:szCs w:val="22"/>
+        </w:rPr>
+      </w:pPr>
+      <w:bookmarkStart w:id="0" w:name="_GoBack"/>
+      <w:bookmarkEnd w:id="0"/>
     </w:p>
     <w:p>
       <w:pPr>
@@ -5092,6 +5410,142 @@
     <w:p>
       <w:pPr>
         <w:pStyle w:val="Prrafodelista"/>
+        <w:numPr>
+          <w:ilvl w:val="0"/>
+          <w:numId w:val="16"/>
+        </w:numPr>
+        <w:rPr>
+          <w:rFonts w:ascii="Century Gothic" w:hAnsi="Century Gothic" w:cs="Century Gothic"/>
+          <w:bCs/>
+        </w:rPr>
+      </w:pPr>
+      <w:r>
+        <w:rPr>
+          <w:rFonts w:ascii="Century Gothic" w:hAnsi="Century Gothic" w:cs="Century Gothic"/>
+          <w:bCs/>
+        </w:rPr>
+        <w:t>Registro del personal, cada uno con un rol en específico.</w:t>
+      </w:r>
+    </w:p>
+    <w:p>
+      <w:pPr>
+        <w:pStyle w:val="Prrafodelista"/>
+        <w:numPr>
+          <w:ilvl w:val="0"/>
+          <w:numId w:val="16"/>
+        </w:numPr>
+        <w:rPr>
+          <w:rFonts w:ascii="Century Gothic" w:hAnsi="Century Gothic" w:cs="Century Gothic"/>
+          <w:bCs/>
+        </w:rPr>
+      </w:pPr>
+      <w:r>
+        <w:rPr>
+          <w:rFonts w:ascii="Century Gothic" w:hAnsi="Century Gothic" w:cs="Century Gothic"/>
+          <w:bCs/>
+        </w:rPr>
+        <w:t xml:space="preserve">Registro de </w:t>
+      </w:r>
+      <w:r>
+        <w:rPr>
+          <w:rFonts w:ascii="Century Gothic" w:hAnsi="Century Gothic" w:cs="Century Gothic"/>
+          <w:bCs/>
+        </w:rPr>
+        <w:t>las citas agendadas.</w:t>
+      </w:r>
+    </w:p>
+    <w:p>
+      <w:pPr>
+        <w:pStyle w:val="Prrafodelista"/>
+        <w:numPr>
+          <w:ilvl w:val="0"/>
+          <w:numId w:val="16"/>
+        </w:numPr>
+        <w:rPr>
+          <w:rFonts w:ascii="Century Gothic" w:hAnsi="Century Gothic" w:cs="Century Gothic"/>
+          <w:bCs/>
+        </w:rPr>
+      </w:pPr>
+      <w:r>
+        <w:rPr>
+          <w:rFonts w:ascii="Century Gothic" w:hAnsi="Century Gothic" w:cs="Century Gothic"/>
+          <w:bCs/>
+        </w:rPr>
+        <w:t>Registro de pre consultas.</w:t>
+      </w:r>
+    </w:p>
+    <w:p>
+      <w:pPr>
+        <w:pStyle w:val="Prrafodelista"/>
+        <w:numPr>
+          <w:ilvl w:val="0"/>
+          <w:numId w:val="16"/>
+        </w:numPr>
+        <w:rPr>
+          <w:rFonts w:ascii="Century Gothic" w:hAnsi="Century Gothic" w:cs="Century Gothic"/>
+          <w:bCs/>
+        </w:rPr>
+      </w:pPr>
+      <w:r>
+        <w:rPr>
+          <w:rFonts w:ascii="Century Gothic" w:hAnsi="Century Gothic" w:cs="Century Gothic"/>
+          <w:bCs/>
+        </w:rPr>
+        <w:t>Registro de las consultas realizadas por los médicos.</w:t>
+      </w:r>
+    </w:p>
+    <w:p>
+      <w:pPr>
+        <w:pStyle w:val="Prrafodelista"/>
+        <w:numPr>
+          <w:ilvl w:val="0"/>
+          <w:numId w:val="16"/>
+        </w:numPr>
+        <w:rPr>
+          <w:rFonts w:ascii="Century Gothic" w:hAnsi="Century Gothic" w:cs="Century Gothic"/>
+          <w:bCs/>
+        </w:rPr>
+      </w:pPr>
+      <w:r>
+        <w:rPr>
+          <w:rFonts w:ascii="Century Gothic" w:hAnsi="Century Gothic" w:cs="Century Gothic"/>
+          <w:bCs/>
+        </w:rPr>
+        <w:t>Registro de diagnósticos realizados.</w:t>
+      </w:r>
+    </w:p>
+    <w:p>
+      <w:pPr>
+        <w:pStyle w:val="Prrafodelista"/>
+        <w:numPr>
+          <w:ilvl w:val="0"/>
+          <w:numId w:val="16"/>
+        </w:numPr>
+        <w:rPr>
+          <w:rFonts w:ascii="Century Gothic" w:hAnsi="Century Gothic" w:cs="Century Gothic"/>
+          <w:b/>
+          <w:bCs/>
+        </w:rPr>
+      </w:pPr>
+      <w:r>
+        <w:rPr>
+          <w:rFonts w:ascii="Century Gothic" w:hAnsi="Century Gothic" w:cs="Century Gothic"/>
+          <w:bCs/>
+        </w:rPr>
+        <w:t>Control del stock de medicamentos.</w:t>
+      </w:r>
+      <w:r>
+        <w:rPr>
+          <w:rFonts w:ascii="Century Gothic" w:hAnsi="Century Gothic" w:cs="Century Gothic"/>
+          <w:b/>
+          <w:bCs/>
+        </w:rPr>
+        <w:t xml:space="preserve"> </w:t>
+      </w:r>
+    </w:p>
+    <w:p>
+      <w:pPr>
+        <w:pStyle w:val="Prrafodelista"/>
         <w:ind w:left="927"/>
         <w:rPr>
           <w:rFonts w:ascii="Century Gothic" w:hAnsi="Century Gothic" w:cs="Century Gothic"/>
@@ -5141,12 +5595,29 @@
     <w:p>
       <w:pPr>
         <w:pStyle w:val="Prrafodelista"/>
-        <w:rPr>
-          <w:rFonts w:ascii="Century Gothic" w:hAnsi="Century Gothic" w:cs="Century Gothic"/>
-          <w:b/>
-          <w:bCs/>
-        </w:rPr>
-      </w:pPr>
+        <w:numPr>
+          <w:ilvl w:val="0"/>
+          <w:numId w:val="16"/>
+        </w:numPr>
+        <w:rPr>
+          <w:rFonts w:ascii="Century Gothic" w:hAnsi="Century Gothic" w:cs="Century Gothic"/>
+          <w:bCs/>
+        </w:rPr>
+      </w:pPr>
+      <w:r>
+        <w:rPr>
+          <w:rFonts w:ascii="Century Gothic" w:hAnsi="Century Gothic" w:cs="Century Gothic"/>
+          <w:bCs/>
+        </w:rPr>
+        <w:t>Facturación</w:t>
+      </w:r>
+      <w:r>
+        <w:rPr>
+          <w:rFonts w:ascii="Century Gothic" w:hAnsi="Century Gothic" w:cs="Century Gothic"/>
+          <w:bCs/>
+        </w:rPr>
+        <w:t>.</w:t>
+      </w:r>
     </w:p>
     <w:p>
       <w:pPr>
@@ -5565,47 +6036,117 @@
       <w:r>
         <w:rPr>
           <w:rFonts w:ascii="Century Gothic" w:hAnsi="Century Gothic" w:cs="Century Gothic"/>
+          <w:u w:val="single"/>
+          <w:lang w:val="es-AR"/>
+        </w:rPr>
+        <w:t>En la programación del sistema se utilizarán las siguientes herramientas:</w:t>
+      </w:r>
+    </w:p>
+    <w:p>
+      <w:pPr>
+        <w:pStyle w:val="Prrafodelista"/>
+        <w:ind w:left="360" w:firstLine="207"/>
+        <w:rPr>
+          <w:rFonts w:ascii="Century Gothic" w:hAnsi="Century Gothic" w:cs="Century Gothic"/>
           <w:highlight w:val="yellow"/>
           <w:u w:val="single"/>
           <w:lang w:val="es-AR"/>
         </w:rPr>
-        <w:t xml:space="preserve">En la programación del </w:t>
-      </w:r>
-      <w:r>
-        <w:rPr>
-          <w:rFonts w:ascii="Century Gothic" w:hAnsi="Century Gothic" w:cs="Century Gothic"/>
-          <w:highlight w:val="yellow"/>
-          <w:u w:val="single"/>
+      </w:pPr>
+    </w:p>
+    <w:p>
+      <w:pPr>
+        <w:pStyle w:val="Prrafodelista"/>
+        <w:ind w:left="360" w:firstLine="207"/>
+        <w:rPr>
+          <w:rFonts w:ascii="Century Gothic" w:hAnsi="Century Gothic" w:cs="Century Gothic"/>
+          <w:b/>
           <w:lang w:val="es-AR"/>
         </w:rPr>
-        <w:t>s</w:t>
-      </w:r>
-      <w:r>
-        <w:rPr>
-          <w:rFonts w:ascii="Century Gothic" w:hAnsi="Century Gothic" w:cs="Century Gothic"/>
-          <w:highlight w:val="yellow"/>
-          <w:u w:val="single"/>
+      </w:pPr>
+      <w:r>
+        <w:rPr>
+          <w:rFonts w:ascii="Century Gothic" w:hAnsi="Century Gothic" w:cs="Century Gothic"/>
+          <w:b/>
           <w:lang w:val="es-AR"/>
         </w:rPr>
-        <w:t>istema se utilizará</w:t>
-      </w:r>
-      <w:r>
-        <w:rPr>
-          <w:rFonts w:ascii="Century Gothic" w:hAnsi="Century Gothic" w:cs="Century Gothic"/>
-          <w:highlight w:val="yellow"/>
-          <w:u w:val="single"/>
+        <w:t>Back</w:t>
+      </w:r>
+      <w:r>
+        <w:rPr>
+          <w:rFonts w:ascii="Century Gothic" w:hAnsi="Century Gothic" w:cs="Century Gothic"/>
+          <w:b/>
           <w:lang w:val="es-AR"/>
         </w:rPr>
-        <w:t>n</w:t>
-      </w:r>
-      <w:r>
-        <w:rPr>
-          <w:rFonts w:ascii="Century Gothic" w:hAnsi="Century Gothic" w:cs="Century Gothic"/>
-          <w:highlight w:val="yellow"/>
-          <w:u w:val="single"/>
+        <w:t>-end</w:t>
+      </w:r>
+    </w:p>
+    <w:p>
+      <w:pPr>
+        <w:pStyle w:val="Prrafodelista"/>
+        <w:numPr>
+          <w:ilvl w:val="0"/>
+          <w:numId w:val="17"/>
+        </w:numPr>
+        <w:rPr>
+          <w:rFonts w:ascii="Century Gothic" w:hAnsi="Century Gothic" w:cs="Century Gothic"/>
           <w:lang w:val="es-AR"/>
         </w:rPr>
-        <w:t xml:space="preserve"> las siguientes herramientas: </w:t>
+      </w:pPr>
+      <w:r>
+        <w:rPr>
+          <w:rFonts w:ascii="Century Gothic" w:hAnsi="Century Gothic" w:cs="Century Gothic"/>
+          <w:lang w:val="es-AR"/>
+        </w:rPr>
+        <w:t xml:space="preserve">Nodejs como lenguaje de programación </w:t>
+      </w:r>
+      <w:r>
+        <w:rPr>
+          <w:rFonts w:ascii="Century Gothic" w:hAnsi="Century Gothic" w:cs="Century Gothic"/>
+          <w:lang w:val="es-AR"/>
+        </w:rPr>
+        <w:t>del lado del servidor</w:t>
+      </w:r>
+      <w:r>
+        <w:rPr>
+          <w:rFonts w:ascii="Century Gothic" w:hAnsi="Century Gothic" w:cs="Century Gothic"/>
+          <w:lang w:val="es-AR"/>
+        </w:rPr>
+        <w:t>.</w:t>
+      </w:r>
+    </w:p>
+    <w:p>
+      <w:pPr>
+        <w:pStyle w:val="Prrafodelista"/>
+        <w:numPr>
+          <w:ilvl w:val="0"/>
+          <w:numId w:val="17"/>
+        </w:numPr>
+        <w:rPr>
+          <w:rFonts w:ascii="Century Gothic" w:hAnsi="Century Gothic" w:cs="Century Gothic"/>
+          <w:lang w:val="es-AR"/>
+        </w:rPr>
+      </w:pPr>
+      <w:r>
+        <w:rPr>
+          <w:rFonts w:ascii="Century Gothic" w:hAnsi="Century Gothic" w:cs="Century Gothic"/>
+          <w:lang w:val="es-AR"/>
+        </w:rPr>
+        <w:t>My</w:t>
+      </w:r>
+      <w:r>
+        <w:rPr>
+          <w:rFonts w:ascii="Century Gothic" w:hAnsi="Century Gothic" w:cs="Century Gothic"/>
+          <w:lang w:val="es-AR"/>
+        </w:rPr>
+        <w:t>sql como motor de base de datos, para almacenar los datos.</w:t>
+      </w:r>
+      <w:r>
+        <w:rPr>
+          <w:rFonts w:ascii="Century Gothic" w:hAnsi="Century Gothic" w:cs="Century Gothic"/>
+          <w:lang w:val="es-AR"/>
+        </w:rPr>
+        <w:t xml:space="preserve"> </w:t>
       </w:r>
     </w:p>
     <w:p>
@@ -5622,11 +6163,120 @@
     <w:p>
       <w:pPr>
         <w:pStyle w:val="Prrafodelista"/>
+        <w:ind w:left="360" w:firstLine="207"/>
+        <w:rPr>
+          <w:rFonts w:ascii="Century Gothic" w:hAnsi="Century Gothic" w:cs="Century Gothic"/>
+          <w:b/>
+          <w:lang w:val="es-AR"/>
+        </w:rPr>
+      </w:pPr>
+      <w:r>
+        <w:rPr>
+          <w:rFonts w:ascii="Century Gothic" w:hAnsi="Century Gothic" w:cs="Century Gothic"/>
+          <w:b/>
+          <w:lang w:val="es-AR"/>
+        </w:rPr>
+        <w:t>Front-end</w:t>
+      </w:r>
+    </w:p>
+    <w:p>
+      <w:pPr>
+        <w:pStyle w:val="Prrafodelista"/>
         <w:numPr>
           <w:ilvl w:val="0"/>
-          <w:numId w:val="4"/>
+          <w:numId w:val="21"/>
         </w:numPr>
-        <w:ind w:left="927"/>
+        <w:rPr>
+          <w:rFonts w:ascii="Century Gothic" w:hAnsi="Century Gothic" w:cs="Century Gothic"/>
+          <w:lang w:val="es-AR"/>
+        </w:rPr>
+      </w:pPr>
+      <w:r>
+        <w:rPr>
+          <w:rFonts w:ascii="Century Gothic" w:hAnsi="Century Gothic" w:cs="Century Gothic"/>
+          <w:lang w:val="es-AR"/>
+        </w:rPr>
+        <w:t>Html5</w:t>
+      </w:r>
+      <w:r>
+        <w:rPr>
+          <w:rFonts w:ascii="Century Gothic" w:hAnsi="Century Gothic" w:cs="Century Gothic"/>
+          <w:lang w:val="es-AR"/>
+        </w:rPr>
+        <w:t xml:space="preserve"> y css3 para </w:t>
+      </w:r>
+      <w:r>
+        <w:rPr>
+          <w:rFonts w:ascii="Century Gothic" w:hAnsi="Century Gothic" w:cs="Century Gothic"/>
+          <w:lang w:val="es-AR"/>
+        </w:rPr>
+        <w:t xml:space="preserve">el diseño </w:t>
+      </w:r>
+      <w:r>
+        <w:rPr>
+          <w:rFonts w:ascii="Century Gothic" w:hAnsi="Century Gothic" w:cs="Century Gothic"/>
+          <w:lang w:val="es-AR"/>
+        </w:rPr>
+        <w:t>visual.</w:t>
+      </w:r>
+    </w:p>
+    <w:p>
+      <w:pPr>
+        <w:pStyle w:val="Prrafodelista"/>
+        <w:numPr>
+          <w:ilvl w:val="0"/>
+          <w:numId w:val="21"/>
+        </w:numPr>
+        <w:rPr>
+          <w:rFonts w:ascii="Century Gothic" w:hAnsi="Century Gothic" w:cs="Century Gothic"/>
+          <w:lang w:val="es-AR"/>
+        </w:rPr>
+      </w:pPr>
+      <w:r>
+        <w:rPr>
+          <w:rFonts w:ascii="Century Gothic" w:hAnsi="Century Gothic" w:cs="Century Gothic"/>
+          <w:lang w:val="es-AR"/>
+        </w:rPr>
+        <w:t xml:space="preserve">Reactjs y reduxjs para </w:t>
+      </w:r>
+      <w:r>
+        <w:rPr>
+          <w:rFonts w:ascii="Century Gothic" w:hAnsi="Century Gothic" w:cs="Century Gothic"/>
+          <w:lang w:val="es-AR"/>
+        </w:rPr>
+        <w:t xml:space="preserve">implementar la arquitectura </w:t>
+      </w:r>
+      <w:r>
+        <w:rPr>
+          <w:rFonts w:ascii="Century Gothic" w:hAnsi="Century Gothic" w:cs="Century Gothic"/>
+          <w:lang w:val="es-AR"/>
+        </w:rPr>
+        <w:t>del lado del cliente</w:t>
+      </w:r>
+      <w:r>
+        <w:rPr>
+          <w:rFonts w:ascii="Century Gothic" w:hAnsi="Century Gothic" w:cs="Century Gothic"/>
+          <w:lang w:val="es-AR"/>
+        </w:rPr>
+        <w:t xml:space="preserve">, y consumir los datos que vienen </w:t>
+      </w:r>
+      <w:r>
+        <w:rPr>
+          <w:rFonts w:ascii="Century Gothic" w:hAnsi="Century Gothic" w:cs="Century Gothic"/>
+          <w:lang w:val="es-AR"/>
+        </w:rPr>
+        <w:t>del servidor</w:t>
+      </w:r>
+      <w:r>
+        <w:rPr>
+          <w:rFonts w:ascii="Century Gothic" w:hAnsi="Century Gothic" w:cs="Century Gothic"/>
+          <w:lang w:val="es-AR"/>
+        </w:rPr>
+        <w:t>.</w:t>
+      </w:r>
+    </w:p>
+    <w:p>
+      <w:pPr>
         <w:jc w:val="both"/>
         <w:rPr>
           <w:rFonts w:ascii="Century Gothic" w:hAnsi="Century Gothic" w:cs="Century Gothic"/>
@@ -5634,94 +6284,6 @@
           <w:lang w:val="es-AR"/>
         </w:rPr>
       </w:pPr>
-      <w:r>
-        <w:rPr>
-          <w:rFonts w:ascii="Century Gothic" w:hAnsi="Century Gothic" w:cs="Century Gothic"/>
-          <w:highlight w:val="yellow"/>
-          <w:lang w:val="es-AR"/>
-        </w:rPr>
-        <w:t xml:space="preserve">Lenguaje de Programación Orientado a Objetos, </w:t>
-      </w:r>
-      <w:r>
-        <w:rPr>
-          <w:rFonts w:ascii="Century Gothic" w:hAnsi="Century Gothic" w:cs="Century Gothic"/>
-          <w:b/>
-          <w:bCs/>
-          <w:highlight w:val="yellow"/>
-          <w:lang w:val="es-AR"/>
-        </w:rPr>
-        <w:t>JAVA</w:t>
-      </w:r>
-      <w:r>
-        <w:rPr>
-          <w:rStyle w:val="Refdenotaalpie"/>
-          <w:rFonts w:ascii="Century Gothic" w:hAnsi="Century Gothic" w:cs="Century Gothic"/>
-          <w:highlight w:val="yellow"/>
-          <w:lang w:val="es-AR"/>
-        </w:rPr>
-        <w:footnoteReference w:id="1"/>
-      </w:r>
-      <w:r>
-        <w:rPr>
-          <w:rFonts w:ascii="Century Gothic" w:hAnsi="Century Gothic" w:cs="Century Gothic"/>
-          <w:highlight w:val="yellow"/>
-          <w:lang w:val="es-AR"/>
-        </w:rPr>
-        <w:t>, a fin de asegurar la interoperabilidad entre plataformas (Sistema Operativo Windows y Linux) y programas.</w:t>
-      </w:r>
-    </w:p>
-    <w:p>
-      <w:pPr>
-        <w:pStyle w:val="Prrafodelista"/>
-        <w:ind w:left="1287"/>
-        <w:jc w:val="both"/>
-        <w:rPr>
-          <w:rFonts w:ascii="Century Gothic" w:hAnsi="Century Gothic" w:cs="Century Gothic"/>
-          <w:highlight w:val="yellow"/>
-          <w:lang w:val="es-AR"/>
-        </w:rPr>
-      </w:pPr>
-    </w:p>
-    <w:p>
-      <w:pPr>
-        <w:pStyle w:val="Prrafodelista"/>
-        <w:numPr>
-          <w:ilvl w:val="0"/>
-          <w:numId w:val="4"/>
-        </w:numPr>
-        <w:ind w:left="927"/>
-        <w:jc w:val="both"/>
-        <w:rPr>
-          <w:rFonts w:ascii="Century Gothic" w:hAnsi="Century Gothic" w:cs="Century Gothic"/>
-          <w:highlight w:val="yellow"/>
-          <w:lang w:val="es-AR"/>
-        </w:rPr>
-      </w:pPr>
-      <w:r>
-        <w:rPr>
-          <w:rFonts w:ascii="Century Gothic" w:hAnsi="Century Gothic" w:cs="Century Gothic"/>
-          <w:highlight w:val="yellow"/>
-          <w:lang w:val="es-AR"/>
-        </w:rPr>
-        <w:t>Motor de Base de Datos MySQL</w:t>
-      </w:r>
-      <w:r>
-        <w:rPr>
-          <w:rStyle w:val="Refdenotaalpie"/>
-          <w:rFonts w:ascii="Century Gothic" w:hAnsi="Century Gothic" w:cs="Century Gothic"/>
-          <w:highlight w:val="yellow"/>
-          <w:lang w:val="es-AR"/>
-        </w:rPr>
-        <w:footnoteReference w:id="2"/>
-      </w:r>
-      <w:r>
-        <w:rPr>
-          <w:rFonts w:ascii="Century Gothic" w:hAnsi="Century Gothic" w:cs="Century Gothic"/>
-          <w:highlight w:val="yellow"/>
-          <w:lang w:val="es-AR"/>
-        </w:rPr>
-        <w:t>, para almacenamiento de los datos.</w:t>
-      </w:r>
     </w:p>
     <w:p>
       <w:pPr>
@@ -5764,7 +6326,7 @@
       </w:r>
     </w:p>
     <w:sectPr>
-      <w:footerReference w:type="default" r:id="rId9"/>
+      <w:footerReference w:type="default" r:id="rId10"/>
       <w:pgSz w:w="11906" w:h="16838" w:code="9"/>
       <w:pgMar w:top="1417" w:right="1080" w:bottom="1417" w:left="1080" w:header="708" w:footer="708" w:gutter="0"/>
       <w:cols w:space="708"/>
@@ -5864,81 +6426,98 @@
       </w:r>
     </w:p>
   </w:footnote>
-  <w:footnote w:id="1">
-    <w:p>
-      <w:pPr>
-        <w:pStyle w:val="Textonotapie"/>
-        <w:rPr>
-          <w:highlight w:val="yellow"/>
-          <w:lang w:val="es-PY"/>
-        </w:rPr>
-      </w:pPr>
-      <w:r>
-        <w:rPr>
-          <w:rStyle w:val="Refdenotaalpie"/>
-          <w:highlight w:val="yellow"/>
-        </w:rPr>
-        <w:footnoteRef/>
-      </w:r>
-      <w:r>
-        <w:rPr>
-          <w:highlight w:val="yellow"/>
-          <w:lang w:val="es-PY"/>
-        </w:rPr>
-        <w:t xml:space="preserve"> Java. </w:t>
-      </w:r>
-      <w:hyperlink r:id="rId1" w:history="1">
-        <w:r>
-          <w:rPr>
-            <w:rStyle w:val="Hipervnculo"/>
-            <w:highlight w:val="yellow"/>
-            <w:lang w:val="es-PY"/>
-          </w:rPr>
-          <w:t>http://www.oracle.com/lad/technologies/java/overview/index.html</w:t>
-        </w:r>
-      </w:hyperlink>
-    </w:p>
-  </w:footnote>
-  <w:footnote w:id="2">
-    <w:p>
-      <w:pPr>
-        <w:pStyle w:val="Textonotapie"/>
-      </w:pPr>
-      <w:r>
-        <w:rPr>
-          <w:rStyle w:val="Refdenotaalpie"/>
-          <w:highlight w:val="yellow"/>
-        </w:rPr>
-        <w:footnoteRef/>
-      </w:r>
-      <w:r>
-        <w:rPr>
-          <w:highlight w:val="yellow"/>
-        </w:rPr>
-        <w:t xml:space="preserve"> MySQL. </w:t>
-      </w:r>
-      <w:hyperlink r:id="rId2" w:history="1">
-        <w:r>
-          <w:rPr>
-            <w:rStyle w:val="Hipervnculo"/>
-            <w:highlight w:val="yellow"/>
-          </w:rPr>
-          <w:t>http://www.mysql.com/</w:t>
-        </w:r>
-      </w:hyperlink>
-    </w:p>
-    <w:p>
-      <w:pPr>
-        <w:pStyle w:val="Textonotapie"/>
-      </w:pPr>
-    </w:p>
-  </w:footnote>
 </w:footnotes>
 </file>
 
 <file path=word/numbering.xml><?xml version="1.0" encoding="utf-8"?>
 <w:numbering xmlns:wpc="http://schemas.microsoft.com/office/word/2010/wordprocessingCanvas" xmlns:mc="http://schemas.openxmlformats.org/markup-compatibility/2006" xmlns:o="urn:schemas-microsoft-com:office:office" xmlns:r="http://schemas.openxmlformats.org/officeDocument/2006/relationships" xmlns:m="http://schemas.openxmlformats.org/officeDocument/2006/math" xmlns:v="urn:schemas-microsoft-com:vml" xmlns:wp14="http://schemas.microsoft.com/office/word/2010/wordprocessingDrawing" xmlns:wp="http://schemas.openxmlformats.org/drawingml/2006/wordprocessingDrawing" xmlns:w10="urn:schemas-microsoft-com:office:word" xmlns:w="http://schemas.openxmlformats.org/wordprocessingml/2006/main" xmlns:w14="http://schemas.microsoft.com/office/word/2010/wordml" xmlns:wpg="http://schemas.microsoft.com/office/word/2010/wordprocessingGroup" xmlns:wpi="http://schemas.microsoft.com/office/word/2010/wordprocessingInk" xmlns:wne="http://schemas.microsoft.com/office/word/2006/wordml" xmlns:wps="http://schemas.microsoft.com/office/word/2010/wordprocessingShape" mc:Ignorable="w14 wp14">
   <w:abstractNum w:abstractNumId="0">
+    <w:nsid w:val="0CFC5BCD"/>
+    <w:multiLevelType w:val="hybridMultilevel"/>
+    <w:tmpl w:val="1F22C17A"/>
+    <w:lvl w:ilvl="0" w:tplc="3C0A000F">
+      <w:start w:val="1"/>
+      <w:numFmt w:val="decimal"/>
+      <w:lvlText w:val="%1."/>
+      <w:lvlJc w:val="left"/>
+      <w:pPr>
+        <w:ind w:left="1647" w:hanging="360"/>
+      </w:pPr>
+    </w:lvl>
+    <w:lvl w:ilvl="1" w:tplc="3C0A0019" w:tentative="1">
+      <w:start w:val="1"/>
+      <w:numFmt w:val="lowerLetter"/>
+      <w:lvlText w:val="%2."/>
+      <w:lvlJc w:val="left"/>
+      <w:pPr>
+        <w:ind w:left="2367" w:hanging="360"/>
+      </w:pPr>
+    </w:lvl>
+    <w:lvl w:ilvl="2" w:tplc="3C0A001B" w:tentative="1">
+      <w:start w:val="1"/>
+      <w:numFmt w:val="lowerRoman"/>
+      <w:lvlText w:val="%3."/>
+      <w:lvlJc w:val="right"/>
+      <w:pPr>
+        <w:ind w:left="3087" w:hanging="180"/>
+      </w:pPr>
+    </w:lvl>
+    <w:lvl w:ilvl="3" w:tplc="3C0A000F" w:tentative="1">
+      <w:start w:val="1"/>
+      <w:numFmt w:val="decimal"/>
+      <w:lvlText w:val="%4."/>
+      <w:lvlJc w:val="left"/>
+      <w:pPr>
+        <w:ind w:left="3807" w:hanging="360"/>
+      </w:pPr>
+    </w:lvl>
+    <w:lvl w:ilvl="4" w:tplc="3C0A0019" w:tentative="1">
+      <w:start w:val="1"/>
+      <w:numFmt w:val="lowerLetter"/>
+      <w:lvlText w:val="%5."/>
+      <w:lvlJc w:val="left"/>
+      <w:pPr>
+        <w:ind w:left="4527" w:hanging="360"/>
+      </w:pPr>
+    </w:lvl>
+    <w:lvl w:ilvl="5" w:tplc="3C0A001B" w:tentative="1">
+      <w:start w:val="1"/>
+      <w:numFmt w:val="lowerRoman"/>
+      <w:lvlText w:val="%6."/>
+      <w:lvlJc w:val="right"/>
+      <w:pPr>
+        <w:ind w:left="5247" w:hanging="180"/>
+      </w:pPr>
+    </w:lvl>
+    <w:lvl w:ilvl="6" w:tplc="3C0A000F" w:tentative="1">
+      <w:start w:val="1"/>
+      <w:numFmt w:val="decimal"/>
+      <w:lvlText w:val="%7."/>
+      <w:lvlJc w:val="left"/>
+      <w:pPr>
+        <w:ind w:left="5967" w:hanging="360"/>
+      </w:pPr>
+    </w:lvl>
+    <w:lvl w:ilvl="7" w:tplc="3C0A0019" w:tentative="1">
+      <w:start w:val="1"/>
+      <w:numFmt w:val="lowerLetter"/>
+      <w:lvlText w:val="%8."/>
+      <w:lvlJc w:val="left"/>
+      <w:pPr>
+        <w:ind w:left="6687" w:hanging="360"/>
+      </w:pPr>
+    </w:lvl>
+    <w:lvl w:ilvl="8" w:tplc="3C0A001B" w:tentative="1">
+      <w:start w:val="1"/>
+      <w:numFmt w:val="lowerRoman"/>
+      <w:lvlText w:val="%9."/>
+      <w:lvlJc w:val="right"/>
+      <w:pPr>
+        <w:ind w:left="7407" w:hanging="180"/>
+      </w:pPr>
+    </w:lvl>
+  </w:abstractNum>
+  <w:abstractNum w:abstractNumId="1">
     <w:nsid w:val="15ED4D00"/>
     <w:multiLevelType w:val="hybridMultilevel"/>
     <w:tmpl w:val="BC58F906"/>
@@ -6035,7 +6614,120 @@
       </w:pPr>
     </w:lvl>
   </w:abstractNum>
-  <w:abstractNum w:abstractNumId="1">
+  <w:abstractNum w:abstractNumId="2">
+    <w:nsid w:val="16FB47ED"/>
+    <w:multiLevelType w:val="hybridMultilevel"/>
+    <w:tmpl w:val="0214FCCC"/>
+    <w:lvl w:ilvl="0" w:tplc="3C0A0001">
+      <w:start w:val="1"/>
+      <w:numFmt w:val="bullet"/>
+      <w:lvlText w:val=""/>
+      <w:lvlJc w:val="left"/>
+      <w:pPr>
+        <w:ind w:left="1287" w:hanging="360"/>
+      </w:pPr>
+      <w:rPr>
+        <w:rFonts w:ascii="Symbol" w:hAnsi="Symbol" w:hint="default"/>
+      </w:rPr>
+    </w:lvl>
+    <w:lvl w:ilvl="1" w:tplc="3C0A0003" w:tentative="1">
+      <w:start w:val="1"/>
+      <w:numFmt w:val="bullet"/>
+      <w:lvlText w:val="o"/>
+      <w:lvlJc w:val="left"/>
+      <w:pPr>
+        <w:ind w:left="2007" w:hanging="360"/>
+      </w:pPr>
+      <w:rPr>
+        <w:rFonts w:ascii="Courier New" w:hAnsi="Courier New" w:cs="Courier New" w:hint="default"/>
+      </w:rPr>
+    </w:lvl>
+    <w:lvl w:ilvl="2" w:tplc="3C0A0005" w:tentative="1">
+      <w:start w:val="1"/>
+      <w:numFmt w:val="bullet"/>
+      <w:lvlText w:val=""/>
+      <w:lvlJc w:val="left"/>
+      <w:pPr>
+        <w:ind w:left="2727" w:hanging="360"/>
+      </w:pPr>
+      <w:rPr>
+        <w:rFonts w:ascii="Wingdings" w:hAnsi="Wingdings" w:hint="default"/>
+      </w:rPr>
+    </w:lvl>
+    <w:lvl w:ilvl="3" w:tplc="3C0A0001" w:tentative="1">
+      <w:start w:val="1"/>
+      <w:numFmt w:val="bullet"/>
+      <w:lvlText w:val=""/>
+      <w:lvlJc w:val="left"/>
+      <w:pPr>
+        <w:ind w:left="3447" w:hanging="360"/>
+      </w:pPr>
+      <w:rPr>
+        <w:rFonts w:ascii="Symbol" w:hAnsi="Symbol" w:hint="default"/>
+      </w:rPr>
+    </w:lvl>
+    <w:lvl w:ilvl="4" w:tplc="3C0A0003" w:tentative="1">
+      <w:start w:val="1"/>
+      <w:numFmt w:val="bullet"/>
+      <w:lvlText w:val="o"/>
+      <w:lvlJc w:val="left"/>
+      <w:pPr>
+        <w:ind w:left="4167" w:hanging="360"/>
+      </w:pPr>
+      <w:rPr>
+        <w:rFonts w:ascii="Courier New" w:hAnsi="Courier New" w:cs="Courier New" w:hint="default"/>
+      </w:rPr>
+    </w:lvl>
+    <w:lvl w:ilvl="5" w:tplc="3C0A0005" w:tentative="1">
+      <w:start w:val="1"/>
+      <w:numFmt w:val="bullet"/>
+      <w:lvlText w:val=""/>
+      <w:lvlJc w:val="left"/>
+      <w:pPr>
+        <w:ind w:left="4887" w:hanging="360"/>
+      </w:pPr>
+      <w:rPr>
+        <w:rFonts w:ascii="Wingdings" w:hAnsi="Wingdings" w:hint="default"/>
+      </w:rPr>
+    </w:lvl>
+    <w:lvl w:ilvl="6" w:tplc="3C0A0001" w:tentative="1">
+      <w:start w:val="1"/>
+      <w:numFmt w:val="bullet"/>
+      <w:lvlText w:val=""/>
+      <w:lvlJc w:val="left"/>
+      <w:pPr>
+        <w:ind w:left="5607" w:hanging="360"/>
+      </w:pPr>
+      <w:rPr>
+        <w:rFonts w:ascii="Symbol" w:hAnsi="Symbol" w:hint="default"/>
+      </w:rPr>
+    </w:lvl>
+    <w:lvl w:ilvl="7" w:tplc="3C0A0003" w:tentative="1">
+      <w:start w:val="1"/>
+      <w:numFmt w:val="bullet"/>
+      <w:lvlText w:val="o"/>
+      <w:lvlJc w:val="left"/>
+      <w:pPr>
+        <w:ind w:left="6327" w:hanging="360"/>
+      </w:pPr>
+      <w:rPr>
+        <w:rFonts w:ascii="Courier New" w:hAnsi="Courier New" w:cs="Courier New" w:hint="default"/>
+      </w:rPr>
+    </w:lvl>
+    <w:lvl w:ilvl="8" w:tplc="3C0A0005" w:tentative="1">
+      <w:start w:val="1"/>
+      <w:numFmt w:val="bullet"/>
+      <w:lvlText w:val=""/>
+      <w:lvlJc w:val="left"/>
+      <w:pPr>
+        <w:ind w:left="7047" w:hanging="360"/>
+      </w:pPr>
+      <w:rPr>
+        <w:rFonts w:ascii="Wingdings" w:hAnsi="Wingdings" w:hint="default"/>
+      </w:rPr>
+    </w:lvl>
+  </w:abstractNum>
+  <w:abstractNum w:abstractNumId="3">
     <w:nsid w:val="1BF258A1"/>
     <w:multiLevelType w:val="hybridMultilevel"/>
     <w:tmpl w:val="9CD8B060"/>
@@ -6148,7 +6840,206 @@
       </w:rPr>
     </w:lvl>
   </w:abstractNum>
-  <w:abstractNum w:abstractNumId="2">
+  <w:abstractNum w:abstractNumId="4">
+    <w:nsid w:val="1FA24FA0"/>
+    <w:multiLevelType w:val="hybridMultilevel"/>
+    <w:tmpl w:val="CE40F0CC"/>
+    <w:lvl w:ilvl="0" w:tplc="3C0A000F">
+      <w:start w:val="1"/>
+      <w:numFmt w:val="decimal"/>
+      <w:lvlText w:val="%1."/>
+      <w:lvlJc w:val="left"/>
+      <w:pPr>
+        <w:ind w:left="1440" w:hanging="360"/>
+      </w:pPr>
+    </w:lvl>
+    <w:lvl w:ilvl="1" w:tplc="3C0A0019" w:tentative="1">
+      <w:start w:val="1"/>
+      <w:numFmt w:val="lowerLetter"/>
+      <w:lvlText w:val="%2."/>
+      <w:lvlJc w:val="left"/>
+      <w:pPr>
+        <w:ind w:left="2160" w:hanging="360"/>
+      </w:pPr>
+    </w:lvl>
+    <w:lvl w:ilvl="2" w:tplc="3C0A001B" w:tentative="1">
+      <w:start w:val="1"/>
+      <w:numFmt w:val="lowerRoman"/>
+      <w:lvlText w:val="%3."/>
+      <w:lvlJc w:val="right"/>
+      <w:pPr>
+        <w:ind w:left="2880" w:hanging="180"/>
+      </w:pPr>
+    </w:lvl>
+    <w:lvl w:ilvl="3" w:tplc="3C0A000F" w:tentative="1">
+      <w:start w:val="1"/>
+      <w:numFmt w:val="decimal"/>
+      <w:lvlText w:val="%4."/>
+      <w:lvlJc w:val="left"/>
+      <w:pPr>
+        <w:ind w:left="3600" w:hanging="360"/>
+      </w:pPr>
+    </w:lvl>
+    <w:lvl w:ilvl="4" w:tplc="3C0A0019" w:tentative="1">
+      <w:start w:val="1"/>
+      <w:numFmt w:val="lowerLetter"/>
+      <w:lvlText w:val="%5."/>
+      <w:lvlJc w:val="left"/>
+      <w:pPr>
+        <w:ind w:left="4320" w:hanging="360"/>
+      </w:pPr>
+    </w:lvl>
+    <w:lvl w:ilvl="5" w:tplc="3C0A001B" w:tentative="1">
+      <w:start w:val="1"/>
+      <w:numFmt w:val="lowerRoman"/>
+      <w:lvlText w:val="%6."/>
+      <w:lvlJc w:val="right"/>
+      <w:pPr>
+        <w:ind w:left="5040" w:hanging="180"/>
+      </w:pPr>
+    </w:lvl>
+    <w:lvl w:ilvl="6" w:tplc="3C0A000F" w:tentative="1">
+      <w:start w:val="1"/>
+      <w:numFmt w:val="decimal"/>
+      <w:lvlText w:val="%7."/>
+      <w:lvlJc w:val="left"/>
+      <w:pPr>
+        <w:ind w:left="5760" w:hanging="360"/>
+      </w:pPr>
+    </w:lvl>
+    <w:lvl w:ilvl="7" w:tplc="3C0A0019" w:tentative="1">
+      <w:start w:val="1"/>
+      <w:numFmt w:val="lowerLetter"/>
+      <w:lvlText w:val="%8."/>
+      <w:lvlJc w:val="left"/>
+      <w:pPr>
+        <w:ind w:left="6480" w:hanging="360"/>
+      </w:pPr>
+    </w:lvl>
+    <w:lvl w:ilvl="8" w:tplc="3C0A001B" w:tentative="1">
+      <w:start w:val="1"/>
+      <w:numFmt w:val="lowerRoman"/>
+      <w:lvlText w:val="%9."/>
+      <w:lvlJc w:val="right"/>
+      <w:pPr>
+        <w:ind w:left="7200" w:hanging="180"/>
+      </w:pPr>
+    </w:lvl>
+  </w:abstractNum>
+  <w:abstractNum w:abstractNumId="5">
+    <w:nsid w:val="20DF4066"/>
+    <w:multiLevelType w:val="hybridMultilevel"/>
+    <w:tmpl w:val="72ACB316"/>
+    <w:lvl w:ilvl="0" w:tplc="3C0A0001">
+      <w:start w:val="1"/>
+      <w:numFmt w:val="bullet"/>
+      <w:lvlText w:val=""/>
+      <w:lvlJc w:val="left"/>
+      <w:pPr>
+        <w:ind w:left="720" w:hanging="360"/>
+      </w:pPr>
+      <w:rPr>
+        <w:rFonts w:ascii="Symbol" w:hAnsi="Symbol" w:hint="default"/>
+      </w:rPr>
+    </w:lvl>
+    <w:lvl w:ilvl="1" w:tplc="3C0A0003" w:tentative="1">
+      <w:start w:val="1"/>
+      <w:numFmt w:val="bullet"/>
+      <w:lvlText w:val="o"/>
+      <w:lvlJc w:val="left"/>
+      <w:pPr>
+        <w:ind w:left="1440" w:hanging="360"/>
+      </w:pPr>
+      <w:rPr>
+        <w:rFonts w:ascii="Courier New" w:hAnsi="Courier New" w:cs="Courier New" w:hint="default"/>
+      </w:rPr>
+    </w:lvl>
+    <w:lvl w:ilvl="2" w:tplc="3C0A0005" w:tentative="1">
+      <w:start w:val="1"/>
+      <w:numFmt w:val="bullet"/>
+      <w:lvlText w:val=""/>
+      <w:lvlJc w:val="left"/>
+      <w:pPr>
+        <w:ind w:left="2160" w:hanging="360"/>
+      </w:pPr>
+      <w:rPr>
+        <w:rFonts w:ascii="Wingdings" w:hAnsi="Wingdings" w:hint="default"/>
+      </w:rPr>
+    </w:lvl>
+    <w:lvl w:ilvl="3" w:tplc="3C0A0001" w:tentative="1">
+      <w:start w:val="1"/>
+      <w:numFmt w:val="bullet"/>
+      <w:lvlText w:val=""/>
+      <w:lvlJc w:val="left"/>
+      <w:pPr>
+        <w:ind w:left="2880" w:hanging="360"/>
+      </w:pPr>
+      <w:rPr>
+        <w:rFonts w:ascii="Symbol" w:hAnsi="Symbol" w:hint="default"/>
+      </w:rPr>
+    </w:lvl>
+    <w:lvl w:ilvl="4" w:tplc="3C0A0003" w:tentative="1">
+      <w:start w:val="1"/>
+      <w:numFmt w:val="bullet"/>
+      <w:lvlText w:val="o"/>
+      <w:lvlJc w:val="left"/>
+      <w:pPr>
+        <w:ind w:left="3600" w:hanging="360"/>
+      </w:pPr>
+      <w:rPr>
+        <w:rFonts w:ascii="Courier New" w:hAnsi="Courier New" w:cs="Courier New" w:hint="default"/>
+      </w:rPr>
+    </w:lvl>
+    <w:lvl w:ilvl="5" w:tplc="3C0A0005" w:tentative="1">
+      <w:start w:val="1"/>
+      <w:numFmt w:val="bullet"/>
+      <w:lvlText w:val=""/>
+      <w:lvlJc w:val="left"/>
+      <w:pPr>
+        <w:ind w:left="4320" w:hanging="360"/>
+      </w:pPr>
+      <w:rPr>
+        <w:rFonts w:ascii="Wingdings" w:hAnsi="Wingdings" w:hint="default"/>
+      </w:rPr>
+    </w:lvl>
+    <w:lvl w:ilvl="6" w:tplc="3C0A0001" w:tentative="1">
+      <w:start w:val="1"/>
+      <w:numFmt w:val="bullet"/>
+      <w:lvlText w:val=""/>
+      <w:lvlJc w:val="left"/>
+      <w:pPr>
+        <w:ind w:left="5040" w:hanging="360"/>
+      </w:pPr>
+      <w:rPr>
+        <w:rFonts w:ascii="Symbol" w:hAnsi="Symbol" w:hint="default"/>
+      </w:rPr>
+    </w:lvl>
+    <w:lvl w:ilvl="7" w:tplc="3C0A0003" w:tentative="1">
+      <w:start w:val="1"/>
+      <w:numFmt w:val="bullet"/>
+      <w:lvlText w:val="o"/>
+      <w:lvlJc w:val="left"/>
+      <w:pPr>
+        <w:ind w:left="5760" w:hanging="360"/>
+      </w:pPr>
+      <w:rPr>
+        <w:rFonts w:ascii="Courier New" w:hAnsi="Courier New" w:cs="Courier New" w:hint="default"/>
+      </w:rPr>
+    </w:lvl>
+    <w:lvl w:ilvl="8" w:tplc="3C0A0005" w:tentative="1">
+      <w:start w:val="1"/>
+      <w:numFmt w:val="bullet"/>
+      <w:lvlText w:val=""/>
+      <w:lvlJc w:val="left"/>
+      <w:pPr>
+        <w:ind w:left="6480" w:hanging="360"/>
+      </w:pPr>
+      <w:rPr>
+        <w:rFonts w:ascii="Wingdings" w:hAnsi="Wingdings" w:hint="default"/>
+      </w:rPr>
+    </w:lvl>
+  </w:abstractNum>
+  <w:abstractNum w:abstractNumId="6">
     <w:nsid w:val="21C24D64"/>
     <w:multiLevelType w:val="hybridMultilevel"/>
     <w:tmpl w:val="5EF2F2EA"/>
@@ -6261,7 +7152,7 @@
       </w:rPr>
     </w:lvl>
   </w:abstractNum>
-  <w:abstractNum w:abstractNumId="3">
+  <w:abstractNum w:abstractNumId="7">
     <w:nsid w:val="22635656"/>
     <w:multiLevelType w:val="hybridMultilevel"/>
     <w:tmpl w:val="F4A03520"/>
@@ -6374,7 +7265,205 @@
       </w:rPr>
     </w:lvl>
   </w:abstractNum>
-  <w:abstractNum w:abstractNumId="4">
+  <w:abstractNum w:abstractNumId="8">
+    <w:nsid w:val="312817F3"/>
+    <w:multiLevelType w:val="hybridMultilevel"/>
+    <w:tmpl w:val="04D244F6"/>
+    <w:lvl w:ilvl="0" w:tplc="3C0A000F">
+      <w:start w:val="1"/>
+      <w:numFmt w:val="decimal"/>
+      <w:lvlText w:val="%1."/>
+      <w:lvlJc w:val="left"/>
+      <w:pPr>
+        <w:ind w:left="1647" w:hanging="360"/>
+      </w:pPr>
+    </w:lvl>
+    <w:lvl w:ilvl="1" w:tplc="3C0A0019" w:tentative="1">
+      <w:start w:val="1"/>
+      <w:numFmt w:val="lowerLetter"/>
+      <w:lvlText w:val="%2."/>
+      <w:lvlJc w:val="left"/>
+      <w:pPr>
+        <w:ind w:left="2367" w:hanging="360"/>
+      </w:pPr>
+    </w:lvl>
+    <w:lvl w:ilvl="2" w:tplc="3C0A001B" w:tentative="1">
+      <w:start w:val="1"/>
+      <w:numFmt w:val="lowerRoman"/>
+      <w:lvlText w:val="%3."/>
+      <w:lvlJc w:val="right"/>
+      <w:pPr>
+        <w:ind w:left="3087" w:hanging="180"/>
+      </w:pPr>
+    </w:lvl>
+    <w:lvl w:ilvl="3" w:tplc="3C0A000F" w:tentative="1">
+      <w:start w:val="1"/>
+      <w:numFmt w:val="decimal"/>
+      <w:lvlText w:val="%4."/>
+      <w:lvlJc w:val="left"/>
+      <w:pPr>
+        <w:ind w:left="3807" w:hanging="360"/>
+      </w:pPr>
+    </w:lvl>
+    <w:lvl w:ilvl="4" w:tplc="3C0A0019" w:tentative="1">
+      <w:start w:val="1"/>
+      <w:numFmt w:val="lowerLetter"/>
+      <w:lvlText w:val="%5."/>
+      <w:lvlJc w:val="left"/>
+      <w:pPr>
+        <w:ind w:left="4527" w:hanging="360"/>
+      </w:pPr>
+    </w:lvl>
+    <w:lvl w:ilvl="5" w:tplc="3C0A001B" w:tentative="1">
+      <w:start w:val="1"/>
+      <w:numFmt w:val="lowerRoman"/>
+      <w:lvlText w:val="%6."/>
+      <w:lvlJc w:val="right"/>
+      <w:pPr>
+        <w:ind w:left="5247" w:hanging="180"/>
+      </w:pPr>
+    </w:lvl>
+    <w:lvl w:ilvl="6" w:tplc="3C0A000F" w:tentative="1">
+      <w:start w:val="1"/>
+      <w:numFmt w:val="decimal"/>
+      <w:lvlText w:val="%7."/>
+      <w:lvlJc w:val="left"/>
+      <w:pPr>
+        <w:ind w:left="5967" w:hanging="360"/>
+      </w:pPr>
+    </w:lvl>
+    <w:lvl w:ilvl="7" w:tplc="3C0A0019" w:tentative="1">
+      <w:start w:val="1"/>
+      <w:numFmt w:val="lowerLetter"/>
+      <w:lvlText w:val="%8."/>
+      <w:lvlJc w:val="left"/>
+      <w:pPr>
+        <w:ind w:left="6687" w:hanging="360"/>
+      </w:pPr>
+    </w:lvl>
+    <w:lvl w:ilvl="8" w:tplc="3C0A001B" w:tentative="1">
+      <w:start w:val="1"/>
+      <w:numFmt w:val="lowerRoman"/>
+      <w:lvlText w:val="%9."/>
+      <w:lvlJc w:val="right"/>
+      <w:pPr>
+        <w:ind w:left="7407" w:hanging="180"/>
+      </w:pPr>
+    </w:lvl>
+  </w:abstractNum>
+  <w:abstractNum w:abstractNumId="9">
+    <w:nsid w:val="31530C8E"/>
+    <w:multiLevelType w:val="hybridMultilevel"/>
+    <w:tmpl w:val="C0C495C0"/>
+    <w:lvl w:ilvl="0" w:tplc="BDD4E0E8">
+      <w:numFmt w:val="bullet"/>
+      <w:lvlText w:val="-"/>
+      <w:lvlJc w:val="left"/>
+      <w:pPr>
+        <w:ind w:left="1068" w:hanging="360"/>
+      </w:pPr>
+      <w:rPr>
+        <w:rFonts w:ascii="Century Gothic" w:eastAsia="Times New Roman" w:hAnsi="Century Gothic" w:cs="Century Gothic" w:hint="default"/>
+      </w:rPr>
+    </w:lvl>
+    <w:lvl w:ilvl="1" w:tplc="3C0A0003" w:tentative="1">
+      <w:start w:val="1"/>
+      <w:numFmt w:val="bullet"/>
+      <w:lvlText w:val="o"/>
+      <w:lvlJc w:val="left"/>
+      <w:pPr>
+        <w:ind w:left="1788" w:hanging="360"/>
+      </w:pPr>
+      <w:rPr>
+        <w:rFonts w:ascii="Courier New" w:hAnsi="Courier New" w:cs="Courier New" w:hint="default"/>
+      </w:rPr>
+    </w:lvl>
+    <w:lvl w:ilvl="2" w:tplc="3C0A0005" w:tentative="1">
+      <w:start w:val="1"/>
+      <w:numFmt w:val="bullet"/>
+      <w:lvlText w:val=""/>
+      <w:lvlJc w:val="left"/>
+      <w:pPr>
+        <w:ind w:left="2508" w:hanging="360"/>
+      </w:pPr>
+      <w:rPr>
+        <w:rFonts w:ascii="Wingdings" w:hAnsi="Wingdings" w:hint="default"/>
+      </w:rPr>
+    </w:lvl>
+    <w:lvl w:ilvl="3" w:tplc="3C0A0001" w:tentative="1">
+      <w:start w:val="1"/>
+      <w:numFmt w:val="bullet"/>
+      <w:lvlText w:val=""/>
+      <w:lvlJc w:val="left"/>
+      <w:pPr>
+        <w:ind w:left="3228" w:hanging="360"/>
+      </w:pPr>
+      <w:rPr>
+        <w:rFonts w:ascii="Symbol" w:hAnsi="Symbol" w:hint="default"/>
+      </w:rPr>
+    </w:lvl>
+    <w:lvl w:ilvl="4" w:tplc="3C0A0003" w:tentative="1">
+      <w:start w:val="1"/>
+      <w:numFmt w:val="bullet"/>
+      <w:lvlText w:val="o"/>
+      <w:lvlJc w:val="left"/>
+      <w:pPr>
+        <w:ind w:left="3948" w:hanging="360"/>
+      </w:pPr>
+      <w:rPr>
+        <w:rFonts w:ascii="Courier New" w:hAnsi="Courier New" w:cs="Courier New" w:hint="default"/>
+      </w:rPr>
+    </w:lvl>
+    <w:lvl w:ilvl="5" w:tplc="3C0A0005" w:tentative="1">
+      <w:start w:val="1"/>
+      <w:numFmt w:val="bullet"/>
+      <w:lvlText w:val=""/>
+      <w:lvlJc w:val="left"/>
+      <w:pPr>
+        <w:ind w:left="4668" w:hanging="360"/>
+      </w:pPr>
+      <w:rPr>
+        <w:rFonts w:ascii="Wingdings" w:hAnsi="Wingdings" w:hint="default"/>
+      </w:rPr>
+    </w:lvl>
+    <w:lvl w:ilvl="6" w:tplc="3C0A0001" w:tentative="1">
+      <w:start w:val="1"/>
+      <w:numFmt w:val="bullet"/>
+      <w:lvlText w:val=""/>
+      <w:lvlJc w:val="left"/>
+      <w:pPr>
+        <w:ind w:left="5388" w:hanging="360"/>
+      </w:pPr>
+      <w:rPr>
+        <w:rFonts w:ascii="Symbol" w:hAnsi="Symbol" w:hint="default"/>
+      </w:rPr>
+    </w:lvl>
+    <w:lvl w:ilvl="7" w:tplc="3C0A0003" w:tentative="1">
+      <w:start w:val="1"/>
+      <w:numFmt w:val="bullet"/>
+      <w:lvlText w:val="o"/>
+      <w:lvlJc w:val="left"/>
+      <w:pPr>
+        <w:ind w:left="6108" w:hanging="360"/>
+      </w:pPr>
+      <w:rPr>
+        <w:rFonts w:ascii="Courier New" w:hAnsi="Courier New" w:cs="Courier New" w:hint="default"/>
+      </w:rPr>
+    </w:lvl>
+    <w:lvl w:ilvl="8" w:tplc="3C0A0005" w:tentative="1">
+      <w:start w:val="1"/>
+      <w:numFmt w:val="bullet"/>
+      <w:lvlText w:val=""/>
+      <w:lvlJc w:val="left"/>
+      <w:pPr>
+        <w:ind w:left="6828" w:hanging="360"/>
+      </w:pPr>
+      <w:rPr>
+        <w:rFonts w:ascii="Wingdings" w:hAnsi="Wingdings" w:hint="default"/>
+      </w:rPr>
+    </w:lvl>
+  </w:abstractNum>
+  <w:abstractNum w:abstractNumId="10">
     <w:nsid w:val="31AF49E7"/>
     <w:multiLevelType w:val="hybridMultilevel"/>
     <w:tmpl w:val="5CFE08E4"/>
@@ -6487,7 +7576,120 @@
       </w:rPr>
     </w:lvl>
   </w:abstractNum>
-  <w:abstractNum w:abstractNumId="5">
+  <w:abstractNum w:abstractNumId="11">
+    <w:nsid w:val="3BEA4FA8"/>
+    <w:multiLevelType w:val="hybridMultilevel"/>
+    <w:tmpl w:val="709206FE"/>
+    <w:lvl w:ilvl="0" w:tplc="3C0A0001">
+      <w:start w:val="1"/>
+      <w:numFmt w:val="bullet"/>
+      <w:lvlText w:val=""/>
+      <w:lvlJc w:val="left"/>
+      <w:pPr>
+        <w:ind w:left="1800" w:hanging="360"/>
+      </w:pPr>
+      <w:rPr>
+        <w:rFonts w:ascii="Symbol" w:hAnsi="Symbol" w:hint="default"/>
+      </w:rPr>
+    </w:lvl>
+    <w:lvl w:ilvl="1" w:tplc="3C0A0003" w:tentative="1">
+      <w:start w:val="1"/>
+      <w:numFmt w:val="bullet"/>
+      <w:lvlText w:val="o"/>
+      <w:lvlJc w:val="left"/>
+      <w:pPr>
+        <w:ind w:left="2520" w:hanging="360"/>
+      </w:pPr>
+      <w:rPr>
+        <w:rFonts w:ascii="Courier New" w:hAnsi="Courier New" w:cs="Courier New" w:hint="default"/>
+      </w:rPr>
+    </w:lvl>
+    <w:lvl w:ilvl="2" w:tplc="3C0A0005" w:tentative="1">
+      <w:start w:val="1"/>
+      <w:numFmt w:val="bullet"/>
+      <w:lvlText w:val=""/>
+      <w:lvlJc w:val="left"/>
+      <w:pPr>
+        <w:ind w:left="3240" w:hanging="360"/>
+      </w:pPr>
+      <w:rPr>
+        <w:rFonts w:ascii="Wingdings" w:hAnsi="Wingdings" w:hint="default"/>
+      </w:rPr>
+    </w:lvl>
+    <w:lvl w:ilvl="3" w:tplc="3C0A0001" w:tentative="1">
+      <w:start w:val="1"/>
+      <w:numFmt w:val="bullet"/>
+      <w:lvlText w:val=""/>
+      <w:lvlJc w:val="left"/>
+      <w:pPr>
+        <w:ind w:left="3960" w:hanging="360"/>
+      </w:pPr>
+      <w:rPr>
+        <w:rFonts w:ascii="Symbol" w:hAnsi="Symbol" w:hint="default"/>
+      </w:rPr>
+    </w:lvl>
+    <w:lvl w:ilvl="4" w:tplc="3C0A0003" w:tentative="1">
+      <w:start w:val="1"/>
+      <w:numFmt w:val="bullet"/>
+      <w:lvlText w:val="o"/>
+      <w:lvlJc w:val="left"/>
+      <w:pPr>
+        <w:ind w:left="4680" w:hanging="360"/>
+      </w:pPr>
+      <w:rPr>
+        <w:rFonts w:ascii="Courier New" w:hAnsi="Courier New" w:cs="Courier New" w:hint="default"/>
+      </w:rPr>
+    </w:lvl>
+    <w:lvl w:ilvl="5" w:tplc="3C0A0005" w:tentative="1">
+      <w:start w:val="1"/>
+      <w:numFmt w:val="bullet"/>
+      <w:lvlText w:val=""/>
+      <w:lvlJc w:val="left"/>
+      <w:pPr>
+        <w:ind w:left="5400" w:hanging="360"/>
+      </w:pPr>
+      <w:rPr>
+        <w:rFonts w:ascii="Wingdings" w:hAnsi="Wingdings" w:hint="default"/>
+      </w:rPr>
+    </w:lvl>
+    <w:lvl w:ilvl="6" w:tplc="3C0A0001" w:tentative="1">
+      <w:start w:val="1"/>
+      <w:numFmt w:val="bullet"/>
+      <w:lvlText w:val=""/>
+      <w:lvlJc w:val="left"/>
+      <w:pPr>
+        <w:ind w:left="6120" w:hanging="360"/>
+      </w:pPr>
+      <w:rPr>
+        <w:rFonts w:ascii="Symbol" w:hAnsi="Symbol" w:hint="default"/>
+      </w:rPr>
+    </w:lvl>
+    <w:lvl w:ilvl="7" w:tplc="3C0A0003" w:tentative="1">
+      <w:start w:val="1"/>
+      <w:numFmt w:val="bullet"/>
+      <w:lvlText w:val="o"/>
+      <w:lvlJc w:val="left"/>
+      <w:pPr>
+        <w:ind w:left="6840" w:hanging="360"/>
+      </w:pPr>
+      <w:rPr>
+        <w:rFonts w:ascii="Courier New" w:hAnsi="Courier New" w:cs="Courier New" w:hint="default"/>
+      </w:rPr>
+    </w:lvl>
+    <w:lvl w:ilvl="8" w:tplc="3C0A0005" w:tentative="1">
+      <w:start w:val="1"/>
+      <w:numFmt w:val="bullet"/>
+      <w:lvlText w:val=""/>
+      <w:lvlJc w:val="left"/>
+      <w:pPr>
+        <w:ind w:left="7560" w:hanging="360"/>
+      </w:pPr>
+      <w:rPr>
+        <w:rFonts w:ascii="Wingdings" w:hAnsi="Wingdings" w:hint="default"/>
+      </w:rPr>
+    </w:lvl>
+  </w:abstractNum>
+  <w:abstractNum w:abstractNumId="12">
     <w:nsid w:val="3D4E0F21"/>
     <w:multiLevelType w:val="hybridMultilevel"/>
     <w:tmpl w:val="41B08C16"/>
@@ -6599,7 +7801,7 @@
       </w:rPr>
     </w:lvl>
   </w:abstractNum>
-  <w:abstractNum w:abstractNumId="6">
+  <w:abstractNum w:abstractNumId="13">
     <w:nsid w:val="41CE366F"/>
     <w:multiLevelType w:val="hybridMultilevel"/>
     <w:tmpl w:val="FDCC2DFA"/>
@@ -6712,7 +7914,120 @@
       </w:rPr>
     </w:lvl>
   </w:abstractNum>
-  <w:abstractNum w:abstractNumId="7">
+  <w:abstractNum w:abstractNumId="14">
+    <w:nsid w:val="4E2F2C1A"/>
+    <w:multiLevelType w:val="hybridMultilevel"/>
+    <w:tmpl w:val="47120E50"/>
+    <w:lvl w:ilvl="0" w:tplc="3C0A0001">
+      <w:start w:val="1"/>
+      <w:numFmt w:val="bullet"/>
+      <w:lvlText w:val=""/>
+      <w:lvlJc w:val="left"/>
+      <w:pPr>
+        <w:ind w:left="1287" w:hanging="360"/>
+      </w:pPr>
+      <w:rPr>
+        <w:rFonts w:ascii="Symbol" w:hAnsi="Symbol" w:hint="default"/>
+      </w:rPr>
+    </w:lvl>
+    <w:lvl w:ilvl="1" w:tplc="3C0A0003" w:tentative="1">
+      <w:start w:val="1"/>
+      <w:numFmt w:val="bullet"/>
+      <w:lvlText w:val="o"/>
+      <w:lvlJc w:val="left"/>
+      <w:pPr>
+        <w:ind w:left="2007" w:hanging="360"/>
+      </w:pPr>
+      <w:rPr>
+        <w:rFonts w:ascii="Courier New" w:hAnsi="Courier New" w:cs="Courier New" w:hint="default"/>
+      </w:rPr>
+    </w:lvl>
+    <w:lvl w:ilvl="2" w:tplc="3C0A0005" w:tentative="1">
+      <w:start w:val="1"/>
+      <w:numFmt w:val="bullet"/>
+      <w:lvlText w:val=""/>
+      <w:lvlJc w:val="left"/>
+      <w:pPr>
+        <w:ind w:left="2727" w:hanging="360"/>
+      </w:pPr>
+      <w:rPr>
+        <w:rFonts w:ascii="Wingdings" w:hAnsi="Wingdings" w:hint="default"/>
+      </w:rPr>
+    </w:lvl>
+    <w:lvl w:ilvl="3" w:tplc="3C0A0001" w:tentative="1">
+      <w:start w:val="1"/>
+      <w:numFmt w:val="bullet"/>
+      <w:lvlText w:val=""/>
+      <w:lvlJc w:val="left"/>
+      <w:pPr>
+        <w:ind w:left="3447" w:hanging="360"/>
+      </w:pPr>
+      <w:rPr>
+        <w:rFonts w:ascii="Symbol" w:hAnsi="Symbol" w:hint="default"/>
+      </w:rPr>
+    </w:lvl>
+    <w:lvl w:ilvl="4" w:tplc="3C0A0003" w:tentative="1">
+      <w:start w:val="1"/>
+      <w:numFmt w:val="bullet"/>
+      <w:lvlText w:val="o"/>
+      <w:lvlJc w:val="left"/>
+      <w:pPr>
+        <w:ind w:left="4167" w:hanging="360"/>
+      </w:pPr>
+      <w:rPr>
+        <w:rFonts w:ascii="Courier New" w:hAnsi="Courier New" w:cs="Courier New" w:hint="default"/>
+      </w:rPr>
+    </w:lvl>
+    <w:lvl w:ilvl="5" w:tplc="3C0A0005" w:tentative="1">
+      <w:start w:val="1"/>
+      <w:numFmt w:val="bullet"/>
+      <w:lvlText w:val=""/>
+      <w:lvlJc w:val="left"/>
+      <w:pPr>
+        <w:ind w:left="4887" w:hanging="360"/>
+      </w:pPr>
+      <w:rPr>
+        <w:rFonts w:ascii="Wingdings" w:hAnsi="Wingdings" w:hint="default"/>
+      </w:rPr>
+    </w:lvl>
+    <w:lvl w:ilvl="6" w:tplc="3C0A0001" w:tentative="1">
+      <w:start w:val="1"/>
+      <w:numFmt w:val="bullet"/>
+      <w:lvlText w:val=""/>
+      <w:lvlJc w:val="left"/>
+      <w:pPr>
+        <w:ind w:left="5607" w:hanging="360"/>
+      </w:pPr>
+      <w:rPr>
+        <w:rFonts w:ascii="Symbol" w:hAnsi="Symbol" w:hint="default"/>
+      </w:rPr>
+    </w:lvl>
+    <w:lvl w:ilvl="7" w:tplc="3C0A0003" w:tentative="1">
+      <w:start w:val="1"/>
+      <w:numFmt w:val="bullet"/>
+      <w:lvlText w:val="o"/>
+      <w:lvlJc w:val="left"/>
+      <w:pPr>
+        <w:ind w:left="6327" w:hanging="360"/>
+      </w:pPr>
+      <w:rPr>
+        <w:rFonts w:ascii="Courier New" w:hAnsi="Courier New" w:cs="Courier New" w:hint="default"/>
+      </w:rPr>
+    </w:lvl>
+    <w:lvl w:ilvl="8" w:tplc="3C0A0005" w:tentative="1">
+      <w:start w:val="1"/>
+      <w:numFmt w:val="bullet"/>
+      <w:lvlText w:val=""/>
+      <w:lvlJc w:val="left"/>
+      <w:pPr>
+        <w:ind w:left="7047" w:hanging="360"/>
+      </w:pPr>
+      <w:rPr>
+        <w:rFonts w:ascii="Wingdings" w:hAnsi="Wingdings" w:hint="default"/>
+      </w:rPr>
+    </w:lvl>
+  </w:abstractNum>
+  <w:abstractNum w:abstractNumId="15">
     <w:nsid w:val="50F03D6E"/>
     <w:multiLevelType w:val="hybridMultilevel"/>
     <w:tmpl w:val="C3C85E6E"/>
@@ -6825,7 +8140,7 @@
       </w:rPr>
     </w:lvl>
   </w:abstractNum>
-  <w:abstractNum w:abstractNumId="8">
+  <w:abstractNum w:abstractNumId="16">
     <w:nsid w:val="5FA63924"/>
     <w:multiLevelType w:val="hybridMultilevel"/>
     <w:tmpl w:val="98C2DBBA"/>
@@ -6938,32 +8253,493 @@
       </w:rPr>
     </w:lvl>
   </w:abstractNum>
+  <w:abstractNum w:abstractNumId="17">
+    <w:nsid w:val="62132E10"/>
+    <w:multiLevelType w:val="hybridMultilevel"/>
+    <w:tmpl w:val="B172DE2A"/>
+    <w:lvl w:ilvl="0" w:tplc="3C0A000F">
+      <w:start w:val="1"/>
+      <w:numFmt w:val="decimal"/>
+      <w:lvlText w:val="%1."/>
+      <w:lvlJc w:val="left"/>
+      <w:pPr>
+        <w:ind w:left="1647" w:hanging="360"/>
+      </w:pPr>
+    </w:lvl>
+    <w:lvl w:ilvl="1" w:tplc="3C0A0019" w:tentative="1">
+      <w:start w:val="1"/>
+      <w:numFmt w:val="lowerLetter"/>
+      <w:lvlText w:val="%2."/>
+      <w:lvlJc w:val="left"/>
+      <w:pPr>
+        <w:ind w:left="2367" w:hanging="360"/>
+      </w:pPr>
+    </w:lvl>
+    <w:lvl w:ilvl="2" w:tplc="3C0A001B" w:tentative="1">
+      <w:start w:val="1"/>
+      <w:numFmt w:val="lowerRoman"/>
+      <w:lvlText w:val="%3."/>
+      <w:lvlJc w:val="right"/>
+      <w:pPr>
+        <w:ind w:left="3087" w:hanging="180"/>
+      </w:pPr>
+    </w:lvl>
+    <w:lvl w:ilvl="3" w:tplc="3C0A000F" w:tentative="1">
+      <w:start w:val="1"/>
+      <w:numFmt w:val="decimal"/>
+      <w:lvlText w:val="%4."/>
+      <w:lvlJc w:val="left"/>
+      <w:pPr>
+        <w:ind w:left="3807" w:hanging="360"/>
+      </w:pPr>
+    </w:lvl>
+    <w:lvl w:ilvl="4" w:tplc="3C0A0019" w:tentative="1">
+      <w:start w:val="1"/>
+      <w:numFmt w:val="lowerLetter"/>
+      <w:lvlText w:val="%5."/>
+      <w:lvlJc w:val="left"/>
+      <w:pPr>
+        <w:ind w:left="4527" w:hanging="360"/>
+      </w:pPr>
+    </w:lvl>
+    <w:lvl w:ilvl="5" w:tplc="3C0A001B" w:tentative="1">
+      <w:start w:val="1"/>
+      <w:numFmt w:val="lowerRoman"/>
+      <w:lvlText w:val="%6."/>
+      <w:lvlJc w:val="right"/>
+      <w:pPr>
+        <w:ind w:left="5247" w:hanging="180"/>
+      </w:pPr>
+    </w:lvl>
+    <w:lvl w:ilvl="6" w:tplc="3C0A000F" w:tentative="1">
+      <w:start w:val="1"/>
+      <w:numFmt w:val="decimal"/>
+      <w:lvlText w:val="%7."/>
+      <w:lvlJc w:val="left"/>
+      <w:pPr>
+        <w:ind w:left="5967" w:hanging="360"/>
+      </w:pPr>
+    </w:lvl>
+    <w:lvl w:ilvl="7" w:tplc="3C0A0019" w:tentative="1">
+      <w:start w:val="1"/>
+      <w:numFmt w:val="lowerLetter"/>
+      <w:lvlText w:val="%8."/>
+      <w:lvlJc w:val="left"/>
+      <w:pPr>
+        <w:ind w:left="6687" w:hanging="360"/>
+      </w:pPr>
+    </w:lvl>
+    <w:lvl w:ilvl="8" w:tplc="3C0A001B" w:tentative="1">
+      <w:start w:val="1"/>
+      <w:numFmt w:val="lowerRoman"/>
+      <w:lvlText w:val="%9."/>
+      <w:lvlJc w:val="right"/>
+      <w:pPr>
+        <w:ind w:left="7407" w:hanging="180"/>
+      </w:pPr>
+    </w:lvl>
+  </w:abstractNum>
+  <w:abstractNum w:abstractNumId="18">
+    <w:nsid w:val="640C5EC6"/>
+    <w:multiLevelType w:val="hybridMultilevel"/>
+    <w:tmpl w:val="3622378A"/>
+    <w:lvl w:ilvl="0" w:tplc="3C0A0001">
+      <w:start w:val="1"/>
+      <w:numFmt w:val="bullet"/>
+      <w:lvlText w:val=""/>
+      <w:lvlJc w:val="left"/>
+      <w:pPr>
+        <w:ind w:left="1080" w:hanging="360"/>
+      </w:pPr>
+      <w:rPr>
+        <w:rFonts w:ascii="Symbol" w:hAnsi="Symbol" w:hint="default"/>
+      </w:rPr>
+    </w:lvl>
+    <w:lvl w:ilvl="1" w:tplc="3C0A0003" w:tentative="1">
+      <w:start w:val="1"/>
+      <w:numFmt w:val="bullet"/>
+      <w:lvlText w:val="o"/>
+      <w:lvlJc w:val="left"/>
+      <w:pPr>
+        <w:ind w:left="1800" w:hanging="360"/>
+      </w:pPr>
+      <w:rPr>
+        <w:rFonts w:ascii="Courier New" w:hAnsi="Courier New" w:cs="Courier New" w:hint="default"/>
+      </w:rPr>
+    </w:lvl>
+    <w:lvl w:ilvl="2" w:tplc="3C0A0005" w:tentative="1">
+      <w:start w:val="1"/>
+      <w:numFmt w:val="bullet"/>
+      <w:lvlText w:val=""/>
+      <w:lvlJc w:val="left"/>
+      <w:pPr>
+        <w:ind w:left="2520" w:hanging="360"/>
+      </w:pPr>
+      <w:rPr>
+        <w:rFonts w:ascii="Wingdings" w:hAnsi="Wingdings" w:hint="default"/>
+      </w:rPr>
+    </w:lvl>
+    <w:lvl w:ilvl="3" w:tplc="3C0A0001" w:tentative="1">
+      <w:start w:val="1"/>
+      <w:numFmt w:val="bullet"/>
+      <w:lvlText w:val=""/>
+      <w:lvlJc w:val="left"/>
+      <w:pPr>
+        <w:ind w:left="3240" w:hanging="360"/>
+      </w:pPr>
+      <w:rPr>
+        <w:rFonts w:ascii="Symbol" w:hAnsi="Symbol" w:hint="default"/>
+      </w:rPr>
+    </w:lvl>
+    <w:lvl w:ilvl="4" w:tplc="3C0A0003" w:tentative="1">
+      <w:start w:val="1"/>
+      <w:numFmt w:val="bullet"/>
+      <w:lvlText w:val="o"/>
+      <w:lvlJc w:val="left"/>
+      <w:pPr>
+        <w:ind w:left="3960" w:hanging="360"/>
+      </w:pPr>
+      <w:rPr>
+        <w:rFonts w:ascii="Courier New" w:hAnsi="Courier New" w:cs="Courier New" w:hint="default"/>
+      </w:rPr>
+    </w:lvl>
+    <w:lvl w:ilvl="5" w:tplc="3C0A0005" w:tentative="1">
+      <w:start w:val="1"/>
+      <w:numFmt w:val="bullet"/>
+      <w:lvlText w:val=""/>
+      <w:lvlJc w:val="left"/>
+      <w:pPr>
+        <w:ind w:left="4680" w:hanging="360"/>
+      </w:pPr>
+      <w:rPr>
+        <w:rFonts w:ascii="Wingdings" w:hAnsi="Wingdings" w:hint="default"/>
+      </w:rPr>
+    </w:lvl>
+    <w:lvl w:ilvl="6" w:tplc="3C0A0001" w:tentative="1">
+      <w:start w:val="1"/>
+      <w:numFmt w:val="bullet"/>
+      <w:lvlText w:val=""/>
+      <w:lvlJc w:val="left"/>
+      <w:pPr>
+        <w:ind w:left="5400" w:hanging="360"/>
+      </w:pPr>
+      <w:rPr>
+        <w:rFonts w:ascii="Symbol" w:hAnsi="Symbol" w:hint="default"/>
+      </w:rPr>
+    </w:lvl>
+    <w:lvl w:ilvl="7" w:tplc="3C0A0003" w:tentative="1">
+      <w:start w:val="1"/>
+      <w:numFmt w:val="bullet"/>
+      <w:lvlText w:val="o"/>
+      <w:lvlJc w:val="left"/>
+      <w:pPr>
+        <w:ind w:left="6120" w:hanging="360"/>
+      </w:pPr>
+      <w:rPr>
+        <w:rFonts w:ascii="Courier New" w:hAnsi="Courier New" w:cs="Courier New" w:hint="default"/>
+      </w:rPr>
+    </w:lvl>
+    <w:lvl w:ilvl="8" w:tplc="3C0A0005" w:tentative="1">
+      <w:start w:val="1"/>
+      <w:numFmt w:val="bullet"/>
+      <w:lvlText w:val=""/>
+      <w:lvlJc w:val="left"/>
+      <w:pPr>
+        <w:ind w:left="6840" w:hanging="360"/>
+      </w:pPr>
+      <w:rPr>
+        <w:rFonts w:ascii="Wingdings" w:hAnsi="Wingdings" w:hint="default"/>
+      </w:rPr>
+    </w:lvl>
+  </w:abstractNum>
+  <w:abstractNum w:abstractNumId="19">
+    <w:nsid w:val="65193119"/>
+    <w:multiLevelType w:val="hybridMultilevel"/>
+    <w:tmpl w:val="A232035A"/>
+    <w:lvl w:ilvl="0" w:tplc="3C0A0001">
+      <w:start w:val="1"/>
+      <w:numFmt w:val="bullet"/>
+      <w:lvlText w:val=""/>
+      <w:lvlJc w:val="left"/>
+      <w:pPr>
+        <w:ind w:left="1287" w:hanging="360"/>
+      </w:pPr>
+      <w:rPr>
+        <w:rFonts w:ascii="Symbol" w:hAnsi="Symbol" w:hint="default"/>
+      </w:rPr>
+    </w:lvl>
+    <w:lvl w:ilvl="1" w:tplc="3C0A0003" w:tentative="1">
+      <w:start w:val="1"/>
+      <w:numFmt w:val="bullet"/>
+      <w:lvlText w:val="o"/>
+      <w:lvlJc w:val="left"/>
+      <w:pPr>
+        <w:ind w:left="2007" w:hanging="360"/>
+      </w:pPr>
+      <w:rPr>
+        <w:rFonts w:ascii="Courier New" w:hAnsi="Courier New" w:cs="Courier New" w:hint="default"/>
+      </w:rPr>
+    </w:lvl>
+    <w:lvl w:ilvl="2" w:tplc="3C0A0005" w:tentative="1">
+      <w:start w:val="1"/>
+      <w:numFmt w:val="bullet"/>
+      <w:lvlText w:val=""/>
+      <w:lvlJc w:val="left"/>
+      <w:pPr>
+        <w:ind w:left="2727" w:hanging="360"/>
+      </w:pPr>
+      <w:rPr>
+        <w:rFonts w:ascii="Wingdings" w:hAnsi="Wingdings" w:hint="default"/>
+      </w:rPr>
+    </w:lvl>
+    <w:lvl w:ilvl="3" w:tplc="3C0A0001" w:tentative="1">
+      <w:start w:val="1"/>
+      <w:numFmt w:val="bullet"/>
+      <w:lvlText w:val=""/>
+      <w:lvlJc w:val="left"/>
+      <w:pPr>
+        <w:ind w:left="3447" w:hanging="360"/>
+      </w:pPr>
+      <w:rPr>
+        <w:rFonts w:ascii="Symbol" w:hAnsi="Symbol" w:hint="default"/>
+      </w:rPr>
+    </w:lvl>
+    <w:lvl w:ilvl="4" w:tplc="3C0A0003" w:tentative="1">
+      <w:start w:val="1"/>
+      <w:numFmt w:val="bullet"/>
+      <w:lvlText w:val="o"/>
+      <w:lvlJc w:val="left"/>
+      <w:pPr>
+        <w:ind w:left="4167" w:hanging="360"/>
+      </w:pPr>
+      <w:rPr>
+        <w:rFonts w:ascii="Courier New" w:hAnsi="Courier New" w:cs="Courier New" w:hint="default"/>
+      </w:rPr>
+    </w:lvl>
+    <w:lvl w:ilvl="5" w:tplc="3C0A0005" w:tentative="1">
+      <w:start w:val="1"/>
+      <w:numFmt w:val="bullet"/>
+      <w:lvlText w:val=""/>
+      <w:lvlJc w:val="left"/>
+      <w:pPr>
+        <w:ind w:left="4887" w:hanging="360"/>
+      </w:pPr>
+      <w:rPr>
+        <w:rFonts w:ascii="Wingdings" w:hAnsi="Wingdings" w:hint="default"/>
+      </w:rPr>
+    </w:lvl>
+    <w:lvl w:ilvl="6" w:tplc="3C0A0001" w:tentative="1">
+      <w:start w:val="1"/>
+      <w:numFmt w:val="bullet"/>
+      <w:lvlText w:val=""/>
+      <w:lvlJc w:val="left"/>
+      <w:pPr>
+        <w:ind w:left="5607" w:hanging="360"/>
+      </w:pPr>
+      <w:rPr>
+        <w:rFonts w:ascii="Symbol" w:hAnsi="Symbol" w:hint="default"/>
+      </w:rPr>
+    </w:lvl>
+    <w:lvl w:ilvl="7" w:tplc="3C0A0003" w:tentative="1">
+      <w:start w:val="1"/>
+      <w:numFmt w:val="bullet"/>
+      <w:lvlText w:val="o"/>
+      <w:lvlJc w:val="left"/>
+      <w:pPr>
+        <w:ind w:left="6327" w:hanging="360"/>
+      </w:pPr>
+      <w:rPr>
+        <w:rFonts w:ascii="Courier New" w:hAnsi="Courier New" w:cs="Courier New" w:hint="default"/>
+      </w:rPr>
+    </w:lvl>
+    <w:lvl w:ilvl="8" w:tplc="3C0A0005" w:tentative="1">
+      <w:start w:val="1"/>
+      <w:numFmt w:val="bullet"/>
+      <w:lvlText w:val=""/>
+      <w:lvlJc w:val="left"/>
+      <w:pPr>
+        <w:ind w:left="7047" w:hanging="360"/>
+      </w:pPr>
+      <w:rPr>
+        <w:rFonts w:ascii="Wingdings" w:hAnsi="Wingdings" w:hint="default"/>
+      </w:rPr>
+    </w:lvl>
+  </w:abstractNum>
+  <w:abstractNum w:abstractNumId="20">
+    <w:nsid w:val="74470F7E"/>
+    <w:multiLevelType w:val="hybridMultilevel"/>
+    <w:tmpl w:val="32A8E300"/>
+    <w:lvl w:ilvl="0" w:tplc="3C0A0001">
+      <w:start w:val="1"/>
+      <w:numFmt w:val="bullet"/>
+      <w:lvlText w:val=""/>
+      <w:lvlJc w:val="left"/>
+      <w:pPr>
+        <w:ind w:left="1287" w:hanging="360"/>
+      </w:pPr>
+      <w:rPr>
+        <w:rFonts w:ascii="Symbol" w:hAnsi="Symbol" w:hint="default"/>
+      </w:rPr>
+    </w:lvl>
+    <w:lvl w:ilvl="1" w:tplc="3C0A0003" w:tentative="1">
+      <w:start w:val="1"/>
+      <w:numFmt w:val="bullet"/>
+      <w:lvlText w:val="o"/>
+      <w:lvlJc w:val="left"/>
+      <w:pPr>
+        <w:ind w:left="2007" w:hanging="360"/>
+      </w:pPr>
+      <w:rPr>
+        <w:rFonts w:ascii="Courier New" w:hAnsi="Courier New" w:cs="Courier New" w:hint="default"/>
+      </w:rPr>
+    </w:lvl>
+    <w:lvl w:ilvl="2" w:tplc="3C0A0005" w:tentative="1">
+      <w:start w:val="1"/>
+      <w:numFmt w:val="bullet"/>
+      <w:lvlText w:val=""/>
+      <w:lvlJc w:val="left"/>
+      <w:pPr>
+        <w:ind w:left="2727" w:hanging="360"/>
+      </w:pPr>
+      <w:rPr>
+        <w:rFonts w:ascii="Wingdings" w:hAnsi="Wingdings" w:hint="default"/>
+      </w:rPr>
+    </w:lvl>
+    <w:lvl w:ilvl="3" w:tplc="3C0A0001" w:tentative="1">
+      <w:start w:val="1"/>
+      <w:numFmt w:val="bullet"/>
+      <w:lvlText w:val=""/>
+      <w:lvlJc w:val="left"/>
+      <w:pPr>
+        <w:ind w:left="3447" w:hanging="360"/>
+      </w:pPr>
+      <w:rPr>
+        <w:rFonts w:ascii="Symbol" w:hAnsi="Symbol" w:hint="default"/>
+      </w:rPr>
+    </w:lvl>
+    <w:lvl w:ilvl="4" w:tplc="3C0A0003" w:tentative="1">
+      <w:start w:val="1"/>
+      <w:numFmt w:val="bullet"/>
+      <w:lvlText w:val="o"/>
+      <w:lvlJc w:val="left"/>
+      <w:pPr>
+        <w:ind w:left="4167" w:hanging="360"/>
+      </w:pPr>
+      <w:rPr>
+        <w:rFonts w:ascii="Courier New" w:hAnsi="Courier New" w:cs="Courier New" w:hint="default"/>
+      </w:rPr>
+    </w:lvl>
+    <w:lvl w:ilvl="5" w:tplc="3C0A0005" w:tentative="1">
+      <w:start w:val="1"/>
+      <w:numFmt w:val="bullet"/>
+      <w:lvlText w:val=""/>
+      <w:lvlJc w:val="left"/>
+      <w:pPr>
+        <w:ind w:left="4887" w:hanging="360"/>
+      </w:pPr>
+      <w:rPr>
+        <w:rFonts w:ascii="Wingdings" w:hAnsi="Wingdings" w:hint="default"/>
+      </w:rPr>
+    </w:lvl>
+    <w:lvl w:ilvl="6" w:tplc="3C0A0001" w:tentative="1">
+      <w:start w:val="1"/>
+      <w:numFmt w:val="bullet"/>
+      <w:lvlText w:val=""/>
+      <w:lvlJc w:val="left"/>
+      <w:pPr>
+        <w:ind w:left="5607" w:hanging="360"/>
+      </w:pPr>
+      <w:rPr>
+        <w:rFonts w:ascii="Symbol" w:hAnsi="Symbol" w:hint="default"/>
+      </w:rPr>
+    </w:lvl>
+    <w:lvl w:ilvl="7" w:tplc="3C0A0003" w:tentative="1">
+      <w:start w:val="1"/>
+      <w:numFmt w:val="bullet"/>
+      <w:lvlText w:val="o"/>
+      <w:lvlJc w:val="left"/>
+      <w:pPr>
+        <w:ind w:left="6327" w:hanging="360"/>
+      </w:pPr>
+      <w:rPr>
+        <w:rFonts w:ascii="Courier New" w:hAnsi="Courier New" w:cs="Courier New" w:hint="default"/>
+      </w:rPr>
+    </w:lvl>
+    <w:lvl w:ilvl="8" w:tplc="3C0A0005" w:tentative="1">
+      <w:start w:val="1"/>
+      <w:numFmt w:val="bullet"/>
+      <w:lvlText w:val=""/>
+      <w:lvlJc w:val="left"/>
+      <w:pPr>
+        <w:ind w:left="7047" w:hanging="360"/>
+      </w:pPr>
+      <w:rPr>
+        <w:rFonts w:ascii="Wingdings" w:hAnsi="Wingdings" w:hint="default"/>
+      </w:rPr>
+    </w:lvl>
+  </w:abstractNum>
   <w:num w:numId="1">
+    <w:abstractNumId w:val="1"/>
+  </w:num>
+  <w:num w:numId="2">
+    <w:abstractNumId w:val="3"/>
+  </w:num>
+  <w:num w:numId="3">
+    <w:abstractNumId w:val="16"/>
+  </w:num>
+  <w:num w:numId="4">
+    <w:abstractNumId w:val="12"/>
+  </w:num>
+  <w:num w:numId="5">
+    <w:abstractNumId w:val="15"/>
+  </w:num>
+  <w:num w:numId="6">
+    <w:abstractNumId w:val="13"/>
+  </w:num>
+  <w:num w:numId="7">
+    <w:abstractNumId w:val="10"/>
+  </w:num>
+  <w:num w:numId="8">
+    <w:abstractNumId w:val="6"/>
+  </w:num>
+  <w:num w:numId="9">
+    <w:abstractNumId w:val="7"/>
+  </w:num>
+  <w:num w:numId="10">
+    <w:abstractNumId w:val="2"/>
+  </w:num>
+  <w:num w:numId="11">
+    <w:abstractNumId w:val="14"/>
+  </w:num>
+  <w:num w:numId="12">
+    <w:abstractNumId w:val="4"/>
+  </w:num>
+  <w:num w:numId="13">
+    <w:abstractNumId w:val="17"/>
+  </w:num>
+  <w:num w:numId="14">
     <w:abstractNumId w:val="0"/>
   </w:num>
-  <w:num w:numId="2">
-    <w:abstractNumId w:val="1"/>
-  </w:num>
-  <w:num w:numId="3">
+  <w:num w:numId="15">
     <w:abstractNumId w:val="8"/>
   </w:num>
-  <w:num w:numId="4">
+  <w:num w:numId="16">
+    <w:abstractNumId w:val="9"/>
+  </w:num>
+  <w:num w:numId="17">
+    <w:abstractNumId w:val="19"/>
+  </w:num>
+  <w:num w:numId="18">
+    <w:abstractNumId w:val="18"/>
+  </w:num>
+  <w:num w:numId="19">
+    <w:abstractNumId w:val="11"/>
+  </w:num>
+  <w:num w:numId="20">
     <w:abstractNumId w:val="5"/>
   </w:num>
-  <w:num w:numId="5">
-    <w:abstractNumId w:val="7"/>
-  </w:num>
-  <w:num w:numId="6">
-    <w:abstractNumId w:val="6"/>
-  </w:num>
-  <w:num w:numId="7">
-    <w:abstractNumId w:val="4"/>
-  </w:num>
-  <w:num w:numId="8">
-    <w:abstractNumId w:val="2"/>
-  </w:num>
-  <w:num w:numId="9">
-    <w:abstractNumId w:val="3"/>
+  <w:num w:numId="21">
+    <w:abstractNumId w:val="20"/>
   </w:num>
   <w:numIdMacAtCleanup w:val="9"/>
 </w:numbering>
@@ -7262,7 +9038,6 @@
   <w:style w:type="character" w:default="1" w:styleId="Fuentedeprrafopredeter">
     <w:name w:val="Default Paragraph Font"/>
     <w:uiPriority w:val="1"/>
-    <w:semiHidden/>
     <w:unhideWhenUsed/>
   </w:style>
   <w:style w:type="table" w:default="1" w:styleId="Tablanormal">
@@ -7786,7 +9561,6 @@
   <w:style w:type="character" w:default="1" w:styleId="Fuentedeprrafopredeter">
     <w:name w:val="Default Paragraph Font"/>
     <w:uiPriority w:val="1"/>
-    <w:semiHidden/>
     <w:unhideWhenUsed/>
   </w:style>
   <w:style w:type="table" w:default="1" w:styleId="Tablanormal">

</xml_diff>

<commit_message>
Alternativas de Solución, b.Resultados de la investigación
</commit_message>
<xml_diff>
--- a/proyecto.docx
+++ b/proyecto.docx
@@ -670,163 +670,6 @@
     </w:p>
     <w:p>
       <w:pPr>
-        <w:pStyle w:val="Prrafodelista"/>
-        <w:ind w:left="567"/>
-        <w:jc w:val="both"/>
-        <w:rPr>
-          <w:rFonts w:ascii="Century Gothic" w:hAnsi="Century Gothic" w:cs="Arial"/>
-          <w:b/>
-          <w:u w:val="single"/>
-        </w:rPr>
-      </w:pPr>
-    </w:p>
-    <w:p>
-      <w:pPr>
-        <w:pStyle w:val="Prrafodelista"/>
-        <w:ind w:left="567"/>
-        <w:jc w:val="both"/>
-        <w:rPr>
-          <w:rFonts w:ascii="Arial" w:hAnsi="Arial" w:cs="Arial"/>
-          <w:u w:val="single"/>
-        </w:rPr>
-      </w:pPr>
-      <w:r>
-        <w:rPr>
-          <w:rFonts w:ascii="Arial" w:hAnsi="Arial" w:cs="Arial"/>
-          <w:u w:val="single"/>
-        </w:rPr>
-        <w:t>Clase</w:t>
-      </w:r>
-      <w:r>
-        <w:rPr>
-          <w:rFonts w:ascii="Arial" w:hAnsi="Arial" w:cs="Arial"/>
-          <w:u w:val="single"/>
-        </w:rPr>
-        <w:t>s</w:t>
-      </w:r>
-      <w:r>
-        <w:rPr>
-          <w:rFonts w:ascii="Arial" w:hAnsi="Arial" w:cs="Arial"/>
-          <w:u w:val="single"/>
-        </w:rPr>
-        <w:t xml:space="preserve"> de consultas:</w:t>
-      </w:r>
-    </w:p>
-    <w:p>
-      <w:pPr>
-        <w:pStyle w:val="Prrafodelista"/>
-        <w:ind w:left="567"/>
-        <w:jc w:val="both"/>
-        <w:rPr>
-          <w:rFonts w:ascii="Arial" w:hAnsi="Arial" w:cs="Arial"/>
-          <w:u w:val="single"/>
-        </w:rPr>
-      </w:pPr>
-    </w:p>
-    <w:p>
-      <w:pPr>
-        <w:pStyle w:val="Prrafodelista"/>
-        <w:numPr>
-          <w:ilvl w:val="0"/>
-          <w:numId w:val="8"/>
-        </w:numPr>
-        <w:jc w:val="both"/>
-        <w:rPr>
-          <w:rFonts w:ascii="Arial" w:hAnsi="Arial" w:cs="Arial"/>
-        </w:rPr>
-      </w:pPr>
-      <w:r>
-        <w:rPr>
-          <w:rFonts w:ascii="Arial" w:hAnsi="Arial" w:cs="Arial"/>
-        </w:rPr>
-        <w:t>Pediátricas.</w:t>
-      </w:r>
-    </w:p>
-    <w:p>
-      <w:pPr>
-        <w:pStyle w:val="Prrafodelista"/>
-        <w:numPr>
-          <w:ilvl w:val="0"/>
-          <w:numId w:val="8"/>
-        </w:numPr>
-        <w:jc w:val="both"/>
-        <w:rPr>
-          <w:rFonts w:ascii="Arial" w:hAnsi="Arial" w:cs="Arial"/>
-        </w:rPr>
-      </w:pPr>
-      <w:r>
-        <w:rPr>
-          <w:rFonts w:ascii="Arial" w:hAnsi="Arial" w:cs="Arial"/>
-        </w:rPr>
-        <w:t>Ginecológicas.</w:t>
-      </w:r>
-    </w:p>
-    <w:p>
-      <w:pPr>
-        <w:pStyle w:val="Prrafodelista"/>
-        <w:numPr>
-          <w:ilvl w:val="0"/>
-          <w:numId w:val="8"/>
-        </w:numPr>
-        <w:jc w:val="both"/>
-        <w:rPr>
-          <w:rFonts w:ascii="Arial" w:hAnsi="Arial" w:cs="Arial"/>
-        </w:rPr>
-      </w:pPr>
-      <w:r>
-        <w:rPr>
-          <w:rFonts w:ascii="Arial" w:hAnsi="Arial" w:cs="Arial"/>
-        </w:rPr>
-        <w:t xml:space="preserve">Enfermedades prevenibles </w:t>
-      </w:r>
-      <w:r>
-        <w:rPr>
-          <w:rFonts w:ascii="Arial" w:hAnsi="Arial" w:cs="Arial"/>
-        </w:rPr>
-        <w:t xml:space="preserve">no transmisible (pacientes </w:t>
-      </w:r>
-      <w:r>
-        <w:rPr>
-          <w:rFonts w:ascii="Arial" w:hAnsi="Arial" w:cs="Arial"/>
-        </w:rPr>
-        <w:t xml:space="preserve">crónicos, hipertensos, </w:t>
-      </w:r>
-      <w:r>
-        <w:rPr>
-          <w:rFonts w:ascii="Arial" w:hAnsi="Arial" w:cs="Arial"/>
-        </w:rPr>
-        <w:t>diabéticos</w:t>
-      </w:r>
-      <w:r>
-        <w:rPr>
-          <w:rFonts w:ascii="Arial" w:hAnsi="Arial" w:cs="Arial"/>
-        </w:rPr>
-        <w:t>).</w:t>
-      </w:r>
-    </w:p>
-    <w:p>
-      <w:pPr>
-        <w:pStyle w:val="Prrafodelista"/>
-        <w:numPr>
-          <w:ilvl w:val="0"/>
-          <w:numId w:val="8"/>
-        </w:numPr>
-        <w:jc w:val="both"/>
-        <w:rPr>
-          <w:rFonts w:ascii="Arial" w:hAnsi="Arial" w:cs="Arial"/>
-        </w:rPr>
-      </w:pPr>
-      <w:r>
-        <w:rPr>
-          <w:rFonts w:ascii="Arial" w:hAnsi="Arial" w:cs="Arial"/>
-        </w:rPr>
-        <w:t>Patologías varias.</w:t>
-      </w:r>
-    </w:p>
-    <w:p>
-      <w:pPr>
-        <w:pStyle w:val="Prrafodelista"/>
-        <w:ind w:left="1287"/>
         <w:jc w:val="both"/>
         <w:rPr>
           <w:rFonts w:ascii="Century Gothic" w:hAnsi="Century Gothic" w:cs="Arial"/>
@@ -2224,13 +2067,145 @@
         <w:rPr>
           <w:rFonts w:ascii="Arial" w:hAnsi="Arial" w:cs="Arial"/>
         </w:rPr>
-        <w:t xml:space="preserve">las consultas diarias y los diagnósticos, </w:t>
-      </w:r>
-      <w:r>
-        <w:rPr>
-          <w:rFonts w:ascii="Arial" w:hAnsi="Arial" w:cs="Arial"/>
-        </w:rPr>
-        <w:t xml:space="preserve">se manejan de forma </w:t>
+        <w:t xml:space="preserve">las consultas diarias, </w:t>
+      </w:r>
+      <w:r>
+        <w:rPr>
+          <w:rFonts w:ascii="Arial" w:hAnsi="Arial" w:cs="Arial"/>
+        </w:rPr>
+        <w:t>diagnósticos</w:t>
+      </w:r>
+      <w:r>
+        <w:rPr>
+          <w:rFonts w:ascii="Arial" w:hAnsi="Arial" w:cs="Arial"/>
+        </w:rPr>
+        <w:t>, estudios de laboratorios so</w:t>
+      </w:r>
+      <w:r>
+        <w:rPr>
+          <w:rFonts w:ascii="Arial" w:hAnsi="Arial" w:cs="Arial"/>
+        </w:rPr>
+        <w:t>li</w:t>
+      </w:r>
+      <w:r>
+        <w:rPr>
+          <w:rFonts w:ascii="Arial" w:hAnsi="Arial" w:cs="Arial"/>
+        </w:rPr>
+        <w:t>citados</w:t>
+      </w:r>
+      <w:r>
+        <w:rPr>
+          <w:rFonts w:ascii="Arial" w:hAnsi="Arial" w:cs="Arial"/>
+        </w:rPr>
+        <w:t>,</w:t>
+      </w:r>
+      <w:r>
+        <w:rPr>
+          <w:rFonts w:ascii="Arial" w:hAnsi="Arial" w:cs="Arial"/>
+        </w:rPr>
+        <w:t xml:space="preserve"> </w:t>
+      </w:r>
+      <w:r>
+        <w:rPr>
+          <w:rFonts w:ascii="Arial" w:hAnsi="Arial" w:cs="Arial"/>
+        </w:rPr>
+        <w:t>tampoco</w:t>
+      </w:r>
+      <w:r>
+        <w:rPr>
+          <w:rFonts w:ascii="Arial" w:hAnsi="Arial" w:cs="Arial"/>
+        </w:rPr>
+        <w:t xml:space="preserve"> </w:t>
+      </w:r>
+      <w:r>
+        <w:rPr>
+          <w:rFonts w:ascii="Arial" w:hAnsi="Arial" w:cs="Arial"/>
+        </w:rPr>
+        <w:t xml:space="preserve">un sistema </w:t>
+      </w:r>
+      <w:r>
+        <w:rPr>
+          <w:rFonts w:ascii="Arial" w:hAnsi="Arial" w:cs="Arial"/>
+        </w:rPr>
+        <w:t>para</w:t>
+      </w:r>
+      <w:r>
+        <w:rPr>
+          <w:rFonts w:ascii="Arial" w:hAnsi="Arial" w:cs="Arial"/>
+        </w:rPr>
+        <w:t xml:space="preserve"> </w:t>
+      </w:r>
+      <w:r>
+        <w:rPr>
+          <w:rFonts w:ascii="Arial" w:hAnsi="Arial" w:cs="Arial"/>
+        </w:rPr>
+        <w:t xml:space="preserve">el </w:t>
+      </w:r>
+      <w:r>
+        <w:rPr>
+          <w:rFonts w:ascii="Arial" w:hAnsi="Arial" w:cs="Arial"/>
+        </w:rPr>
+        <w:t>control de</w:t>
+      </w:r>
+      <w:r>
+        <w:rPr>
+          <w:rFonts w:ascii="Arial" w:hAnsi="Arial" w:cs="Arial"/>
+        </w:rPr>
+        <w:t xml:space="preserve"> stock de los</w:t>
+      </w:r>
+      <w:r>
+        <w:rPr>
+          <w:rFonts w:ascii="Arial" w:hAnsi="Arial" w:cs="Arial"/>
+        </w:rPr>
+        <w:t xml:space="preserve"> medicamentos</w:t>
+      </w:r>
+      <w:r>
+        <w:rPr>
+          <w:rFonts w:ascii="Arial" w:hAnsi="Arial" w:cs="Arial"/>
+        </w:rPr>
+        <w:t xml:space="preserve"> que son entregados a los pacientes</w:t>
+      </w:r>
+      <w:r>
+        <w:rPr>
+          <w:rFonts w:ascii="Arial" w:hAnsi="Arial" w:cs="Arial"/>
+        </w:rPr>
+        <w:t>,</w:t>
+      </w:r>
+      <w:r>
+        <w:rPr>
+          <w:rFonts w:ascii="Arial" w:hAnsi="Arial" w:cs="Arial"/>
+        </w:rPr>
+        <w:t xml:space="preserve"> </w:t>
+      </w:r>
+      <w:r>
+        <w:rPr>
+          <w:rFonts w:ascii="Arial" w:hAnsi="Arial" w:cs="Arial"/>
+        </w:rPr>
+        <w:t>lo cual</w:t>
+      </w:r>
+      <w:r>
+        <w:rPr>
+          <w:rFonts w:ascii="Arial" w:hAnsi="Arial" w:cs="Arial"/>
+        </w:rPr>
+        <w:t xml:space="preserve"> se</w:t>
+      </w:r>
+      <w:r>
+        <w:rPr>
+          <w:rFonts w:ascii="Arial" w:hAnsi="Arial" w:cs="Arial"/>
+        </w:rPr>
+        <w:t xml:space="preserve"> deben</w:t>
+      </w:r>
+      <w:r>
+        <w:rPr>
+          <w:rFonts w:ascii="Arial" w:hAnsi="Arial" w:cs="Arial"/>
+        </w:rPr>
+        <w:t xml:space="preserve"> manejar</w:t>
+      </w:r>
+      <w:r>
+        <w:rPr>
+          <w:rFonts w:ascii="Arial" w:hAnsi="Arial" w:cs="Arial"/>
+        </w:rPr>
+        <w:t xml:space="preserve"> de forma </w:t>
       </w:r>
       <w:r>
         <w:rPr>
@@ -2254,7 +2229,19 @@
         <w:rPr>
           <w:rFonts w:ascii="Arial" w:hAnsi="Arial" w:cs="Arial"/>
         </w:rPr>
-        <w:t xml:space="preserve">esto acarre grandes </w:t>
+        <w:t>esto acarre</w:t>
+      </w:r>
+      <w:r>
+        <w:rPr>
+          <w:rFonts w:ascii="Arial" w:hAnsi="Arial" w:cs="Arial"/>
+        </w:rPr>
+        <w:t>a</w:t>
+      </w:r>
+      <w:r>
+        <w:rPr>
+          <w:rFonts w:ascii="Arial" w:hAnsi="Arial" w:cs="Arial"/>
+        </w:rPr>
+        <w:t xml:space="preserve"> grandes </w:t>
       </w:r>
       <w:r>
         <w:rPr>
@@ -2308,7 +2295,13 @@
         <w:rPr>
           <w:rFonts w:ascii="Arial" w:hAnsi="Arial" w:cs="Arial"/>
         </w:rPr>
-        <w:t xml:space="preserve"> ya que los papeles </w:t>
+        <w:t xml:space="preserve"> </w:t>
+      </w:r>
+      <w:r>
+        <w:rPr>
+          <w:rFonts w:ascii="Arial" w:hAnsi="Arial" w:cs="Arial"/>
+        </w:rPr>
+        <w:t xml:space="preserve">ya que los papeles </w:t>
       </w:r>
       <w:r>
         <w:rPr>
@@ -2376,26 +2369,44 @@
         <w:ind w:left="993"/>
         <w:jc w:val="both"/>
         <w:rPr>
-          <w:rFonts w:ascii="Century Gothic" w:hAnsi="Century Gothic" w:cs="Century Gothic"/>
-        </w:rPr>
-      </w:pPr>
-      <w:r>
-        <w:rPr>
-          <w:rFonts w:ascii="Arial" w:hAnsi="Arial" w:cs="Arial"/>
-        </w:rPr>
-        <w:t xml:space="preserve">Las desventajas </w:t>
-      </w:r>
-      <w:r>
-        <w:rPr>
-          <w:rFonts w:ascii="Arial" w:hAnsi="Arial" w:cs="Arial"/>
-        </w:rPr>
-        <w:t>que realmente se pudo</w:t>
-      </w:r>
-      <w:r>
-        <w:rPr>
-          <w:rFonts w:ascii="Arial" w:hAnsi="Arial" w:cs="Arial"/>
-        </w:rPr>
-        <w:t xml:space="preserve"> constatar </w:t>
+          <w:rFonts w:ascii="Arial" w:hAnsi="Arial" w:cs="Arial"/>
+        </w:rPr>
+      </w:pPr>
+      <w:r>
+        <w:rPr>
+          <w:rFonts w:ascii="Arial" w:hAnsi="Arial" w:cs="Arial"/>
+        </w:rPr>
+        <w:t xml:space="preserve">Las </w:t>
+      </w:r>
+      <w:r>
+        <w:rPr>
+          <w:rFonts w:ascii="Arial" w:hAnsi="Arial" w:cs="Arial"/>
+        </w:rPr>
+        <w:t>desventajas</w:t>
+      </w:r>
+      <w:r>
+        <w:rPr>
+          <w:rFonts w:ascii="Arial" w:hAnsi="Arial" w:cs="Arial"/>
+        </w:rPr>
+        <w:t xml:space="preserve"> </w:t>
+      </w:r>
+      <w:r>
+        <w:rPr>
+          <w:rFonts w:ascii="Arial" w:hAnsi="Arial" w:cs="Arial"/>
+        </w:rPr>
+        <w:t xml:space="preserve">que realmente se </w:t>
+      </w:r>
+      <w:r>
+        <w:rPr>
+          <w:rFonts w:ascii="Arial" w:hAnsi="Arial" w:cs="Arial"/>
+        </w:rPr>
+        <w:t xml:space="preserve">pudieron </w:t>
+      </w:r>
+      <w:r>
+        <w:rPr>
+          <w:rFonts w:ascii="Arial" w:hAnsi="Arial" w:cs="Arial"/>
+        </w:rPr>
+        <w:t xml:space="preserve">constatar </w:t>
       </w:r>
       <w:r>
         <w:rPr>
@@ -2431,7 +2442,13 @@
         <w:rPr>
           <w:rFonts w:ascii="Arial" w:hAnsi="Arial" w:cs="Arial"/>
         </w:rPr>
-        <w:t>un registro de alguna información</w:t>
+        <w:t>el</w:t>
+      </w:r>
+      <w:r>
+        <w:rPr>
+          <w:rFonts w:ascii="Arial" w:hAnsi="Arial" w:cs="Arial"/>
+        </w:rPr>
+        <w:t xml:space="preserve"> registro de alguna información</w:t>
       </w:r>
       <w:r>
         <w:rPr>
@@ -2521,7 +2538,7 @@
         <w:rPr>
           <w:rFonts w:ascii="Arial" w:hAnsi="Arial" w:cs="Arial"/>
         </w:rPr>
-        <w:t xml:space="preserve">son los primordiales </w:t>
+        <w:t xml:space="preserve">están en el formato adecuado </w:t>
       </w:r>
       <w:r>
         <w:rPr>
@@ -2533,7 +2550,19 @@
         <w:rPr>
           <w:rFonts w:ascii="Arial" w:hAnsi="Arial" w:cs="Arial"/>
         </w:rPr>
-        <w:t xml:space="preserve">permiten </w:t>
+        <w:t>permita</w:t>
+      </w:r>
+      <w:r>
+        <w:rPr>
+          <w:rFonts w:ascii="Arial" w:hAnsi="Arial" w:cs="Arial"/>
+        </w:rPr>
+        <w:t>n</w:t>
+      </w:r>
+      <w:r>
+        <w:rPr>
+          <w:rFonts w:ascii="Arial" w:hAnsi="Arial" w:cs="Arial"/>
+        </w:rPr>
+        <w:t xml:space="preserve"> </w:t>
       </w:r>
       <w:r>
         <w:rPr>
@@ -2551,13 +2580,43 @@
         <w:rPr>
           <w:rFonts w:ascii="Arial" w:hAnsi="Arial" w:cs="Arial"/>
         </w:rPr>
+        <w:t xml:space="preserve">como pueden ser </w:t>
+      </w:r>
+      <w:r>
+        <w:rPr>
+          <w:rFonts w:ascii="Arial" w:hAnsi="Arial" w:cs="Arial"/>
+        </w:rPr>
         <w:t>los reportes estadísticos</w:t>
       </w:r>
       <w:r>
         <w:rPr>
           <w:rFonts w:ascii="Arial" w:hAnsi="Arial" w:cs="Arial"/>
         </w:rPr>
-        <w:t xml:space="preserve">, y la administración </w:t>
+        <w:t>,</w:t>
+      </w:r>
+      <w:r>
+        <w:rPr>
+          <w:rFonts w:ascii="Arial" w:hAnsi="Arial" w:cs="Arial"/>
+        </w:rPr>
+        <w:t xml:space="preserve"> e historial clínica </w:t>
+      </w:r>
+      <w:r>
+        <w:rPr>
+          <w:rFonts w:ascii="Arial" w:hAnsi="Arial" w:cs="Arial"/>
+        </w:rPr>
+        <w:t>de los pacientes</w:t>
+      </w:r>
+      <w:r>
+        <w:rPr>
+          <w:rFonts w:ascii="Arial" w:hAnsi="Arial" w:cs="Arial"/>
+        </w:rPr>
+        <w:t xml:space="preserve"> </w:t>
+      </w:r>
+      <w:r>
+        <w:rPr>
+          <w:rFonts w:ascii="Arial" w:hAnsi="Arial" w:cs="Arial"/>
+        </w:rPr>
+        <w:t xml:space="preserve">generando planes que permitan la toma de decisiones y planificación </w:t>
       </w:r>
       <w:r>
         <w:rPr>
@@ -2569,42 +2628,11 @@
         <w:rPr>
           <w:rFonts w:ascii="Arial" w:hAnsi="Arial" w:cs="Arial"/>
         </w:rPr>
-        <w:t xml:space="preserve">, </w:t>
-      </w:r>
-      <w:r>
-        <w:rPr>
-          <w:rFonts w:ascii="Arial" w:hAnsi="Arial" w:cs="Arial"/>
-        </w:rPr>
-        <w:t xml:space="preserve">generando planes </w:t>
-      </w:r>
-      <w:r>
-        <w:rPr>
-          <w:rFonts w:ascii="Arial" w:hAnsi="Arial" w:cs="Arial"/>
-        </w:rPr>
-        <w:t xml:space="preserve">que permitan </w:t>
-      </w:r>
-      <w:r>
-        <w:rPr>
-          <w:rFonts w:ascii="Arial" w:hAnsi="Arial" w:cs="Arial"/>
-        </w:rPr>
-        <w:t>la toma de decisiones</w:t>
-      </w:r>
-      <w:r>
-        <w:rPr>
-          <w:rFonts w:ascii="Arial" w:hAnsi="Arial" w:cs="Arial"/>
-        </w:rPr>
-        <w:t xml:space="preserve"> y planificación</w:t>
-      </w:r>
-      <w:r>
-        <w:rPr>
-          <w:rFonts w:ascii="Arial" w:hAnsi="Arial" w:cs="Arial"/>
-        </w:rPr>
-        <w:t xml:space="preserve"> presupuestaria.</w:t>
-      </w:r>
-    </w:p>
-    <w:p>
-      <w:pPr>
-        <w:ind w:left="285" w:firstLine="708"/>
+        <w:t>.</w:t>
+      </w:r>
+    </w:p>
+    <w:p>
+      <w:pPr>
         <w:rPr>
           <w:rFonts w:ascii="Century Gothic" w:hAnsi="Century Gothic" w:cs="Century Gothic"/>
         </w:rPr>
@@ -2648,17 +2676,49 @@
           <w:rFonts w:ascii="Arial" w:hAnsi="Arial" w:cs="Arial"/>
         </w:rPr>
       </w:pPr>
-      <w:r>
-        <w:rPr>
-          <w:rFonts w:ascii="Arial" w:hAnsi="Arial" w:cs="Arial"/>
-        </w:rPr>
-        <w:t xml:space="preserve">El ministerio de salud </w:t>
-      </w:r>
-      <w:r>
-        <w:rPr>
-          <w:rFonts w:ascii="Arial" w:hAnsi="Arial" w:cs="Arial"/>
-        </w:rPr>
-        <w:t>pública</w:t>
+      <w:proofErr w:type="spellStart"/>
+      <w:r>
+        <w:rPr>
+          <w:rFonts w:ascii="Arial" w:hAnsi="Arial" w:cs="Arial"/>
+        </w:rPr>
+        <w:t>HospitalRun</w:t>
+      </w:r>
+      <w:proofErr w:type="spellEnd"/>
+      <w:r>
+        <w:rPr>
+          <w:rFonts w:ascii="Arial" w:hAnsi="Arial" w:cs="Arial"/>
+        </w:rPr>
+        <w:t xml:space="preserve"> es </w:t>
+      </w:r>
+      <w:r>
+        <w:rPr>
+          <w:rFonts w:ascii="Arial" w:hAnsi="Arial" w:cs="Arial"/>
+        </w:rPr>
+        <w:t>un sistema</w:t>
+      </w:r>
+      <w:r>
+        <w:rPr>
+          <w:rFonts w:ascii="Arial" w:hAnsi="Arial" w:cs="Arial"/>
+        </w:rPr>
+        <w:t xml:space="preserve"> web que tiene como objetivo </w:t>
+      </w:r>
+      <w:r>
+        <w:rPr>
+          <w:rFonts w:ascii="Arial" w:hAnsi="Arial" w:cs="Arial"/>
+        </w:rPr>
+        <w:t xml:space="preserve">ayudar </w:t>
+      </w:r>
+      <w:r>
+        <w:rPr>
+          <w:rFonts w:ascii="Arial" w:hAnsi="Arial" w:cs="Arial"/>
+        </w:rPr>
+        <w:t xml:space="preserve">a la </w:t>
+      </w:r>
+      <w:r>
+        <w:rPr>
+          <w:rFonts w:ascii="Arial" w:hAnsi="Arial" w:cs="Arial"/>
+        </w:rPr>
+        <w:t>organización de las actividades que se realizar dentro de un centro de salud,</w:t>
       </w:r>
       <w:r>
         <w:rPr>
@@ -2670,91 +2730,50 @@
         <w:rPr>
           <w:rFonts w:ascii="Arial" w:hAnsi="Arial" w:cs="Arial"/>
         </w:rPr>
-        <w:t xml:space="preserve">cuentas con un sistema para el registro de consultas diarias que se hacen </w:t>
-      </w:r>
-      <w:r>
-        <w:rPr>
-          <w:rFonts w:ascii="Arial" w:hAnsi="Arial" w:cs="Arial"/>
-        </w:rPr>
-        <w:t>dentro de las unidades de salud</w:t>
-      </w:r>
-      <w:r>
-        <w:rPr>
-          <w:rFonts w:ascii="Arial" w:hAnsi="Arial" w:cs="Arial"/>
-        </w:rPr>
-        <w:t xml:space="preserve">, el mismo, es un portal web que es accesible </w:t>
-      </w:r>
-      <w:r>
-        <w:rPr>
-          <w:rFonts w:ascii="Arial" w:hAnsi="Arial" w:cs="Arial"/>
-        </w:rPr>
-        <w:t xml:space="preserve">por medio de un usuario </w:t>
-      </w:r>
-      <w:r>
-        <w:rPr>
-          <w:rFonts w:ascii="Arial" w:hAnsi="Arial" w:cs="Arial"/>
-        </w:rPr>
-        <w:t xml:space="preserve"> </w:t>
-      </w:r>
-      <w:r>
-        <w:rPr>
-          <w:rFonts w:ascii="Arial" w:hAnsi="Arial" w:cs="Arial"/>
-        </w:rPr>
-        <w:t xml:space="preserve">y una clave, </w:t>
-      </w:r>
-      <w:r>
-        <w:rPr>
-          <w:rFonts w:ascii="Arial" w:hAnsi="Arial" w:cs="Arial"/>
-        </w:rPr>
-        <w:t xml:space="preserve">los usuarios deben ser especialmente </w:t>
-      </w:r>
-      <w:r>
-        <w:rPr>
-          <w:rFonts w:ascii="Arial" w:hAnsi="Arial" w:cs="Arial"/>
-        </w:rPr>
-        <w:t xml:space="preserve">médicos y enfermeras/os </w:t>
-      </w:r>
-      <w:r>
-        <w:rPr>
-          <w:rFonts w:ascii="Arial" w:hAnsi="Arial" w:cs="Arial"/>
-        </w:rPr>
-        <w:t xml:space="preserve">que </w:t>
-      </w:r>
-      <w:r>
-        <w:rPr>
-          <w:rFonts w:ascii="Arial" w:hAnsi="Arial" w:cs="Arial"/>
-        </w:rPr>
-        <w:t xml:space="preserve">realicen </w:t>
-      </w:r>
-      <w:r>
-        <w:rPr>
-          <w:rFonts w:ascii="Arial" w:hAnsi="Arial" w:cs="Arial"/>
-        </w:rPr>
-        <w:t>su</w:t>
-      </w:r>
-      <w:r>
-        <w:rPr>
-          <w:rFonts w:ascii="Arial" w:hAnsi="Arial" w:cs="Arial"/>
-        </w:rPr>
-        <w:t>s</w:t>
-      </w:r>
-      <w:r>
-        <w:rPr>
-          <w:rFonts w:ascii="Arial" w:hAnsi="Arial" w:cs="Arial"/>
-        </w:rPr>
-        <w:t xml:space="preserve"> labores </w:t>
-      </w:r>
-      <w:r>
-        <w:rPr>
-          <w:rFonts w:ascii="Arial" w:hAnsi="Arial" w:cs="Arial"/>
-        </w:rPr>
-        <w:t>dentro de alguna unidad de salud en cierta localidad.</w:t>
+        <w:t>la misma</w:t>
+      </w:r>
+      <w:r>
+        <w:rPr>
+          <w:rFonts w:ascii="Arial" w:hAnsi="Arial" w:cs="Arial"/>
+        </w:rPr>
+        <w:t xml:space="preserve"> cuenta con los siguientes </w:t>
+      </w:r>
+      <w:r>
+        <w:rPr>
+          <w:rFonts w:ascii="Arial" w:hAnsi="Arial" w:cs="Arial"/>
+        </w:rPr>
+        <w:t>módulos</w:t>
+      </w:r>
+      <w:r>
+        <w:rPr>
+          <w:rFonts w:ascii="Arial" w:hAnsi="Arial" w:cs="Arial"/>
+        </w:rPr>
+        <w:t>,</w:t>
+      </w:r>
+      <w:r>
+        <w:rPr>
+          <w:rFonts w:ascii="Arial" w:hAnsi="Arial" w:cs="Arial"/>
+        </w:rPr>
+        <w:t xml:space="preserve"> registro del personal, </w:t>
+      </w:r>
+      <w:r>
+        <w:rPr>
+          <w:rFonts w:ascii="Arial" w:hAnsi="Arial" w:cs="Arial"/>
+        </w:rPr>
+        <w:t xml:space="preserve">consultas reservadas, </w:t>
+      </w:r>
+      <w:r>
+        <w:rPr>
+          <w:rFonts w:ascii="Arial" w:hAnsi="Arial" w:cs="Arial"/>
+        </w:rPr>
+        <w:t>laboratorio, farmacia.</w:t>
       </w:r>
     </w:p>
     <w:p>
       <w:pPr>
         <w:pStyle w:val="Prrafodelista"/>
         <w:ind w:left="1065"/>
+        <w:jc w:val="both"/>
         <w:rPr>
           <w:rFonts w:ascii="Arial" w:hAnsi="Arial" w:cs="Arial"/>
         </w:rPr>
@@ -2776,7 +2795,15 @@
           <w:b/>
           <w:u w:val="single"/>
         </w:rPr>
-        <w:t>Desventajas:</w:t>
+        <w:t>Ventajas</w:t>
+      </w:r>
+      <w:r>
+        <w:rPr>
+          <w:rFonts w:ascii="Arial" w:hAnsi="Arial" w:cs="Arial"/>
+          <w:b/>
+          <w:u w:val="single"/>
+        </w:rPr>
+        <w:t>:</w:t>
       </w:r>
     </w:p>
     <w:p>
@@ -2796,7 +2823,33 @@
         <w:rPr>
           <w:rFonts w:ascii="Arial" w:hAnsi="Arial" w:cs="Arial"/>
         </w:rPr>
-        <w:t>No cuenta con panel de administración amigable.</w:t>
+        <w:t xml:space="preserve">Es 100% open </w:t>
+      </w:r>
+      <w:proofErr w:type="spellStart"/>
+      <w:r>
+        <w:rPr>
+          <w:rFonts w:ascii="Arial" w:hAnsi="Arial" w:cs="Arial"/>
+        </w:rPr>
+        <w:t>sou</w:t>
+      </w:r>
+      <w:r>
+        <w:rPr>
+          <w:rFonts w:ascii="Arial" w:hAnsi="Arial" w:cs="Arial"/>
+        </w:rPr>
+        <w:t>r</w:t>
+      </w:r>
+      <w:r>
+        <w:rPr>
+          <w:rFonts w:ascii="Arial" w:hAnsi="Arial" w:cs="Arial"/>
+        </w:rPr>
+        <w:t>ce</w:t>
+      </w:r>
+      <w:proofErr w:type="spellEnd"/>
+      <w:r>
+        <w:rPr>
+          <w:rFonts w:ascii="Arial" w:hAnsi="Arial" w:cs="Arial"/>
+        </w:rPr>
+        <w:t>.</w:t>
       </w:r>
     </w:p>
     <w:p>
@@ -2816,13 +2869,13 @@
         <w:rPr>
           <w:rFonts w:ascii="Arial" w:hAnsi="Arial" w:cs="Arial"/>
         </w:rPr>
-        <w:t>En cuanto a los reportes,</w:t>
-      </w:r>
-      <w:r>
-        <w:rPr>
-          <w:rFonts w:ascii="Arial" w:hAnsi="Arial" w:cs="Arial"/>
-        </w:rPr>
-        <w:t xml:space="preserve"> no cuenta con graficas estadísticas.</w:t>
+        <w:t>C</w:t>
+      </w:r>
+      <w:r>
+        <w:rPr>
+          <w:rFonts w:ascii="Arial" w:hAnsi="Arial" w:cs="Arial"/>
+        </w:rPr>
+        <w:t>uenta con panel de administración amigable.</w:t>
       </w:r>
     </w:p>
     <w:p>
@@ -2842,13 +2895,37 @@
         <w:rPr>
           <w:rFonts w:ascii="Arial" w:hAnsi="Arial" w:cs="Arial"/>
         </w:rPr>
-        <w:t xml:space="preserve">No </w:t>
-      </w:r>
-      <w:r>
-        <w:rPr>
-          <w:rFonts w:ascii="Arial" w:hAnsi="Arial" w:cs="Arial"/>
-        </w:rPr>
-        <w:t>permite registrar los medicamentos con lo que cuenta el centro de salud.</w:t>
+        <w:t xml:space="preserve">Se </w:t>
+      </w:r>
+      <w:r>
+        <w:rPr>
+          <w:rFonts w:ascii="Arial" w:hAnsi="Arial" w:cs="Arial"/>
+        </w:rPr>
+        <w:t>pude descargar y conectar a un propio</w:t>
+      </w:r>
+      <w:r>
+        <w:rPr>
+          <w:rFonts w:ascii="Arial" w:hAnsi="Arial" w:cs="Arial"/>
+        </w:rPr>
+        <w:t xml:space="preserve"> </w:t>
+      </w:r>
+      <w:r>
+        <w:rPr>
+          <w:rFonts w:ascii="Arial" w:hAnsi="Arial" w:cs="Arial"/>
+        </w:rPr>
+        <w:t>servidor</w:t>
+      </w:r>
+      <w:r>
+        <w:rPr>
+          <w:rFonts w:ascii="Arial" w:hAnsi="Arial" w:cs="Arial"/>
+        </w:rPr>
+        <w:t xml:space="preserve"> privado</w:t>
+      </w:r>
+      <w:r>
+        <w:rPr>
+          <w:rFonts w:ascii="Arial" w:hAnsi="Arial" w:cs="Arial"/>
+        </w:rPr>
+        <w:t>.</w:t>
       </w:r>
     </w:p>
     <w:p>
@@ -2868,19 +2945,108 @@
         <w:rPr>
           <w:rFonts w:ascii="Arial" w:hAnsi="Arial" w:cs="Arial"/>
         </w:rPr>
-        <w:t xml:space="preserve">No tiene la funcionalidad de </w:t>
-      </w:r>
-      <w:r>
-        <w:rPr>
-          <w:rFonts w:ascii="Arial" w:hAnsi="Arial" w:cs="Arial"/>
-        </w:rPr>
-        <w:t xml:space="preserve">realizar seguimientos </w:t>
-      </w:r>
-      <w:r>
-        <w:rPr>
-          <w:rFonts w:ascii="Arial" w:hAnsi="Arial" w:cs="Arial"/>
-        </w:rPr>
-        <w:t>de los movimientos que realiza el personal autorizado.</w:t>
+        <w:t xml:space="preserve">Tiene dos opciones </w:t>
+      </w:r>
+      <w:r>
+        <w:rPr>
+          <w:rFonts w:ascii="Arial" w:hAnsi="Arial" w:cs="Arial"/>
+        </w:rPr>
+        <w:t xml:space="preserve">de </w:t>
+      </w:r>
+      <w:r>
+        <w:rPr>
+          <w:rFonts w:ascii="Arial" w:hAnsi="Arial" w:cs="Arial"/>
+        </w:rPr>
+        <w:t>descargar el sistema, uno</w:t>
+      </w:r>
+      <w:r>
+        <w:rPr>
+          <w:rFonts w:ascii="Arial" w:hAnsi="Arial" w:cs="Arial"/>
+        </w:rPr>
+        <w:t xml:space="preserve"> es </w:t>
+      </w:r>
+      <w:r>
+        <w:rPr>
+          <w:rFonts w:ascii="Arial" w:hAnsi="Arial" w:cs="Arial"/>
+        </w:rPr>
+        <w:t xml:space="preserve">orientado a escritorio, y el otro </w:t>
+      </w:r>
+      <w:r>
+        <w:rPr>
+          <w:rFonts w:ascii="Arial" w:hAnsi="Arial" w:cs="Arial"/>
+        </w:rPr>
+        <w:t>orientado</w:t>
+      </w:r>
+      <w:r>
+        <w:rPr>
+          <w:rFonts w:ascii="Arial" w:hAnsi="Arial" w:cs="Arial"/>
+        </w:rPr>
+        <w:t xml:space="preserve"> a web.</w:t>
+      </w:r>
+    </w:p>
+    <w:p>
+      <w:pPr>
+        <w:pStyle w:val="Prrafodelista"/>
+        <w:ind w:left="1065"/>
+        <w:jc w:val="both"/>
+        <w:rPr>
+          <w:rFonts w:ascii="Arial" w:hAnsi="Arial" w:cs="Arial"/>
+        </w:rPr>
+      </w:pPr>
+    </w:p>
+    <w:p>
+      <w:pPr>
+        <w:pStyle w:val="Prrafodelista"/>
+        <w:ind w:left="1065"/>
+        <w:rPr>
+          <w:rFonts w:ascii="Arial" w:hAnsi="Arial" w:cs="Arial"/>
+        </w:rPr>
+      </w:pPr>
+    </w:p>
+    <w:p>
+      <w:pPr>
+        <w:pStyle w:val="Prrafodelista"/>
+        <w:ind w:left="1065"/>
+        <w:rPr>
+          <w:rFonts w:ascii="Arial" w:hAnsi="Arial" w:cs="Arial"/>
+        </w:rPr>
+      </w:pPr>
+    </w:p>
+    <w:p>
+      <w:pPr>
+        <w:pStyle w:val="Prrafodelista"/>
+        <w:ind w:left="1065"/>
+        <w:rPr>
+          <w:rFonts w:ascii="Arial" w:hAnsi="Arial" w:cs="Arial"/>
+        </w:rPr>
+      </w:pPr>
+    </w:p>
+    <w:p>
+      <w:pPr>
+        <w:pStyle w:val="Prrafodelista"/>
+        <w:ind w:left="1065"/>
+        <w:rPr>
+          <w:rFonts w:ascii="Arial" w:hAnsi="Arial" w:cs="Arial"/>
+        </w:rPr>
+      </w:pPr>
+    </w:p>
+    <w:p>
+      <w:pPr>
+        <w:pStyle w:val="Prrafodelista"/>
+        <w:ind w:left="1065"/>
+        <w:rPr>
+          <w:rFonts w:ascii="Arial" w:hAnsi="Arial" w:cs="Arial"/>
+          <w:b/>
+          <w:u w:val="single"/>
+        </w:rPr>
+      </w:pPr>
+      <w:r>
+        <w:rPr>
+          <w:rFonts w:ascii="Arial" w:hAnsi="Arial" w:cs="Arial"/>
+          <w:b/>
+          <w:u w:val="single"/>
+        </w:rPr>
+        <w:t>Desventajas:</w:t>
       </w:r>
     </w:p>
     <w:p>
@@ -2900,6 +3066,126 @@
         <w:rPr>
           <w:rFonts w:ascii="Arial" w:hAnsi="Arial" w:cs="Arial"/>
         </w:rPr>
+        <w:t>En cuanto a los reportes,</w:t>
+      </w:r>
+      <w:r>
+        <w:rPr>
+          <w:rFonts w:ascii="Arial" w:hAnsi="Arial" w:cs="Arial"/>
+        </w:rPr>
+        <w:t xml:space="preserve"> no cuenta con graficas estadísticas.</w:t>
+      </w:r>
+    </w:p>
+    <w:p>
+      <w:pPr>
+        <w:pStyle w:val="Prrafodelista"/>
+        <w:numPr>
+          <w:ilvl w:val="0"/>
+          <w:numId w:val="9"/>
+        </w:numPr>
+        <w:rPr>
+          <w:rFonts w:ascii="Arial" w:hAnsi="Arial" w:cs="Arial"/>
+          <w:b/>
+          <w:u w:val="single"/>
+        </w:rPr>
+      </w:pPr>
+      <w:r>
+        <w:rPr>
+          <w:rFonts w:ascii="Arial" w:hAnsi="Arial" w:cs="Arial"/>
+        </w:rPr>
+        <w:t xml:space="preserve">No </w:t>
+      </w:r>
+      <w:r>
+        <w:rPr>
+          <w:rFonts w:ascii="Arial" w:hAnsi="Arial" w:cs="Arial"/>
+        </w:rPr>
+        <w:t>permite registrar</w:t>
+      </w:r>
+      <w:r>
+        <w:rPr>
+          <w:rFonts w:ascii="Arial" w:hAnsi="Arial" w:cs="Arial"/>
+        </w:rPr>
+        <w:t xml:space="preserve"> </w:t>
+      </w:r>
+      <w:r>
+        <w:rPr>
+          <w:rFonts w:ascii="Arial" w:hAnsi="Arial" w:cs="Arial"/>
+        </w:rPr>
+        <w:t xml:space="preserve">los distintos </w:t>
+      </w:r>
+      <w:r>
+        <w:rPr>
+          <w:rFonts w:ascii="Arial" w:hAnsi="Arial" w:cs="Arial"/>
+        </w:rPr>
+        <w:t xml:space="preserve">valores </w:t>
+      </w:r>
+      <w:r>
+        <w:rPr>
+          <w:rFonts w:ascii="Arial" w:hAnsi="Arial" w:cs="Arial"/>
+        </w:rPr>
+        <w:t>según el tipo de análisis que se sedea realizar</w:t>
+      </w:r>
+      <w:r>
+        <w:rPr>
+          <w:rFonts w:ascii="Arial" w:hAnsi="Arial" w:cs="Arial"/>
+        </w:rPr>
+        <w:t xml:space="preserve"> al paciente</w:t>
+      </w:r>
+      <w:r>
+        <w:rPr>
+          <w:rFonts w:ascii="Arial" w:hAnsi="Arial" w:cs="Arial"/>
+        </w:rPr>
+        <w:t>.</w:t>
+      </w:r>
+    </w:p>
+    <w:p>
+      <w:pPr>
+        <w:pStyle w:val="Prrafodelista"/>
+        <w:numPr>
+          <w:ilvl w:val="0"/>
+          <w:numId w:val="9"/>
+        </w:numPr>
+        <w:rPr>
+          <w:rFonts w:ascii="Arial" w:hAnsi="Arial" w:cs="Arial"/>
+          <w:b/>
+          <w:u w:val="single"/>
+        </w:rPr>
+      </w:pPr>
+      <w:r>
+        <w:rPr>
+          <w:rFonts w:ascii="Arial" w:hAnsi="Arial" w:cs="Arial"/>
+        </w:rPr>
+        <w:t xml:space="preserve">No tiene la funcionalidad de </w:t>
+      </w:r>
+      <w:r>
+        <w:rPr>
+          <w:rFonts w:ascii="Arial" w:hAnsi="Arial" w:cs="Arial"/>
+        </w:rPr>
+        <w:t xml:space="preserve">realizar seguimientos </w:t>
+      </w:r>
+      <w:r>
+        <w:rPr>
+          <w:rFonts w:ascii="Arial" w:hAnsi="Arial" w:cs="Arial"/>
+        </w:rPr>
+        <w:t>de los movimientos que realiza el personal autorizado.</w:t>
+      </w:r>
+    </w:p>
+    <w:p>
+      <w:pPr>
+        <w:pStyle w:val="Prrafodelista"/>
+        <w:numPr>
+          <w:ilvl w:val="0"/>
+          <w:numId w:val="9"/>
+        </w:numPr>
+        <w:rPr>
+          <w:rFonts w:ascii="Arial" w:hAnsi="Arial" w:cs="Arial"/>
+          <w:b/>
+          <w:u w:val="single"/>
+        </w:rPr>
+      </w:pPr>
+      <w:r>
+        <w:rPr>
+          <w:rFonts w:ascii="Arial" w:hAnsi="Arial" w:cs="Arial"/>
+        </w:rPr>
         <w:t>Los person</w:t>
       </w:r>
       <w:r>
@@ -3057,49 +3343,13 @@
         <w:rPr>
           <w:rFonts w:ascii="Arial" w:hAnsi="Arial" w:cs="Arial"/>
         </w:rPr>
-        <w:t xml:space="preserve">que esté conectada a una base de datos </w:t>
-      </w:r>
-      <w:r>
-        <w:rPr>
-          <w:rFonts w:ascii="Arial" w:hAnsi="Arial" w:cs="Arial"/>
-        </w:rPr>
-        <w:t xml:space="preserve">y así tener los datos de </w:t>
-      </w:r>
-      <w:r>
-        <w:rPr>
-          <w:rFonts w:ascii="Arial" w:hAnsi="Arial" w:cs="Arial"/>
-        </w:rPr>
-        <w:t>una manera persistente</w:t>
-      </w:r>
-      <w:r>
-        <w:rPr>
-          <w:rFonts w:ascii="Arial" w:hAnsi="Arial" w:cs="Arial"/>
-        </w:rPr>
-        <w:t xml:space="preserve"> y cuidando</w:t>
-      </w:r>
-      <w:r>
-        <w:rPr>
-          <w:rFonts w:ascii="Arial" w:hAnsi="Arial" w:cs="Arial"/>
-        </w:rPr>
-        <w:t xml:space="preserve"> </w:t>
-      </w:r>
-      <w:r>
-        <w:rPr>
-          <w:rFonts w:ascii="Arial" w:hAnsi="Arial" w:cs="Arial"/>
-        </w:rPr>
-        <w:t xml:space="preserve">la </w:t>
-      </w:r>
-      <w:r>
-        <w:rPr>
-          <w:rFonts w:ascii="Arial" w:hAnsi="Arial" w:cs="Arial"/>
-        </w:rPr>
-        <w:t>integridad</w:t>
-      </w:r>
-      <w:r>
-        <w:rPr>
-          <w:rFonts w:ascii="Arial" w:hAnsi="Arial" w:cs="Arial"/>
-        </w:rPr>
-        <w:t xml:space="preserve"> de los datos que se vallan recolectando.</w:t>
+        <w:t>que esté conectada a una base de datos</w:t>
+      </w:r>
+      <w:r>
+        <w:rPr>
+          <w:rFonts w:ascii="Arial" w:hAnsi="Arial" w:cs="Arial"/>
+        </w:rPr>
+        <w:t>.</w:t>
       </w:r>
     </w:p>
     <w:p>
@@ -3110,6 +3360,108 @@
           <w:rFonts w:ascii="Arial" w:hAnsi="Arial" w:cs="Arial"/>
         </w:rPr>
       </w:pPr>
+      <w:r>
+        <w:rPr>
+          <w:rFonts w:ascii="Arial" w:hAnsi="Arial" w:cs="Arial"/>
+        </w:rPr>
+        <w:t xml:space="preserve">Todos </w:t>
+      </w:r>
+      <w:r>
+        <w:rPr>
+          <w:rFonts w:ascii="Arial" w:hAnsi="Arial" w:cs="Arial"/>
+        </w:rPr>
+        <w:t xml:space="preserve">los empleados de la organización </w:t>
+      </w:r>
+      <w:r>
+        <w:rPr>
+          <w:rFonts w:ascii="Arial" w:hAnsi="Arial" w:cs="Arial"/>
+        </w:rPr>
+        <w:t xml:space="preserve">podrán hacer uso del sistema siempre y cuando </w:t>
+      </w:r>
+      <w:r>
+        <w:rPr>
+          <w:rFonts w:ascii="Arial" w:hAnsi="Arial" w:cs="Arial"/>
+        </w:rPr>
+        <w:t xml:space="preserve">estén </w:t>
+      </w:r>
+      <w:r>
+        <w:rPr>
+          <w:rFonts w:ascii="Arial" w:hAnsi="Arial" w:cs="Arial"/>
+        </w:rPr>
+        <w:t>registrados</w:t>
+      </w:r>
+      <w:r>
+        <w:rPr>
+          <w:rFonts w:ascii="Arial" w:hAnsi="Arial" w:cs="Arial"/>
+        </w:rPr>
+        <w:t xml:space="preserve">, </w:t>
+      </w:r>
+      <w:r>
+        <w:rPr>
+          <w:rFonts w:ascii="Arial" w:hAnsi="Arial" w:cs="Arial"/>
+        </w:rPr>
+        <w:t xml:space="preserve">cada personal </w:t>
+      </w:r>
+      <w:r>
+        <w:rPr>
+          <w:rFonts w:ascii="Arial" w:hAnsi="Arial" w:cs="Arial"/>
+        </w:rPr>
+        <w:t xml:space="preserve">tendrá </w:t>
+      </w:r>
+      <w:r>
+        <w:rPr>
+          <w:rFonts w:ascii="Arial" w:hAnsi="Arial" w:cs="Arial"/>
+        </w:rPr>
+        <w:t>un rol en específico</w:t>
+      </w:r>
+      <w:r>
+        <w:rPr>
+          <w:rFonts w:ascii="Arial" w:hAnsi="Arial" w:cs="Arial"/>
+        </w:rPr>
+        <w:t xml:space="preserve"> los cuales podrían </w:t>
+      </w:r>
+      <w:r>
+        <w:rPr>
+          <w:rFonts w:ascii="Arial" w:hAnsi="Arial" w:cs="Arial"/>
+        </w:rPr>
+        <w:t>ser; encargado</w:t>
+      </w:r>
+      <w:r>
+        <w:rPr>
+          <w:rFonts w:ascii="Arial" w:hAnsi="Arial" w:cs="Arial"/>
+        </w:rPr>
+        <w:t>/a</w:t>
+      </w:r>
+      <w:r>
+        <w:rPr>
+          <w:rFonts w:ascii="Arial" w:hAnsi="Arial" w:cs="Arial"/>
+        </w:rPr>
+        <w:t xml:space="preserve"> de ventanilla, </w:t>
+      </w:r>
+      <w:r>
+        <w:rPr>
+          <w:rFonts w:ascii="Arial" w:hAnsi="Arial" w:cs="Arial"/>
+        </w:rPr>
+        <w:t xml:space="preserve">enfermera/o, </w:t>
+      </w:r>
+      <w:r>
+        <w:rPr>
+          <w:rFonts w:ascii="Arial" w:hAnsi="Arial" w:cs="Arial"/>
+        </w:rPr>
+        <w:t>médicos/medicas</w:t>
+      </w:r>
+      <w:r>
+        <w:rPr>
+          <w:rFonts w:ascii="Arial" w:hAnsi="Arial" w:cs="Arial"/>
+        </w:rPr>
+        <w:t>, bioquímica/o</w:t>
+      </w:r>
+      <w:r>
+        <w:rPr>
+          <w:rFonts w:ascii="Arial" w:hAnsi="Arial" w:cs="Arial"/>
+        </w:rPr>
+        <w:t>.</w:t>
+      </w:r>
     </w:p>
     <w:p>
       <w:pPr>
@@ -3119,84 +3471,217 @@
           <w:rFonts w:ascii="Arial" w:hAnsi="Arial" w:cs="Arial"/>
         </w:rPr>
       </w:pPr>
-      <w:r>
-        <w:rPr>
-          <w:rFonts w:ascii="Arial" w:hAnsi="Arial" w:cs="Arial"/>
-        </w:rPr>
-        <w:t xml:space="preserve">Teniendo una interfaz visual amigable </w:t>
-      </w:r>
-      <w:r>
-        <w:rPr>
-          <w:rFonts w:ascii="Arial" w:hAnsi="Arial" w:cs="Arial"/>
-        </w:rPr>
-        <w:t xml:space="preserve">para el personal, </w:t>
-      </w:r>
-      <w:r>
-        <w:rPr>
-          <w:rFonts w:ascii="Arial" w:hAnsi="Arial" w:cs="Arial"/>
-        </w:rPr>
-        <w:t>mediante la creación de menús organizados</w:t>
-      </w:r>
-      <w:r>
-        <w:rPr>
-          <w:rFonts w:ascii="Arial" w:hAnsi="Arial" w:cs="Arial"/>
-        </w:rPr>
-        <w:t xml:space="preserve"> y dinámicos,</w:t>
-      </w:r>
-      <w:r>
-        <w:rPr>
-          <w:rFonts w:ascii="Arial" w:hAnsi="Arial" w:cs="Arial"/>
-        </w:rPr>
-        <w:t xml:space="preserve"> pantallas modales donde se van a mostrar </w:t>
-      </w:r>
-      <w:r>
-        <w:rPr>
-          <w:rFonts w:ascii="Arial" w:hAnsi="Arial" w:cs="Arial"/>
-        </w:rPr>
-        <w:t>formula</w:t>
-      </w:r>
-      <w:r>
-        <w:rPr>
-          <w:rFonts w:ascii="Arial" w:hAnsi="Arial" w:cs="Arial"/>
-        </w:rPr>
-        <w:t xml:space="preserve">rios </w:t>
-      </w:r>
-      <w:r>
-        <w:rPr>
-          <w:rFonts w:ascii="Arial" w:hAnsi="Arial" w:cs="Arial"/>
-        </w:rPr>
-        <w:t xml:space="preserve">o reportes, sin la necesidad de </w:t>
-      </w:r>
-      <w:r>
-        <w:rPr>
-          <w:rFonts w:ascii="Arial" w:hAnsi="Arial" w:cs="Arial"/>
-        </w:rPr>
-        <w:t xml:space="preserve">realizar </w:t>
-      </w:r>
-      <w:r>
-        <w:rPr>
-          <w:rFonts w:ascii="Arial" w:hAnsi="Arial" w:cs="Arial"/>
-        </w:rPr>
-        <w:t xml:space="preserve">navegaciones innecesarias </w:t>
-      </w:r>
-      <w:r>
-        <w:rPr>
-          <w:rFonts w:ascii="Arial" w:hAnsi="Arial" w:cs="Arial"/>
-        </w:rPr>
-        <w:t xml:space="preserve">que no ayudan </w:t>
-      </w:r>
-      <w:r>
-        <w:rPr>
-          <w:rFonts w:ascii="Arial" w:hAnsi="Arial" w:cs="Arial"/>
-        </w:rPr>
-        <w:t>a la experiencia del usuario.</w:t>
-      </w:r>
     </w:p>
     <w:p>
       <w:pPr>
         <w:ind w:left="285"/>
         <w:jc w:val="both"/>
         <w:rPr>
+          <w:rFonts w:ascii="Arial" w:hAnsi="Arial" w:cs="Arial"/>
+        </w:rPr>
+      </w:pPr>
+      <w:r>
+        <w:rPr>
+          <w:rFonts w:ascii="Arial" w:hAnsi="Arial" w:cs="Arial"/>
+        </w:rPr>
+        <w:t>El encargado/a de ventanilla</w:t>
+      </w:r>
+      <w:r>
+        <w:rPr>
+          <w:rFonts w:ascii="Arial" w:hAnsi="Arial" w:cs="Arial"/>
+        </w:rPr>
+        <w:t xml:space="preserve"> </w:t>
+      </w:r>
+      <w:r>
+        <w:rPr>
+          <w:rFonts w:ascii="Arial" w:hAnsi="Arial" w:cs="Arial"/>
+        </w:rPr>
+        <w:t xml:space="preserve">será el encargado </w:t>
+      </w:r>
+      <w:r>
+        <w:rPr>
+          <w:rFonts w:ascii="Arial" w:hAnsi="Arial" w:cs="Arial"/>
+        </w:rPr>
+        <w:t xml:space="preserve">de registrar los pacientes que se acercan al puesto de salud </w:t>
+      </w:r>
+      <w:r>
+        <w:rPr>
+          <w:rFonts w:ascii="Arial" w:hAnsi="Arial" w:cs="Arial"/>
+        </w:rPr>
+        <w:t>para obtener un servicio,</w:t>
+      </w:r>
+      <w:r>
+        <w:rPr>
+          <w:rFonts w:ascii="Arial" w:hAnsi="Arial" w:cs="Arial"/>
+        </w:rPr>
+        <w:t xml:space="preserve"> también </w:t>
+      </w:r>
+      <w:r>
+        <w:rPr>
+          <w:rFonts w:ascii="Arial" w:hAnsi="Arial" w:cs="Arial"/>
+        </w:rPr>
+        <w:t>tendrá la responsabi</w:t>
+      </w:r>
+      <w:r>
+        <w:rPr>
+          <w:rFonts w:ascii="Arial" w:hAnsi="Arial" w:cs="Arial"/>
+        </w:rPr>
+        <w:t xml:space="preserve">lidad </w:t>
+      </w:r>
+      <w:r>
+        <w:rPr>
+          <w:rFonts w:ascii="Arial" w:hAnsi="Arial" w:cs="Arial"/>
+        </w:rPr>
+        <w:t xml:space="preserve">de registrar las citas que </w:t>
+      </w:r>
+      <w:r>
+        <w:rPr>
+          <w:rFonts w:ascii="Arial" w:hAnsi="Arial" w:cs="Arial"/>
+        </w:rPr>
+        <w:t xml:space="preserve">con los médicos </w:t>
+      </w:r>
+      <w:r>
+        <w:rPr>
+          <w:rFonts w:ascii="Arial" w:hAnsi="Arial" w:cs="Arial"/>
+        </w:rPr>
+        <w:t xml:space="preserve">que son solicitados por un paciente </w:t>
+      </w:r>
+      <w:r>
+        <w:rPr>
+          <w:rFonts w:ascii="Arial" w:hAnsi="Arial" w:cs="Arial"/>
+        </w:rPr>
+        <w:t>en específico</w:t>
+      </w:r>
+      <w:r>
+        <w:rPr>
+          <w:rFonts w:ascii="Arial" w:hAnsi="Arial" w:cs="Arial"/>
+        </w:rPr>
+        <w:t xml:space="preserve">, </w:t>
+      </w:r>
+      <w:r>
+        <w:rPr>
+          <w:rFonts w:ascii="Arial" w:hAnsi="Arial" w:cs="Arial"/>
+        </w:rPr>
+        <w:t xml:space="preserve">luego las citas del día podrán </w:t>
+      </w:r>
+      <w:r>
+        <w:rPr>
+          <w:rFonts w:ascii="Arial" w:hAnsi="Arial" w:cs="Arial"/>
+        </w:rPr>
+        <w:t>ser visto por las en</w:t>
+      </w:r>
+    </w:p>
+    <w:p>
+      <w:pPr>
+        <w:jc w:val="both"/>
+        <w:rPr>
+          <w:rFonts w:ascii="Arial" w:hAnsi="Arial" w:cs="Arial"/>
+        </w:rPr>
+      </w:pPr>
+      <w:r>
+        <w:rPr>
+          <w:rFonts w:ascii="Arial" w:hAnsi="Arial" w:cs="Arial"/>
+        </w:rPr>
+        <w:tab/>
+      </w:r>
+      <w:bookmarkStart w:id="0" w:name="_GoBack"/>
+      <w:bookmarkEnd w:id="0"/>
+    </w:p>
+    <w:p>
+      <w:pPr>
+        <w:ind w:left="285"/>
+        <w:jc w:val="both"/>
+        <w:rPr>
+          <w:rFonts w:ascii="Arial" w:hAnsi="Arial" w:cs="Arial"/>
+        </w:rPr>
+      </w:pPr>
+    </w:p>
+    <w:p>
+      <w:pPr>
+        <w:ind w:left="285"/>
+        <w:jc w:val="both"/>
+        <w:rPr>
+          <w:rFonts w:ascii="Arial" w:hAnsi="Arial" w:cs="Arial"/>
+        </w:rPr>
+      </w:pPr>
+      <w:r>
+        <w:rPr>
+          <w:rFonts w:ascii="Arial" w:hAnsi="Arial" w:cs="Arial"/>
+        </w:rPr>
+        <w:t xml:space="preserve">Teniendo una interfaz visual amigable </w:t>
+      </w:r>
+      <w:r>
+        <w:rPr>
+          <w:rFonts w:ascii="Arial" w:hAnsi="Arial" w:cs="Arial"/>
+        </w:rPr>
+        <w:t xml:space="preserve">para el personal, </w:t>
+      </w:r>
+      <w:r>
+        <w:rPr>
+          <w:rFonts w:ascii="Arial" w:hAnsi="Arial" w:cs="Arial"/>
+        </w:rPr>
+        <w:t>mediante la creación de menús organizados</w:t>
+      </w:r>
+      <w:r>
+        <w:rPr>
+          <w:rFonts w:ascii="Arial" w:hAnsi="Arial" w:cs="Arial"/>
+        </w:rPr>
+        <w:t xml:space="preserve"> y dinámicos,</w:t>
+      </w:r>
+      <w:r>
+        <w:rPr>
+          <w:rFonts w:ascii="Arial" w:hAnsi="Arial" w:cs="Arial"/>
+        </w:rPr>
+        <w:t xml:space="preserve"> pantallas modales donde se van a mostrar </w:t>
+      </w:r>
+      <w:r>
+        <w:rPr>
+          <w:rFonts w:ascii="Arial" w:hAnsi="Arial" w:cs="Arial"/>
+        </w:rPr>
+        <w:t>formula</w:t>
+      </w:r>
+      <w:r>
+        <w:rPr>
+          <w:rFonts w:ascii="Arial" w:hAnsi="Arial" w:cs="Arial"/>
+        </w:rPr>
+        <w:t xml:space="preserve">rios </w:t>
+      </w:r>
+      <w:r>
+        <w:rPr>
+          <w:rFonts w:ascii="Arial" w:hAnsi="Arial" w:cs="Arial"/>
+        </w:rPr>
+        <w:t xml:space="preserve">o reportes, sin la necesidad de </w:t>
+      </w:r>
+      <w:r>
+        <w:rPr>
+          <w:rFonts w:ascii="Arial" w:hAnsi="Arial" w:cs="Arial"/>
+        </w:rPr>
+        <w:t xml:space="preserve">realizar </w:t>
+      </w:r>
+      <w:r>
+        <w:rPr>
+          <w:rFonts w:ascii="Arial" w:hAnsi="Arial" w:cs="Arial"/>
+        </w:rPr>
+        <w:t xml:space="preserve">navegaciones innecesarias </w:t>
+      </w:r>
+      <w:r>
+        <w:rPr>
+          <w:rFonts w:ascii="Arial" w:hAnsi="Arial" w:cs="Arial"/>
+        </w:rPr>
+        <w:t xml:space="preserve">que no ayudan </w:t>
+      </w:r>
+      <w:r>
+        <w:rPr>
+          <w:rFonts w:ascii="Arial" w:hAnsi="Arial" w:cs="Arial"/>
+        </w:rPr>
+        <w:t>a la experiencia del usuario.</w:t>
+      </w:r>
+    </w:p>
+    <w:p>
+      <w:pPr>
+        <w:ind w:left="285"/>
+        <w:jc w:val="both"/>
+        <w:rPr>
           <w:rFonts w:ascii="Century Gothic" w:hAnsi="Century Gothic" w:cs="Century Gothic"/>
         </w:rPr>
       </w:pPr>
@@ -3300,7 +3785,25 @@
         <w:rPr>
           <w:rFonts w:ascii="Arial" w:hAnsi="Arial" w:cs="Arial"/>
         </w:rPr>
-        <w:t>de datos, mediante valla avanzando la organización con sus actividades</w:t>
+        <w:t>de datos, mediante vay</w:t>
+      </w:r>
+      <w:r>
+        <w:rPr>
+          <w:rFonts w:ascii="Arial" w:hAnsi="Arial" w:cs="Arial"/>
+        </w:rPr>
+        <w:t>a</w:t>
+      </w:r>
+      <w:r>
+        <w:rPr>
+          <w:rFonts w:ascii="Arial" w:hAnsi="Arial" w:cs="Arial"/>
+        </w:rPr>
+        <w:t>n</w:t>
+      </w:r>
+      <w:r>
+        <w:rPr>
+          <w:rFonts w:ascii="Arial" w:hAnsi="Arial" w:cs="Arial"/>
+        </w:rPr>
+        <w:t xml:space="preserve"> avanzando la organización con sus actividades</w:t>
       </w:r>
       <w:r>
         <w:rPr>
@@ -4347,6 +4850,749 @@
     </w:p>
     <w:p>
       <w:pPr>
+        <w:rPr>
+          <w:rFonts w:ascii="Arial" w:hAnsi="Arial" w:cs="Arial"/>
+          <w:b/>
+          <w:bCs/>
+        </w:rPr>
+      </w:pPr>
+    </w:p>
+    <w:p>
+      <w:pPr>
+        <w:pStyle w:val="Prrafodelista"/>
+        <w:ind w:left="927"/>
+        <w:rPr>
+          <w:rFonts w:ascii="Arial" w:hAnsi="Arial" w:cs="Arial"/>
+          <w:b/>
+          <w:bCs/>
+        </w:rPr>
+      </w:pPr>
+      <w:r>
+        <w:rPr>
+          <w:rFonts w:ascii="Arial" w:hAnsi="Arial" w:cs="Arial"/>
+          <w:b/>
+          <w:bCs/>
+        </w:rPr>
+        <w:t>Pacientes</w:t>
+      </w:r>
+      <w:r>
+        <w:rPr>
+          <w:rFonts w:ascii="Arial" w:hAnsi="Arial" w:cs="Arial"/>
+          <w:b/>
+          <w:bCs/>
+        </w:rPr>
+        <w:t>:</w:t>
+      </w:r>
+      <w:r>
+        <w:rPr>
+          <w:rFonts w:ascii="Arial" w:hAnsi="Arial" w:cs="Arial"/>
+          <w:b/>
+          <w:bCs/>
+        </w:rPr>
+        <w:t xml:space="preserve"> </w:t>
+      </w:r>
+      <w:r>
+        <w:rPr>
+          <w:rFonts w:ascii="Arial" w:hAnsi="Arial" w:cs="Arial"/>
+          <w:bCs/>
+        </w:rPr>
+        <w:t xml:space="preserve">Es el registro de </w:t>
+      </w:r>
+      <w:r>
+        <w:rPr>
+          <w:rFonts w:ascii="Arial" w:hAnsi="Arial" w:cs="Arial"/>
+          <w:bCs/>
+        </w:rPr>
+        <w:t>los datos de los pacientes que deseen obtener un servicio dentro de la unidad de salud.</w:t>
+      </w:r>
+    </w:p>
+    <w:p>
+      <w:pPr>
+        <w:pStyle w:val="Prrafodelista"/>
+        <w:ind w:left="1647"/>
+        <w:rPr>
+          <w:rFonts w:ascii="Arial" w:hAnsi="Arial" w:cs="Arial"/>
+          <w:b/>
+          <w:bCs/>
+        </w:rPr>
+      </w:pPr>
+    </w:p>
+    <w:p>
+      <w:pPr>
+        <w:pStyle w:val="Prrafodelista"/>
+        <w:ind w:left="927"/>
+        <w:rPr>
+          <w:rFonts w:ascii="Arial" w:hAnsi="Arial" w:cs="Arial"/>
+          <w:b/>
+          <w:bCs/>
+        </w:rPr>
+      </w:pPr>
+      <w:r>
+        <w:rPr>
+          <w:rFonts w:ascii="Arial" w:hAnsi="Arial" w:cs="Arial"/>
+          <w:b/>
+          <w:bCs/>
+        </w:rPr>
+        <w:t>Citas</w:t>
+      </w:r>
+      <w:r>
+        <w:rPr>
+          <w:rFonts w:ascii="Arial" w:hAnsi="Arial" w:cs="Arial"/>
+          <w:b/>
+          <w:bCs/>
+        </w:rPr>
+        <w:t>:</w:t>
+      </w:r>
+      <w:r>
+        <w:rPr>
+          <w:rFonts w:ascii="Arial" w:hAnsi="Arial" w:cs="Arial"/>
+          <w:b/>
+          <w:bCs/>
+        </w:rPr>
+        <w:t xml:space="preserve"> </w:t>
+      </w:r>
+      <w:r>
+        <w:rPr>
+          <w:rFonts w:ascii="Arial" w:hAnsi="Arial" w:cs="Arial"/>
+          <w:bCs/>
+        </w:rPr>
+        <w:t>Son</w:t>
+      </w:r>
+      <w:r>
+        <w:rPr>
+          <w:rFonts w:ascii="Arial" w:hAnsi="Arial" w:cs="Arial"/>
+          <w:bCs/>
+        </w:rPr>
+        <w:t xml:space="preserve"> las reservas de turnos que solicitan los pacientes </w:t>
+      </w:r>
+      <w:r>
+        <w:rPr>
+          <w:rFonts w:ascii="Arial" w:hAnsi="Arial" w:cs="Arial"/>
+          <w:bCs/>
+        </w:rPr>
+        <w:t>para poder consultar con algún</w:t>
+      </w:r>
+      <w:r>
+        <w:rPr>
+          <w:rFonts w:ascii="Arial" w:hAnsi="Arial" w:cs="Arial"/>
+          <w:bCs/>
+        </w:rPr>
+        <w:t xml:space="preserve"> médico especialista, </w:t>
+      </w:r>
+      <w:r>
+        <w:rPr>
+          <w:rFonts w:ascii="Arial" w:hAnsi="Arial" w:cs="Arial"/>
+          <w:bCs/>
+        </w:rPr>
+        <w:t>que</w:t>
+      </w:r>
+      <w:r>
+        <w:rPr>
+          <w:rFonts w:ascii="Arial" w:hAnsi="Arial" w:cs="Arial"/>
+          <w:bCs/>
+        </w:rPr>
+        <w:t xml:space="preserve"> lo</w:t>
+      </w:r>
+      <w:r>
+        <w:rPr>
+          <w:rFonts w:ascii="Arial" w:hAnsi="Arial" w:cs="Arial"/>
+          <w:bCs/>
+        </w:rPr>
+        <w:t xml:space="preserve"> hace el encargado de ventanilla</w:t>
+      </w:r>
+      <w:r>
+        <w:rPr>
+          <w:rFonts w:ascii="Arial" w:hAnsi="Arial" w:cs="Arial"/>
+          <w:b/>
+          <w:bCs/>
+        </w:rPr>
+        <w:t>.</w:t>
+      </w:r>
+    </w:p>
+    <w:p>
+      <w:pPr>
+        <w:pStyle w:val="Prrafodelista"/>
+        <w:ind w:left="1647"/>
+        <w:rPr>
+          <w:rFonts w:ascii="Arial" w:hAnsi="Arial" w:cs="Arial"/>
+          <w:b/>
+          <w:bCs/>
+        </w:rPr>
+      </w:pPr>
+    </w:p>
+    <w:p>
+      <w:pPr>
+        <w:pStyle w:val="Prrafodelista"/>
+        <w:ind w:left="927"/>
+        <w:rPr>
+          <w:rFonts w:ascii="Arial" w:hAnsi="Arial" w:cs="Arial"/>
+          <w:bCs/>
+        </w:rPr>
+      </w:pPr>
+      <w:r>
+        <w:rPr>
+          <w:rFonts w:ascii="Arial" w:hAnsi="Arial" w:cs="Arial"/>
+          <w:b/>
+          <w:bCs/>
+        </w:rPr>
+        <w:t>Pre consultas</w:t>
+      </w:r>
+      <w:r>
+        <w:rPr>
+          <w:rFonts w:ascii="Arial" w:hAnsi="Arial" w:cs="Arial"/>
+          <w:b/>
+          <w:bCs/>
+        </w:rPr>
+        <w:t>:</w:t>
+      </w:r>
+      <w:r>
+        <w:rPr>
+          <w:rFonts w:ascii="Arial" w:hAnsi="Arial" w:cs="Arial"/>
+          <w:b/>
+          <w:bCs/>
+        </w:rPr>
+        <w:t xml:space="preserve"> </w:t>
+      </w:r>
+      <w:r>
+        <w:rPr>
+          <w:rFonts w:ascii="Arial" w:hAnsi="Arial" w:cs="Arial"/>
+          <w:bCs/>
+        </w:rPr>
+        <w:t>S</w:t>
+      </w:r>
+      <w:r>
+        <w:rPr>
+          <w:rFonts w:ascii="Arial" w:hAnsi="Arial" w:cs="Arial"/>
+          <w:bCs/>
+        </w:rPr>
+        <w:t>on realizados</w:t>
+      </w:r>
+      <w:r>
+        <w:rPr>
+          <w:rFonts w:ascii="Arial" w:hAnsi="Arial" w:cs="Arial"/>
+          <w:bCs/>
+        </w:rPr>
+        <w:t xml:space="preserve"> a un paciente</w:t>
+      </w:r>
+      <w:r>
+        <w:rPr>
+          <w:rFonts w:ascii="Arial" w:hAnsi="Arial" w:cs="Arial"/>
+          <w:bCs/>
+        </w:rPr>
+        <w:t xml:space="preserve"> por una enfermera</w:t>
+      </w:r>
+      <w:r>
+        <w:rPr>
+          <w:rFonts w:ascii="Arial" w:hAnsi="Arial" w:cs="Arial"/>
+          <w:bCs/>
+        </w:rPr>
+        <w:t xml:space="preserve"> siempre antes</w:t>
+      </w:r>
+      <w:r>
+        <w:rPr>
+          <w:rFonts w:ascii="Arial" w:hAnsi="Arial" w:cs="Arial"/>
+          <w:bCs/>
+        </w:rPr>
+        <w:t xml:space="preserve"> </w:t>
+      </w:r>
+      <w:r>
+        <w:rPr>
+          <w:rFonts w:ascii="Arial" w:hAnsi="Arial" w:cs="Arial"/>
+          <w:bCs/>
+        </w:rPr>
+        <w:t xml:space="preserve">de la consulta general con el </w:t>
+      </w:r>
+      <w:r>
+        <w:rPr>
+          <w:rFonts w:ascii="Arial" w:hAnsi="Arial" w:cs="Arial"/>
+          <w:bCs/>
+        </w:rPr>
+        <w:t>médico</w:t>
+      </w:r>
+      <w:r>
+        <w:rPr>
+          <w:rFonts w:ascii="Arial" w:hAnsi="Arial" w:cs="Arial"/>
+          <w:bCs/>
+        </w:rPr>
+        <w:t xml:space="preserve"> especialista</w:t>
+      </w:r>
+      <w:r>
+        <w:rPr>
+          <w:rFonts w:ascii="Arial" w:hAnsi="Arial" w:cs="Arial"/>
+          <w:bCs/>
+        </w:rPr>
+        <w:t>.</w:t>
+      </w:r>
+      <w:r>
+        <w:rPr>
+          <w:rFonts w:ascii="Arial" w:hAnsi="Arial" w:cs="Arial"/>
+          <w:bCs/>
+        </w:rPr>
+        <w:t xml:space="preserve"> </w:t>
+      </w:r>
+    </w:p>
+    <w:p>
+      <w:pPr>
+        <w:rPr>
+          <w:rFonts w:ascii="Arial" w:hAnsi="Arial" w:cs="Arial"/>
+          <w:b/>
+          <w:bCs/>
+        </w:rPr>
+      </w:pPr>
+    </w:p>
+    <w:p>
+      <w:pPr>
+        <w:pStyle w:val="Prrafodelista"/>
+        <w:ind w:left="927"/>
+        <w:rPr>
+          <w:rFonts w:ascii="Arial" w:hAnsi="Arial" w:cs="Arial"/>
+          <w:b/>
+          <w:bCs/>
+        </w:rPr>
+      </w:pPr>
+      <w:r>
+        <w:rPr>
+          <w:rFonts w:ascii="Arial" w:hAnsi="Arial" w:cs="Arial"/>
+          <w:b/>
+          <w:bCs/>
+        </w:rPr>
+        <w:t>Consultas</w:t>
+      </w:r>
+      <w:r>
+        <w:rPr>
+          <w:rFonts w:ascii="Arial" w:hAnsi="Arial" w:cs="Arial"/>
+          <w:b/>
+          <w:bCs/>
+        </w:rPr>
+        <w:t>:</w:t>
+      </w:r>
+      <w:r>
+        <w:rPr>
+          <w:rFonts w:ascii="Arial" w:hAnsi="Arial" w:cs="Arial"/>
+          <w:b/>
+          <w:bCs/>
+        </w:rPr>
+        <w:t xml:space="preserve"> </w:t>
+      </w:r>
+      <w:r>
+        <w:rPr>
+          <w:rFonts w:ascii="Arial" w:hAnsi="Arial" w:cs="Arial"/>
+          <w:bCs/>
+        </w:rPr>
+        <w:t>E</w:t>
+      </w:r>
+      <w:r>
+        <w:rPr>
+          <w:rFonts w:ascii="Arial" w:hAnsi="Arial" w:cs="Arial"/>
+          <w:bCs/>
+        </w:rPr>
+        <w:t xml:space="preserve">s donde el médico encargado hace el registro diario </w:t>
+      </w:r>
+      <w:r>
+        <w:rPr>
+          <w:rFonts w:ascii="Arial" w:hAnsi="Arial" w:cs="Arial"/>
+          <w:bCs/>
+        </w:rPr>
+        <w:t xml:space="preserve">de consultas registrando </w:t>
+      </w:r>
+      <w:r>
+        <w:rPr>
+          <w:rFonts w:ascii="Arial" w:hAnsi="Arial" w:cs="Arial"/>
+          <w:bCs/>
+        </w:rPr>
+        <w:t>los diagnósticos</w:t>
+      </w:r>
+      <w:r>
+        <w:rPr>
+          <w:rFonts w:ascii="Arial" w:hAnsi="Arial" w:cs="Arial"/>
+          <w:bCs/>
+        </w:rPr>
+        <w:t xml:space="preserve">, </w:t>
+      </w:r>
+      <w:r>
+        <w:rPr>
+          <w:rFonts w:ascii="Arial" w:hAnsi="Arial" w:cs="Arial"/>
+          <w:bCs/>
+        </w:rPr>
+        <w:t>tratamientos</w:t>
+      </w:r>
+      <w:r>
+        <w:rPr>
+          <w:rFonts w:ascii="Arial" w:hAnsi="Arial" w:cs="Arial"/>
+          <w:bCs/>
+        </w:rPr>
+        <w:t xml:space="preserve">, y </w:t>
+      </w:r>
+      <w:r>
+        <w:rPr>
+          <w:rFonts w:ascii="Arial" w:hAnsi="Arial" w:cs="Arial"/>
+          <w:bCs/>
+        </w:rPr>
+        <w:t>estudios solicitados</w:t>
+      </w:r>
+      <w:r>
+        <w:rPr>
+          <w:rFonts w:ascii="Arial" w:hAnsi="Arial" w:cs="Arial"/>
+          <w:bCs/>
+        </w:rPr>
+        <w:t xml:space="preserve"> </w:t>
+      </w:r>
+      <w:r>
+        <w:rPr>
+          <w:rFonts w:ascii="Arial" w:hAnsi="Arial" w:cs="Arial"/>
+          <w:bCs/>
+        </w:rPr>
+        <w:t xml:space="preserve">en caso que el </w:t>
+      </w:r>
+      <w:r>
+        <w:rPr>
+          <w:rFonts w:ascii="Arial" w:hAnsi="Arial" w:cs="Arial"/>
+          <w:bCs/>
+        </w:rPr>
+        <w:t>paciente requiera</w:t>
+      </w:r>
+      <w:r>
+        <w:rPr>
+          <w:rFonts w:ascii="Arial" w:hAnsi="Arial" w:cs="Arial"/>
+          <w:bCs/>
+        </w:rPr>
+        <w:t xml:space="preserve"> realizarlos</w:t>
+      </w:r>
+      <w:r>
+        <w:rPr>
+          <w:rFonts w:ascii="Arial" w:hAnsi="Arial" w:cs="Arial"/>
+          <w:bCs/>
+        </w:rPr>
+        <w:t>.</w:t>
+      </w:r>
+    </w:p>
+    <w:p>
+      <w:pPr>
+        <w:pStyle w:val="Prrafodelista"/>
+        <w:ind w:left="1647"/>
+        <w:rPr>
+          <w:rFonts w:ascii="Arial" w:hAnsi="Arial" w:cs="Arial"/>
+          <w:b/>
+          <w:bCs/>
+        </w:rPr>
+      </w:pPr>
+    </w:p>
+    <w:p>
+      <w:pPr>
+        <w:pStyle w:val="Prrafodelista"/>
+        <w:ind w:left="927"/>
+        <w:rPr>
+          <w:rFonts w:ascii="Arial" w:hAnsi="Arial" w:cs="Arial"/>
+          <w:b/>
+          <w:bCs/>
+        </w:rPr>
+      </w:pPr>
+      <w:r>
+        <w:rPr>
+          <w:rFonts w:ascii="Arial" w:hAnsi="Arial" w:cs="Arial"/>
+          <w:b/>
+          <w:bCs/>
+        </w:rPr>
+        <w:t>Farmacia</w:t>
+      </w:r>
+      <w:r>
+        <w:rPr>
+          <w:rFonts w:ascii="Arial" w:hAnsi="Arial" w:cs="Arial"/>
+          <w:b/>
+          <w:bCs/>
+        </w:rPr>
+        <w:t>:</w:t>
+      </w:r>
+      <w:r>
+        <w:rPr>
+          <w:rFonts w:ascii="Arial" w:hAnsi="Arial" w:cs="Arial"/>
+          <w:b/>
+          <w:bCs/>
+        </w:rPr>
+        <w:t xml:space="preserve"> </w:t>
+      </w:r>
+      <w:r>
+        <w:rPr>
+          <w:rFonts w:ascii="Arial" w:hAnsi="Arial" w:cs="Arial"/>
+          <w:bCs/>
+        </w:rPr>
+        <w:t>E</w:t>
+      </w:r>
+      <w:r>
+        <w:rPr>
+          <w:rFonts w:ascii="Arial" w:hAnsi="Arial" w:cs="Arial"/>
+          <w:bCs/>
+        </w:rPr>
+        <w:t xml:space="preserve">l encargado de </w:t>
+      </w:r>
+      <w:r>
+        <w:rPr>
+          <w:rFonts w:ascii="Arial" w:hAnsi="Arial" w:cs="Arial"/>
+          <w:bCs/>
+        </w:rPr>
+        <w:t>farmacia</w:t>
+      </w:r>
+      <w:r>
+        <w:rPr>
+          <w:rFonts w:ascii="Arial" w:hAnsi="Arial" w:cs="Arial"/>
+          <w:bCs/>
+        </w:rPr>
+        <w:t xml:space="preserve"> es responsable de</w:t>
+      </w:r>
+      <w:r>
+        <w:rPr>
+          <w:rFonts w:ascii="Arial" w:hAnsi="Arial" w:cs="Arial"/>
+          <w:bCs/>
+        </w:rPr>
+        <w:t xml:space="preserve"> </w:t>
+      </w:r>
+      <w:r>
+        <w:rPr>
+          <w:rFonts w:ascii="Arial" w:hAnsi="Arial" w:cs="Arial"/>
+          <w:bCs/>
+        </w:rPr>
+        <w:t xml:space="preserve">hace el registro </w:t>
+      </w:r>
+      <w:r>
+        <w:rPr>
+          <w:rFonts w:ascii="Arial" w:hAnsi="Arial" w:cs="Arial"/>
+          <w:bCs/>
+        </w:rPr>
+        <w:t>de los medicamentos que</w:t>
+      </w:r>
+      <w:r>
+        <w:rPr>
+          <w:rFonts w:ascii="Arial" w:hAnsi="Arial" w:cs="Arial"/>
+          <w:bCs/>
+        </w:rPr>
+        <w:t xml:space="preserve"> se</w:t>
+      </w:r>
+      <w:r>
+        <w:rPr>
+          <w:rFonts w:ascii="Arial" w:hAnsi="Arial" w:cs="Arial"/>
+          <w:bCs/>
+        </w:rPr>
+        <w:t xml:space="preserve"> va</w:t>
+      </w:r>
+      <w:r>
+        <w:rPr>
+          <w:rFonts w:ascii="Arial" w:hAnsi="Arial" w:cs="Arial"/>
+          <w:bCs/>
+        </w:rPr>
+        <w:t>n</w:t>
+      </w:r>
+      <w:r>
+        <w:rPr>
+          <w:rFonts w:ascii="Arial" w:hAnsi="Arial" w:cs="Arial"/>
+          <w:bCs/>
+        </w:rPr>
+        <w:t xml:space="preserve"> recibiendo </w:t>
+      </w:r>
+      <w:r>
+        <w:rPr>
+          <w:rFonts w:ascii="Arial" w:hAnsi="Arial" w:cs="Arial"/>
+          <w:bCs/>
+        </w:rPr>
+        <w:t xml:space="preserve">en </w:t>
+      </w:r>
+      <w:r>
+        <w:rPr>
+          <w:rFonts w:ascii="Arial" w:hAnsi="Arial" w:cs="Arial"/>
+          <w:bCs/>
+        </w:rPr>
+        <w:t>la unidad de salud</w:t>
+      </w:r>
+      <w:r>
+        <w:rPr>
+          <w:rFonts w:ascii="Arial" w:hAnsi="Arial" w:cs="Arial"/>
+          <w:bCs/>
+        </w:rPr>
+        <w:t xml:space="preserve">, </w:t>
+      </w:r>
+      <w:r>
+        <w:rPr>
+          <w:rFonts w:ascii="Arial" w:hAnsi="Arial" w:cs="Arial"/>
+          <w:bCs/>
+        </w:rPr>
+        <w:t xml:space="preserve"> y también </w:t>
+      </w:r>
+      <w:r>
+        <w:rPr>
+          <w:rFonts w:ascii="Arial" w:hAnsi="Arial" w:cs="Arial"/>
+          <w:bCs/>
+        </w:rPr>
+        <w:t xml:space="preserve">de la actualización del stock </w:t>
+      </w:r>
+      <w:r>
+        <w:rPr>
+          <w:rFonts w:ascii="Arial" w:hAnsi="Arial" w:cs="Arial"/>
+          <w:bCs/>
+        </w:rPr>
+        <w:t xml:space="preserve">mediante se vayan entregando los medicamentos a los pacientes. </w:t>
+      </w:r>
+    </w:p>
+    <w:p>
+      <w:pPr>
+        <w:rPr>
+          <w:rFonts w:ascii="Arial" w:hAnsi="Arial" w:cs="Arial"/>
+          <w:b/>
+          <w:bCs/>
+        </w:rPr>
+      </w:pPr>
+    </w:p>
+    <w:p>
+      <w:pPr>
+        <w:pStyle w:val="Prrafodelista"/>
+        <w:ind w:left="927"/>
+        <w:rPr>
+          <w:rFonts w:ascii="Arial" w:hAnsi="Arial" w:cs="Arial"/>
+          <w:b/>
+          <w:bCs/>
+        </w:rPr>
+      </w:pPr>
+      <w:r>
+        <w:rPr>
+          <w:rFonts w:ascii="Arial" w:hAnsi="Arial" w:cs="Arial"/>
+          <w:b/>
+          <w:bCs/>
+        </w:rPr>
+        <w:t xml:space="preserve">Laboratorio: </w:t>
+      </w:r>
+      <w:r>
+        <w:rPr>
+          <w:rFonts w:ascii="Arial" w:hAnsi="Arial" w:cs="Arial"/>
+          <w:bCs/>
+        </w:rPr>
+        <w:t>En</w:t>
+      </w:r>
+      <w:r>
+        <w:rPr>
+          <w:rFonts w:ascii="Arial" w:hAnsi="Arial" w:cs="Arial"/>
+          <w:bCs/>
+        </w:rPr>
+        <w:t xml:space="preserve"> este </w:t>
+      </w:r>
+      <w:r>
+        <w:rPr>
+          <w:rFonts w:ascii="Arial" w:hAnsi="Arial" w:cs="Arial"/>
+          <w:bCs/>
+        </w:rPr>
+        <w:t>módulo</w:t>
+      </w:r>
+      <w:r>
+        <w:rPr>
+          <w:rFonts w:ascii="Arial" w:hAnsi="Arial" w:cs="Arial"/>
+          <w:bCs/>
+        </w:rPr>
+        <w:t xml:space="preserve"> </w:t>
+      </w:r>
+      <w:r>
+        <w:rPr>
+          <w:rFonts w:ascii="Arial" w:hAnsi="Arial" w:cs="Arial"/>
+          <w:bCs/>
+        </w:rPr>
+        <w:t xml:space="preserve">es donde la bioquímica </w:t>
+      </w:r>
+      <w:r>
+        <w:rPr>
+          <w:rFonts w:ascii="Arial" w:hAnsi="Arial" w:cs="Arial"/>
+          <w:bCs/>
+        </w:rPr>
+        <w:t>procede</w:t>
+      </w:r>
+      <w:r>
+        <w:rPr>
+          <w:rFonts w:ascii="Arial" w:hAnsi="Arial" w:cs="Arial"/>
+          <w:bCs/>
+        </w:rPr>
+        <w:t xml:space="preserve"> a registrar </w:t>
+      </w:r>
+      <w:r>
+        <w:rPr>
+          <w:rFonts w:ascii="Arial" w:hAnsi="Arial" w:cs="Arial"/>
+          <w:bCs/>
+        </w:rPr>
+        <w:t>los análisis que son solicitados</w:t>
+      </w:r>
+      <w:r>
+        <w:rPr>
+          <w:rFonts w:ascii="Arial" w:hAnsi="Arial" w:cs="Arial"/>
+          <w:bCs/>
+        </w:rPr>
+        <w:t xml:space="preserve"> </w:t>
+      </w:r>
+      <w:r>
+        <w:rPr>
+          <w:rFonts w:ascii="Arial" w:hAnsi="Arial" w:cs="Arial"/>
+          <w:bCs/>
+        </w:rPr>
+        <w:t xml:space="preserve">por un </w:t>
+      </w:r>
+      <w:r>
+        <w:rPr>
+          <w:rFonts w:ascii="Arial" w:hAnsi="Arial" w:cs="Arial"/>
+          <w:bCs/>
+        </w:rPr>
+        <w:t>médico</w:t>
+      </w:r>
+      <w:r>
+        <w:rPr>
+          <w:rFonts w:ascii="Arial" w:hAnsi="Arial" w:cs="Arial"/>
+          <w:bCs/>
+        </w:rPr>
+        <w:t xml:space="preserve"> </w:t>
+      </w:r>
+      <w:r>
+        <w:rPr>
+          <w:rFonts w:ascii="Arial" w:hAnsi="Arial" w:cs="Arial"/>
+          <w:bCs/>
+        </w:rPr>
+        <w:t xml:space="preserve">a un paciente en </w:t>
+      </w:r>
+      <w:r>
+        <w:rPr>
+          <w:rFonts w:ascii="Arial" w:hAnsi="Arial" w:cs="Arial"/>
+          <w:bCs/>
+        </w:rPr>
+        <w:t>específico</w:t>
+      </w:r>
+      <w:r>
+        <w:rPr>
+          <w:rFonts w:ascii="Arial" w:hAnsi="Arial" w:cs="Arial"/>
+          <w:bCs/>
+        </w:rPr>
+        <w:t xml:space="preserve"> por cada consulta realizada.</w:t>
+      </w:r>
+      <w:r>
+        <w:rPr>
+          <w:rFonts w:ascii="Arial" w:hAnsi="Arial" w:cs="Arial"/>
+          <w:bCs/>
+        </w:rPr>
+        <w:t xml:space="preserve"> </w:t>
+      </w:r>
+    </w:p>
+    <w:p>
+      <w:pPr>
+        <w:rPr>
+          <w:rFonts w:ascii="Arial" w:hAnsi="Arial" w:cs="Arial"/>
+          <w:b/>
+          <w:bCs/>
+        </w:rPr>
+      </w:pPr>
+    </w:p>
+    <w:p>
+      <w:pPr>
+        <w:pStyle w:val="Prrafodelista"/>
+        <w:ind w:left="927"/>
+        <w:rPr>
+          <w:rFonts w:ascii="Century Gothic" w:hAnsi="Century Gothic" w:cs="Century Gothic"/>
+          <w:b/>
+          <w:bCs/>
+        </w:rPr>
+      </w:pPr>
+    </w:p>
+    <w:p>
+      <w:pPr>
         <w:pStyle w:val="Prrafodelista"/>
         <w:numPr>
           <w:ilvl w:val="0"/>
@@ -4364,176 +5610,46 @@
           <w:b/>
           <w:bCs/>
         </w:rPr>
-        <w:t>Consultas</w:t>
-      </w:r>
-    </w:p>
-    <w:p>
-      <w:pPr>
-        <w:pStyle w:val="Prrafodelista"/>
-        <w:numPr>
-          <w:ilvl w:val="1"/>
-          <w:numId w:val="3"/>
-        </w:numPr>
-        <w:rPr>
-          <w:rFonts w:ascii="Arial" w:hAnsi="Arial" w:cs="Arial"/>
-          <w:b/>
-          <w:bCs/>
-        </w:rPr>
-      </w:pPr>
-      <w:r>
-        <w:rPr>
-          <w:rFonts w:ascii="Arial" w:hAnsi="Arial" w:cs="Arial"/>
-          <w:b/>
-          <w:bCs/>
-        </w:rPr>
-        <w:t>Registro, Modificación y Eliminación.</w:t>
-      </w:r>
-    </w:p>
-    <w:p>
-      <w:pPr>
-        <w:pStyle w:val="Prrafodelista"/>
-        <w:numPr>
-          <w:ilvl w:val="1"/>
-          <w:numId w:val="3"/>
-        </w:numPr>
-        <w:rPr>
-          <w:rFonts w:ascii="Arial" w:hAnsi="Arial" w:cs="Arial"/>
-          <w:b/>
-          <w:bCs/>
-        </w:rPr>
-      </w:pPr>
-      <w:r>
-        <w:rPr>
-          <w:rFonts w:ascii="Arial" w:hAnsi="Arial" w:cs="Arial"/>
-          <w:b/>
-          <w:bCs/>
-        </w:rPr>
-        <w:t xml:space="preserve">Listar </w:t>
-      </w:r>
-    </w:p>
-    <w:p>
-      <w:pPr>
-        <w:pStyle w:val="Prrafodelista"/>
-        <w:numPr>
-          <w:ilvl w:val="0"/>
-          <w:numId w:val="16"/>
-        </w:numPr>
-        <w:rPr>
-          <w:rFonts w:ascii="Arial" w:hAnsi="Arial" w:cs="Arial"/>
-          <w:bCs/>
-        </w:rPr>
-      </w:pPr>
-      <w:r>
-        <w:rPr>
-          <w:rFonts w:ascii="Arial" w:hAnsi="Arial" w:cs="Arial"/>
-          <w:bCs/>
-        </w:rPr>
-        <w:t xml:space="preserve">Registro de </w:t>
-      </w:r>
-      <w:r>
-        <w:rPr>
-          <w:rFonts w:ascii="Arial" w:hAnsi="Arial" w:cs="Arial"/>
-          <w:bCs/>
-        </w:rPr>
-        <w:t>las citas agendadas.</w:t>
-      </w:r>
-    </w:p>
-    <w:p>
-      <w:pPr>
-        <w:pStyle w:val="Prrafodelista"/>
-        <w:numPr>
-          <w:ilvl w:val="0"/>
-          <w:numId w:val="16"/>
-        </w:numPr>
-        <w:rPr>
-          <w:rFonts w:ascii="Arial" w:hAnsi="Arial" w:cs="Arial"/>
-          <w:bCs/>
-        </w:rPr>
-      </w:pPr>
-      <w:r>
-        <w:rPr>
-          <w:rFonts w:ascii="Arial" w:hAnsi="Arial" w:cs="Arial"/>
-          <w:bCs/>
-        </w:rPr>
-        <w:t>Registro de pre consultas.</w:t>
-      </w:r>
-    </w:p>
-    <w:p>
-      <w:pPr>
-        <w:pStyle w:val="Prrafodelista"/>
-        <w:numPr>
-          <w:ilvl w:val="0"/>
-          <w:numId w:val="16"/>
-        </w:numPr>
-        <w:rPr>
-          <w:rFonts w:ascii="Arial" w:hAnsi="Arial" w:cs="Arial"/>
-          <w:bCs/>
-        </w:rPr>
-      </w:pPr>
-      <w:r>
-        <w:rPr>
-          <w:rFonts w:ascii="Arial" w:hAnsi="Arial" w:cs="Arial"/>
-          <w:bCs/>
-        </w:rPr>
-        <w:t>Registro de las consultas realizadas por los médicos.</w:t>
-      </w:r>
-    </w:p>
-    <w:p>
-      <w:pPr>
-        <w:pStyle w:val="Prrafodelista"/>
-        <w:numPr>
-          <w:ilvl w:val="0"/>
-          <w:numId w:val="16"/>
-        </w:numPr>
-        <w:rPr>
-          <w:rFonts w:ascii="Arial" w:hAnsi="Arial" w:cs="Arial"/>
-          <w:bCs/>
-        </w:rPr>
-      </w:pPr>
-      <w:r>
-        <w:rPr>
-          <w:rFonts w:ascii="Arial" w:hAnsi="Arial" w:cs="Arial"/>
-          <w:bCs/>
-        </w:rPr>
-        <w:t>Registro de diagnósticos realizados.</w:t>
-      </w:r>
-    </w:p>
-    <w:p>
-      <w:pPr>
-        <w:pStyle w:val="Prrafodelista"/>
-        <w:numPr>
-          <w:ilvl w:val="0"/>
-          <w:numId w:val="16"/>
-        </w:numPr>
+        <w:t>Módulos</w:t>
+      </w:r>
+      <w:r>
+        <w:rPr>
+          <w:rFonts w:ascii="Arial" w:hAnsi="Arial" w:cs="Arial"/>
+          <w:b/>
+          <w:bCs/>
+        </w:rPr>
+        <w:t xml:space="preserve"> que no se incluirán en el desarrollo.</w:t>
+      </w:r>
+    </w:p>
+    <w:p>
+      <w:pPr>
+        <w:pStyle w:val="Prrafodelista"/>
+        <w:ind w:left="1068"/>
+        <w:rPr>
+          <w:rFonts w:ascii="Arial" w:hAnsi="Arial" w:cs="Arial"/>
+          <w:bCs/>
+        </w:rPr>
+      </w:pPr>
+      <w:r>
+        <w:rPr>
+          <w:rFonts w:ascii="Arial" w:hAnsi="Arial" w:cs="Arial"/>
+          <w:bCs/>
+        </w:rPr>
+        <w:t>Facturación</w:t>
+      </w:r>
+      <w:r>
+        <w:rPr>
+          <w:rFonts w:ascii="Arial" w:hAnsi="Arial" w:cs="Arial"/>
+          <w:bCs/>
+        </w:rPr>
+        <w:t>.</w:t>
+      </w:r>
+    </w:p>
+    <w:p>
+      <w:pPr>
+        <w:ind w:left="708"/>
         <w:rPr>
           <w:rFonts w:ascii="Century Gothic" w:hAnsi="Century Gothic" w:cs="Century Gothic"/>
-          <w:b/>
-          <w:bCs/>
-        </w:rPr>
-      </w:pPr>
-      <w:r>
-        <w:rPr>
-          <w:rFonts w:ascii="Arial" w:hAnsi="Arial" w:cs="Arial"/>
-          <w:bCs/>
-        </w:rPr>
-        <w:t>Control del stock de medicamentos.</w:t>
-      </w:r>
-      <w:r>
-        <w:rPr>
-          <w:rFonts w:ascii="Century Gothic" w:hAnsi="Century Gothic" w:cs="Century Gothic"/>
-          <w:b/>
-          <w:bCs/>
-        </w:rPr>
-        <w:t xml:space="preserve"> </w:t>
-      </w:r>
-    </w:p>
-    <w:p>
-      <w:pPr>
-        <w:pStyle w:val="Prrafodelista"/>
-        <w:ind w:left="927"/>
-        <w:rPr>
-          <w:rFonts w:ascii="Century Gothic" w:hAnsi="Century Gothic" w:cs="Century Gothic"/>
-          <w:b/>
           <w:bCs/>
         </w:rPr>
       </w:pPr>
@@ -4557,62 +5673,44 @@
           <w:b/>
           <w:bCs/>
         </w:rPr>
-        <w:t>Módulos</w:t>
-      </w:r>
-      <w:r>
-        <w:rPr>
-          <w:rFonts w:ascii="Arial" w:hAnsi="Arial" w:cs="Arial"/>
-          <w:b/>
-          <w:bCs/>
-        </w:rPr>
-        <w:t xml:space="preserve"> que no se incluirán en el desarrollo.</w:t>
-      </w:r>
-    </w:p>
-    <w:p>
-      <w:pPr>
-        <w:pStyle w:val="Prrafodelista"/>
-        <w:numPr>
-          <w:ilvl w:val="0"/>
-          <w:numId w:val="16"/>
-        </w:numPr>
-        <w:rPr>
-          <w:rFonts w:ascii="Arial" w:hAnsi="Arial" w:cs="Arial"/>
-          <w:bCs/>
-        </w:rPr>
-      </w:pPr>
-      <w:r>
-        <w:rPr>
-          <w:rFonts w:ascii="Arial" w:hAnsi="Arial" w:cs="Arial"/>
-          <w:bCs/>
-        </w:rPr>
-        <w:t>Facturación</w:t>
-      </w:r>
-      <w:r>
-        <w:rPr>
-          <w:rFonts w:ascii="Arial" w:hAnsi="Arial" w:cs="Arial"/>
-          <w:bCs/>
-        </w:rPr>
-        <w:t>.</w:t>
-      </w:r>
-    </w:p>
-    <w:p>
-      <w:pPr>
-        <w:pStyle w:val="Prrafodelista"/>
-        <w:numPr>
-          <w:ilvl w:val="0"/>
-          <w:numId w:val="16"/>
-        </w:numPr>
-        <w:rPr>
-          <w:rFonts w:ascii="Century Gothic" w:hAnsi="Century Gothic" w:cs="Century Gothic"/>
-          <w:bCs/>
-        </w:rPr>
-      </w:pPr>
-      <w:r>
-        <w:rPr>
-          <w:rFonts w:ascii="Arial" w:hAnsi="Arial" w:cs="Arial"/>
-          <w:bCs/>
-        </w:rPr>
-        <w:t>Laboratorio.</w:t>
+        <w:t>Módulos propios del Sistema</w:t>
+      </w:r>
+    </w:p>
+    <w:p>
+      <w:pPr>
+        <w:pStyle w:val="Prrafodelista"/>
+        <w:ind w:left="927"/>
+        <w:rPr>
+          <w:rFonts w:ascii="Arial" w:hAnsi="Arial" w:cs="Arial"/>
+          <w:b/>
+          <w:bCs/>
+        </w:rPr>
+      </w:pPr>
+    </w:p>
+    <w:p>
+      <w:pPr>
+        <w:pStyle w:val="Prrafodelista"/>
+        <w:ind w:left="927"/>
+        <w:rPr>
+          <w:rFonts w:ascii="Arial" w:hAnsi="Arial" w:cs="Arial"/>
+          <w:b/>
+          <w:bCs/>
+        </w:rPr>
+      </w:pPr>
+      <w:r>
+        <w:rPr>
+          <w:rFonts w:ascii="Arial" w:hAnsi="Arial" w:cs="Arial"/>
+          <w:b/>
+          <w:bCs/>
+        </w:rPr>
+        <w:t>Personal:</w:t>
+      </w:r>
+      <w:r>
+        <w:rPr>
+          <w:rFonts w:ascii="Arial" w:hAnsi="Arial" w:cs="Arial"/>
+          <w:bCs/>
+        </w:rPr>
+        <w:t xml:space="preserve"> Es el registro de los empleados que trabajan dentro de la unidad de salud, y así poder acceder al sistema realizar sus actividades según el rol que se le asigne.</w:t>
       </w:r>
     </w:p>
     <w:p>
@@ -4620,53 +5718,11 @@
         <w:pStyle w:val="Prrafodelista"/>
         <w:ind w:left="1068"/>
         <w:rPr>
-          <w:rFonts w:ascii="Century Gothic" w:hAnsi="Century Gothic" w:cs="Century Gothic"/>
-          <w:bCs/>
-        </w:rPr>
-      </w:pPr>
-    </w:p>
-    <w:p>
-      <w:pPr>
-        <w:pStyle w:val="Prrafodelista"/>
-        <w:numPr>
-          <w:ilvl w:val="0"/>
-          <w:numId w:val="3"/>
-        </w:numPr>
-        <w:rPr>
-          <w:rFonts w:ascii="Arial" w:hAnsi="Arial" w:cs="Arial"/>
-          <w:b/>
-          <w:bCs/>
-        </w:rPr>
-      </w:pPr>
-      <w:r>
-        <w:rPr>
-          <w:rFonts w:ascii="Arial" w:hAnsi="Arial" w:cs="Arial"/>
-          <w:b/>
-          <w:bCs/>
-        </w:rPr>
-        <w:t>Módulos propios del Sistema</w:t>
-      </w:r>
-    </w:p>
-    <w:p>
-      <w:pPr>
-        <w:pStyle w:val="Prrafodelista"/>
-        <w:numPr>
-          <w:ilvl w:val="0"/>
-          <w:numId w:val="16"/>
-        </w:numPr>
-        <w:rPr>
-          <w:rFonts w:ascii="Arial" w:hAnsi="Arial" w:cs="Arial"/>
-          <w:b/>
-          <w:bCs/>
-        </w:rPr>
-      </w:pPr>
-      <w:r>
-        <w:rPr>
-          <w:rFonts w:ascii="Arial" w:hAnsi="Arial" w:cs="Arial"/>
-          <w:bCs/>
-        </w:rPr>
-        <w:t>Registro del personal, cada uno con un rol en específico.</w:t>
-      </w:r>
+          <w:rFonts w:ascii="Arial" w:hAnsi="Arial" w:cs="Arial"/>
+          <w:b/>
+          <w:bCs/>
+        </w:rPr>
+      </w:pPr>
     </w:p>
     <w:p>
       <w:pPr>
@@ -4729,17 +5785,112 @@
           <w:rFonts w:ascii="Arial" w:hAnsi="Arial" w:cs="Arial"/>
           <w:b/>
           <w:bCs/>
-          <w:sz w:val="22"/>
-          <w:szCs w:val="22"/>
-        </w:rPr>
-      </w:pPr>
-    </w:p>
-    <w:p>
-      <w:pPr>
+          <w:sz w:val="28"/>
+          <w:szCs w:val="28"/>
+        </w:rPr>
+      </w:pPr>
+    </w:p>
+    <w:p>
+      <w:pPr>
+        <w:pStyle w:val="Prrafodelista"/>
         <w:numPr>
           <w:ilvl w:val="0"/>
-          <w:numId w:val="2"/>
+          <w:numId w:val="3"/>
         </w:numPr>
+        <w:rPr>
+          <w:rFonts w:ascii="Arial" w:hAnsi="Arial" w:cs="Arial"/>
+          <w:b/>
+          <w:bCs/>
+          <w:sz w:val="28"/>
+          <w:szCs w:val="28"/>
+        </w:rPr>
+      </w:pPr>
+      <w:r>
+        <w:rPr>
+          <w:rFonts w:ascii="Arial" w:hAnsi="Arial" w:cs="Arial"/>
+          <w:b/>
+          <w:bCs/>
+        </w:rPr>
+        <w:t>Técnica:</w:t>
+      </w:r>
+      <w:r>
+        <w:rPr>
+          <w:rFonts w:ascii="Arial" w:hAnsi="Arial" w:cs="Arial"/>
+        </w:rPr>
+        <w:t xml:space="preserve"> </w:t>
+      </w:r>
+      <w:r>
+        <w:rPr>
+          <w:rFonts w:ascii="Arial" w:hAnsi="Arial" w:cs="Arial"/>
+          <w:sz w:val="23"/>
+          <w:szCs w:val="23"/>
+          <w:lang w:val="es-PY" w:eastAsia="es-PY"/>
+        </w:rPr>
+        <w:t xml:space="preserve">¿Existe o se puede adquirir la tecnología necesaria para realizar lo que se </w:t>
+      </w:r>
+      <w:r>
+        <w:rPr>
+          <w:rFonts w:ascii="Arial" w:hAnsi="Arial" w:cs="Arial"/>
+          <w:sz w:val="23"/>
+          <w:szCs w:val="23"/>
+          <w:lang w:val="es-PY" w:eastAsia="es-PY"/>
+        </w:rPr>
+        <w:t xml:space="preserve">    </w:t>
+      </w:r>
+      <w:r>
+        <w:rPr>
+          <w:rFonts w:ascii="Arial" w:hAnsi="Arial" w:cs="Arial"/>
+          <w:sz w:val="23"/>
+          <w:szCs w:val="23"/>
+          <w:lang w:val="es-PY" w:eastAsia="es-PY"/>
+        </w:rPr>
+        <w:t>pide?</w:t>
+      </w:r>
+    </w:p>
+    <w:p>
+      <w:pPr>
+        <w:autoSpaceDE w:val="0"/>
+        <w:autoSpaceDN w:val="0"/>
+        <w:adjustRightInd w:val="0"/>
+        <w:ind w:left="981"/>
+        <w:jc w:val="both"/>
+        <w:rPr>
+          <w:rFonts w:ascii="Arial" w:hAnsi="Arial" w:cs="Arial"/>
+        </w:rPr>
+      </w:pPr>
+      <w:r>
+        <w:rPr>
+          <w:rFonts w:ascii="Arial" w:hAnsi="Arial" w:cs="Arial"/>
+        </w:rPr>
+        <w:t xml:space="preserve">Sí, </w:t>
+      </w:r>
+      <w:r>
+        <w:rPr>
+          <w:rFonts w:ascii="Arial" w:hAnsi="Arial" w:cs="Arial"/>
+        </w:rPr>
+        <w:t xml:space="preserve">en la actualidad </w:t>
+      </w:r>
+      <w:r>
+        <w:rPr>
+          <w:rFonts w:ascii="Arial" w:hAnsi="Arial" w:cs="Arial"/>
+        </w:rPr>
+        <w:t xml:space="preserve">cuanta con tres computadoras, </w:t>
+      </w:r>
+      <w:r>
+        <w:rPr>
+          <w:rFonts w:ascii="Arial" w:hAnsi="Arial" w:cs="Arial"/>
+        </w:rPr>
+        <w:t xml:space="preserve">teniendo acceso a internet, lo cual tienen la infraestructura suficiente para la implementación </w:t>
+      </w:r>
+      <w:r>
+        <w:rPr>
+          <w:rFonts w:ascii="Arial" w:hAnsi="Arial" w:cs="Arial"/>
+        </w:rPr>
+        <w:t>del sistema web.</w:t>
+      </w:r>
+    </w:p>
+    <w:p>
+      <w:pPr>
         <w:autoSpaceDE w:val="0"/>
         <w:autoSpaceDN w:val="0"/>
         <w:adjustRightInd w:val="0"/>
@@ -4747,101 +5898,19 @@
         <w:jc w:val="both"/>
         <w:rPr>
           <w:rFonts w:ascii="Arial" w:hAnsi="Arial" w:cs="Arial"/>
-          <w:sz w:val="23"/>
-          <w:szCs w:val="23"/>
-          <w:lang w:val="es-PY" w:eastAsia="es-PY"/>
-        </w:rPr>
-      </w:pPr>
-      <w:r>
-        <w:rPr>
-          <w:rFonts w:ascii="Arial" w:hAnsi="Arial" w:cs="Arial"/>
-          <w:b/>
-          <w:bCs/>
-        </w:rPr>
-        <w:t>Técnica:</w:t>
-      </w:r>
-      <w:r>
-        <w:rPr>
-          <w:rFonts w:ascii="Arial" w:hAnsi="Arial" w:cs="Arial"/>
-        </w:rPr>
-        <w:t xml:space="preserve"> </w:t>
-      </w:r>
-      <w:r>
-        <w:rPr>
-          <w:rFonts w:ascii="Arial" w:hAnsi="Arial" w:cs="Arial"/>
-          <w:sz w:val="23"/>
-          <w:szCs w:val="23"/>
-          <w:lang w:val="es-PY" w:eastAsia="es-PY"/>
-        </w:rPr>
-        <w:t>¿Existe o se puede adquirir la tecnología necesaria para realizar lo que se pide?</w:t>
-      </w:r>
-      <w:bookmarkStart w:id="0" w:name="_GoBack"/>
-      <w:bookmarkEnd w:id="0"/>
-    </w:p>
-    <w:p>
-      <w:pPr>
-        <w:autoSpaceDE w:val="0"/>
-        <w:autoSpaceDN w:val="0"/>
-        <w:adjustRightInd w:val="0"/>
-        <w:ind w:left="981"/>
-        <w:jc w:val="both"/>
-        <w:rPr>
-          <w:rFonts w:ascii="Arial" w:hAnsi="Arial" w:cs="Arial"/>
-        </w:rPr>
-      </w:pPr>
-      <w:r>
-        <w:rPr>
-          <w:rFonts w:ascii="Arial" w:hAnsi="Arial" w:cs="Arial"/>
-        </w:rPr>
-        <w:t xml:space="preserve">Sí, </w:t>
-      </w:r>
-      <w:r>
-        <w:rPr>
-          <w:rFonts w:ascii="Arial" w:hAnsi="Arial" w:cs="Arial"/>
-        </w:rPr>
-        <w:t xml:space="preserve">en la actualidad </w:t>
-      </w:r>
-      <w:r>
-        <w:rPr>
-          <w:rFonts w:ascii="Arial" w:hAnsi="Arial" w:cs="Arial"/>
-        </w:rPr>
-        <w:t xml:space="preserve">cuanta con tres computadoras, </w:t>
-      </w:r>
-      <w:r>
-        <w:rPr>
-          <w:rFonts w:ascii="Arial" w:hAnsi="Arial" w:cs="Arial"/>
-        </w:rPr>
-        <w:t xml:space="preserve">teniendo acceso a internet, lo cual tienen la infraestructura suficiente para la implementación </w:t>
-      </w:r>
-      <w:r>
-        <w:rPr>
-          <w:rFonts w:ascii="Arial" w:hAnsi="Arial" w:cs="Arial"/>
-        </w:rPr>
-        <w:t>del sistema web.</w:t>
-      </w:r>
-    </w:p>
-    <w:p>
-      <w:pPr>
-        <w:autoSpaceDE w:val="0"/>
-        <w:autoSpaceDN w:val="0"/>
-        <w:adjustRightInd w:val="0"/>
-        <w:ind w:left="993"/>
-        <w:jc w:val="both"/>
-        <w:rPr>
-          <w:rFonts w:ascii="Arial" w:hAnsi="Arial" w:cs="Arial"/>
-        </w:rPr>
-      </w:pPr>
-    </w:p>
-    <w:p>
-      <w:pPr>
+        </w:rPr>
+      </w:pPr>
+    </w:p>
+    <w:p>
+      <w:pPr>
+        <w:pStyle w:val="Prrafodelista"/>
         <w:numPr>
           <w:ilvl w:val="0"/>
-          <w:numId w:val="2"/>
+          <w:numId w:val="3"/>
         </w:numPr>
         <w:autoSpaceDE w:val="0"/>
         <w:autoSpaceDN w:val="0"/>
         <w:adjustRightInd w:val="0"/>
-        <w:ind w:left="633"/>
         <w:jc w:val="both"/>
         <w:rPr>
           <w:rFonts w:ascii="Arial" w:hAnsi="Arial" w:cs="Arial"/>
@@ -4929,7 +5998,7 @@
         <w:autoSpaceDE w:val="0"/>
         <w:autoSpaceDN w:val="0"/>
         <w:adjustRightInd w:val="0"/>
-        <w:ind w:left="633"/>
+        <w:ind w:left="927"/>
         <w:jc w:val="both"/>
         <w:rPr>
           <w:rFonts w:ascii="Arial" w:hAnsi="Arial" w:cs="Arial"/>
@@ -5061,7 +6130,7 @@
         <w:autoSpaceDE w:val="0"/>
         <w:autoSpaceDN w:val="0"/>
         <w:adjustRightInd w:val="0"/>
-        <w:ind w:left="633"/>
+        <w:ind w:left="927"/>
         <w:jc w:val="both"/>
         <w:rPr>
           <w:rFonts w:ascii="Arial" w:hAnsi="Arial" w:cs="Arial"/>
@@ -5151,7 +6220,7 @@
         <w:autoSpaceDE w:val="0"/>
         <w:autoSpaceDN w:val="0"/>
         <w:adjustRightInd w:val="0"/>
-        <w:ind w:left="633"/>
+        <w:ind w:left="927"/>
         <w:jc w:val="both"/>
         <w:rPr>
           <w:rFonts w:ascii="Arial" w:hAnsi="Arial" w:cs="Arial"/>
@@ -5255,14 +6324,14 @@
     </w:p>
     <w:p>
       <w:pPr>
+        <w:pStyle w:val="Prrafodelista"/>
         <w:numPr>
           <w:ilvl w:val="0"/>
-          <w:numId w:val="2"/>
+          <w:numId w:val="3"/>
         </w:numPr>
         <w:autoSpaceDE w:val="0"/>
         <w:autoSpaceDN w:val="0"/>
         <w:adjustRightInd w:val="0"/>
-        <w:ind w:left="567"/>
         <w:jc w:val="both"/>
         <w:rPr>
           <w:rFonts w:ascii="Arial" w:hAnsi="Arial" w:cs="Arial"/>
@@ -7853,7 +8922,7 @@
   <w:abstractNum w:abstractNumId="19">
     <w:nsid w:val="5FA63924"/>
     <w:multiLevelType w:val="hybridMultilevel"/>
-    <w:tmpl w:val="98C2DBBA"/>
+    <w:tmpl w:val="6478D43E"/>
     <w:lvl w:ilvl="0" w:tplc="3C0A0001">
       <w:start w:val="1"/>
       <w:numFmt w:val="bullet"/>
@@ -7863,7 +8932,7 @@
         <w:ind w:left="927" w:hanging="360"/>
       </w:pPr>
       <w:rPr>
-        <w:rFonts w:ascii="Symbol" w:hAnsi="Symbol" w:cs="Symbol" w:hint="default"/>
+        <w:rFonts w:ascii="Symbol" w:hAnsi="Symbol" w:hint="default"/>
       </w:rPr>
     </w:lvl>
     <w:lvl w:ilvl="1" w:tplc="3C0A0003">
@@ -9800,7 +10869,7 @@
 </file>
 
 <file path=customXml/itemProps1.xml><?xml version="1.0" encoding="utf-8"?>
-<ds:datastoreItem xmlns:ds="http://schemas.openxmlformats.org/officeDocument/2006/customXml" ds:itemID="{053B988A-0465-4EEE-9CAD-11A5BEB4E5ED}">
+<ds:datastoreItem xmlns:ds="http://schemas.openxmlformats.org/officeDocument/2006/customXml" ds:itemID="{66F53FCB-2716-4915-B257-486822A6CEE9}">
   <ds:schemaRefs>
     <ds:schemaRef ds:uri="http://schemas.openxmlformats.org/officeDocument/2006/bibliography"/>
   </ds:schemaRefs>

</xml_diff>